<commit_message>
final edit of all forms Exam 1
</commit_message>
<xml_diff>
--- a/24-25/1st semester/Exam1/5th grade/علوم امتحان.docx
+++ b/24-25/1st semester/Exam1/5th grade/علوم امتحان.docx
@@ -4,91 +4,130 @@
   <w:body>
     <w:p>
       <w:pPr>
+        <w:pStyle w:val="a6"/>
+        <w:numPr>
+          <w:ilvl w:val="0"/>
+          <w:numId w:val="18"/>
+        </w:numPr>
         <w:tabs>
           <w:tab w:val="left" w:pos="7864"/>
         </w:tabs>
         <w:spacing w:line="276" w:lineRule="auto"/>
         <w:rPr>
-          <w:rFonts w:cstheme="minorHAnsi"/>
-          <w:b/>
-          <w:bCs/>
-          <w:sz w:val="28"/>
-          <w:szCs w:val="28"/>
-          <w:rtl/>
-          <w:lang w:bidi="ar-AE"/>
-        </w:rPr>
-      </w:pPr>
+          <w:rFonts w:ascii="Sakkal Majalla" w:hAnsi="Sakkal Majalla" w:cs="Sakkal Majalla"/>
+          <w:b/>
+          <w:bCs/>
+          <w:sz w:val="44"/>
+          <w:szCs w:val="44"/>
+          <w:u w:val="single"/>
+          <w:rtl/>
+          <w:lang w:bidi="ar-AE"/>
+        </w:rPr>
+      </w:pPr>
+      <w:bookmarkStart w:id="0" w:name="_Hlk186983030"/>
       <w:proofErr w:type="gramStart"/>
       <w:r>
         <w:rPr>
-          <w:rFonts w:cstheme="minorHAnsi"/>
+          <w:rFonts w:ascii="Sakkal Majalla" w:hAnsi="Sakkal Majalla" w:cs="Sakkal Majalla" w:hint="cs"/>
+          <w:b/>
+          <w:bCs/>
+          <w:sz w:val="44"/>
+          <w:szCs w:val="44"/>
+          <w:u w:val="single"/>
+          <w:rtl/>
+          <w:lang w:bidi="ar-AE"/>
+        </w:rPr>
+        <w:t>العلوم :</w:t>
+      </w:r>
+      <w:proofErr w:type="gramEnd"/>
+    </w:p>
+    <w:p>
+      <w:pPr>
+        <w:tabs>
+          <w:tab w:val="left" w:pos="7864"/>
+        </w:tabs>
+        <w:spacing w:line="276" w:lineRule="auto"/>
+        <w:rPr>
+          <w:rFonts w:ascii="Sakkal Majalla" w:hAnsi="Sakkal Majalla" w:cs="Sakkal Majalla"/>
+          <w:b/>
+          <w:bCs/>
+          <w:sz w:val="36"/>
+          <w:szCs w:val="36"/>
+          <w:rtl/>
+          <w:lang w:bidi="ar-AE"/>
+        </w:rPr>
+      </w:pPr>
+      <w:proofErr w:type="gramStart"/>
+      <w:r>
+        <w:rPr>
+          <w:rFonts w:ascii="Sakkal Majalla" w:hAnsi="Sakkal Majalla" w:cs="Sakkal Majalla"/>
+          <w:b/>
+          <w:bCs/>
+          <w:sz w:val="40"/>
+          <w:szCs w:val="40"/>
+          <w:u w:val="single"/>
+          <w:rtl/>
+          <w:lang w:bidi="ar-AE"/>
+        </w:rPr>
+        <w:t>أولاً :</w:t>
+      </w:r>
+      <w:proofErr w:type="gramEnd"/>
+      <w:r>
+        <w:rPr>
+          <w:rFonts w:ascii="Sakkal Majalla" w:hAnsi="Sakkal Majalla" w:cs="Sakkal Majalla"/>
+          <w:b/>
+          <w:bCs/>
+          <w:sz w:val="40"/>
+          <w:szCs w:val="40"/>
+          <w:rtl/>
+          <w:lang w:bidi="ar-AE"/>
+        </w:rPr>
+        <w:t xml:space="preserve"> اختر الإجابة الصحيحة :</w:t>
+      </w:r>
+      <w:r>
+        <w:rPr>
+          <w:rFonts w:ascii="Sakkal Majalla" w:hAnsi="Sakkal Majalla" w:cs="Sakkal Majalla"/>
+          <w:b/>
+          <w:bCs/>
+          <w:sz w:val="36"/>
+          <w:szCs w:val="36"/>
+          <w:rtl/>
+          <w:lang w:bidi="ar-AE"/>
+        </w:rPr>
+        <w:t xml:space="preserve"> </w:t>
+      </w:r>
+      <w:r>
+        <w:rPr>
+          <w:rFonts w:ascii="Sakkal Majalla" w:hAnsi="Sakkal Majalla" w:cs="Sakkal Majalla"/>
+          <w:b/>
+          <w:bCs/>
+          <w:sz w:val="36"/>
+          <w:szCs w:val="36"/>
+          <w:rtl/>
+          <w:lang w:bidi="ar-AE"/>
+        </w:rPr>
+        <w:t xml:space="preserve"> </w:t>
+      </w:r>
+      <w:r>
+        <w:rPr>
+          <w:rFonts w:ascii="Sakkal Majalla" w:hAnsi="Sakkal Majalla" w:cs="Sakkal Majalla"/>
+          <w:b/>
+          <w:bCs/>
+          <w:sz w:val="36"/>
+          <w:szCs w:val="36"/>
+          <w:rtl/>
+          <w:lang w:bidi="ar-AE"/>
+        </w:rPr>
+        <w:tab/>
+        <w:t xml:space="preserve"> </w:t>
+      </w:r>
+      <w:r>
+        <w:rPr>
+          <w:rFonts w:ascii="Sakkal Majalla" w:hAnsi="Sakkal Majalla" w:cs="Sakkal Majalla"/>
           <w:b/>
           <w:bCs/>
           <w:sz w:val="32"/>
           <w:szCs w:val="32"/>
-          <w:u w:val="single"/>
-          <w:rtl/>
-          <w:lang w:bidi="ar-AE"/>
-        </w:rPr>
-        <w:t>أولاً :</w:t>
-      </w:r>
-      <w:proofErr w:type="gramEnd"/>
-      <w:r>
-        <w:rPr>
-          <w:rFonts w:cstheme="minorHAnsi"/>
-          <w:b/>
-          <w:bCs/>
-          <w:sz w:val="32"/>
-          <w:szCs w:val="32"/>
-          <w:rtl/>
-          <w:lang w:bidi="ar-AE"/>
-        </w:rPr>
-        <w:t xml:space="preserve"> اختر الإجابة الصحيحة :</w:t>
-      </w:r>
-      <w:r>
-        <w:rPr>
-          <w:rFonts w:cstheme="minorHAnsi"/>
-          <w:b/>
-          <w:bCs/>
-          <w:sz w:val="28"/>
-          <w:szCs w:val="28"/>
-          <w:rtl/>
-          <w:lang w:bidi="ar-AE"/>
-        </w:rPr>
-        <w:t xml:space="preserve"> </w:t>
-      </w:r>
-      <w:r>
-        <w:rPr>
-          <w:rFonts w:cstheme="minorHAnsi"/>
-          <w:b/>
-          <w:bCs/>
-          <w:sz w:val="28"/>
-          <w:szCs w:val="28"/>
-          <w:rtl/>
-          <w:lang w:bidi="ar-AE"/>
-        </w:rPr>
-        <w:t xml:space="preserve"> </w:t>
-      </w:r>
-      <w:r>
-        <w:rPr>
-          <w:rFonts w:cstheme="minorHAnsi"/>
-          <w:b/>
-          <w:bCs/>
-          <w:sz w:val="28"/>
-          <w:szCs w:val="28"/>
-          <w:rtl/>
-          <w:lang w:bidi="ar-AE"/>
-        </w:rPr>
-        <w:tab/>
-        <w:t xml:space="preserve"> </w:t>
-      </w:r>
-      <w:r>
-        <w:rPr>
-          <w:rFonts w:cstheme="minorHAnsi"/>
-          <w:b/>
-          <w:bCs/>
-          <w:sz w:val="24"/>
-          <w:szCs w:val="24"/>
           <w:rtl/>
           <w:lang w:bidi="ar-AE"/>
         </w:rPr>
@@ -107,77 +146,47 @@
         </w:tabs>
         <w:spacing w:line="276" w:lineRule="auto"/>
         <w:rPr>
-          <w:rFonts w:cstheme="minorHAnsi"/>
-          <w:sz w:val="28"/>
-          <w:szCs w:val="28"/>
-          <w:lang w:bidi="ar-AE"/>
-        </w:rPr>
-      </w:pPr>
-      <w:r>
-        <w:rPr>
-          <w:rFonts w:cstheme="minorHAnsi"/>
-          <w:sz w:val="28"/>
-          <w:szCs w:val="28"/>
-          <w:rtl/>
-          <w:lang w:bidi="ar-AE"/>
-        </w:rPr>
-        <w:t>الس</w:t>
-      </w:r>
-      <w:r>
-        <w:rPr>
-          <w:rFonts w:cstheme="minorHAnsi" w:hint="cs"/>
-          <w:sz w:val="28"/>
-          <w:szCs w:val="28"/>
-          <w:rtl/>
-          <w:lang w:bidi="ar-AE"/>
-        </w:rPr>
-        <w:t>ّ</w:t>
-      </w:r>
-      <w:r>
-        <w:rPr>
-          <w:rFonts w:cstheme="minorHAnsi"/>
-          <w:sz w:val="28"/>
-          <w:szCs w:val="28"/>
-          <w:rtl/>
-          <w:lang w:bidi="ar-AE"/>
-        </w:rPr>
-        <w:t xml:space="preserve">كريات </w:t>
-      </w:r>
-      <w:r>
-        <w:rPr>
-          <w:rFonts w:cstheme="minorHAnsi" w:hint="cs"/>
-          <w:sz w:val="28"/>
-          <w:szCs w:val="28"/>
-          <w:rtl/>
-          <w:lang w:bidi="ar-AE"/>
-        </w:rPr>
-        <w:t>ضروري</w:t>
-      </w:r>
-      <w:r>
-        <w:rPr>
-          <w:rFonts w:cstheme="minorHAnsi" w:hint="cs"/>
-          <w:sz w:val="28"/>
-          <w:szCs w:val="28"/>
-          <w:rtl/>
-          <w:lang w:bidi="ar-AE"/>
-        </w:rPr>
-        <w:t>ّ</w:t>
-      </w:r>
-      <w:r>
-        <w:rPr>
-          <w:rFonts w:cstheme="minorHAnsi" w:hint="cs"/>
-          <w:sz w:val="28"/>
-          <w:szCs w:val="28"/>
-          <w:rtl/>
-          <w:lang w:bidi="ar-AE"/>
-        </w:rPr>
-        <w:t>ة:</w:t>
-      </w:r>
-      <w:r>
-        <w:rPr>
-          <w:rFonts w:cstheme="minorHAnsi"/>
-          <w:sz w:val="28"/>
-          <w:szCs w:val="28"/>
+          <w:rFonts w:ascii="Sakkal Majalla" w:hAnsi="Sakkal Majalla" w:cs="Sakkal Majalla"/>
+          <w:sz w:val="36"/>
+          <w:szCs w:val="36"/>
+          <w:lang w:bidi="ar-AE"/>
+        </w:rPr>
+      </w:pPr>
+      <w:r>
+        <w:rPr>
+          <w:rFonts w:ascii="Sakkal Majalla" w:hAnsi="Sakkal Majalla" w:cs="Sakkal Majalla"/>
+          <w:sz w:val="36"/>
+          <w:szCs w:val="36"/>
+          <w:rtl/>
+          <w:lang w:bidi="ar-AE"/>
+        </w:rPr>
+        <w:t>يتألف القلب من</w:t>
+      </w:r>
+      <w:r>
+        <w:rPr>
+          <w:rFonts w:ascii="Sakkal Majalla" w:hAnsi="Sakkal Majalla" w:cs="Sakkal Majalla" w:hint="cs"/>
+          <w:sz w:val="36"/>
+          <w:szCs w:val="36"/>
+          <w:rtl/>
+          <w:lang w:bidi="ar-AE"/>
+        </w:rPr>
+        <w:t>.................. أجواف</w:t>
+      </w:r>
+      <w:r>
+        <w:rPr>
+          <w:rFonts w:ascii="Sakkal Majalla" w:hAnsi="Sakkal Majalla" w:cs="Sakkal Majalla"/>
+          <w:sz w:val="36"/>
+          <w:szCs w:val="36"/>
+          <w:rtl/>
+          <w:lang w:bidi="ar-AE"/>
+        </w:rPr>
+        <w:t>:</w:t>
+      </w:r>
+      <w:r>
+        <w:rPr>
+          <w:rFonts w:ascii="Sakkal Majalla" w:hAnsi="Sakkal Majalla" w:cs="Sakkal Majalla"/>
+          <w:sz w:val="36"/>
+          <w:szCs w:val="36"/>
           <w:rtl/>
           <w:lang w:bidi="ar-AE"/>
         </w:rPr>
@@ -196,81 +205,111 @@
         </w:tabs>
         <w:spacing w:line="276" w:lineRule="auto"/>
         <w:rPr>
-          <w:rFonts w:cstheme="minorHAnsi"/>
-          <w:sz w:val="28"/>
-          <w:szCs w:val="28"/>
-          <w:lang w:bidi="ar-AE"/>
-        </w:rPr>
-      </w:pPr>
-      <w:r>
-        <w:rPr>
-          <w:rFonts w:cstheme="minorHAnsi"/>
-          <w:sz w:val="28"/>
-          <w:szCs w:val="28"/>
-          <w:rtl/>
-          <w:lang w:bidi="ar-AE"/>
-        </w:rPr>
-        <w:t>للن</w:t>
-      </w:r>
-      <w:r>
-        <w:rPr>
-          <w:rFonts w:cstheme="minorHAnsi" w:hint="cs"/>
-          <w:sz w:val="28"/>
-          <w:szCs w:val="28"/>
-          <w:rtl/>
-          <w:lang w:bidi="ar-AE"/>
-        </w:rPr>
-        <w:t>ّ</w:t>
-      </w:r>
-      <w:r>
-        <w:rPr>
-          <w:rFonts w:cstheme="minorHAnsi"/>
-          <w:sz w:val="28"/>
-          <w:szCs w:val="28"/>
-          <w:rtl/>
-          <w:lang w:bidi="ar-AE"/>
-        </w:rPr>
-        <w:t>مو                                             - لتوليد الط</w:t>
-      </w:r>
-      <w:r>
-        <w:rPr>
-          <w:rFonts w:cstheme="minorHAnsi" w:hint="cs"/>
-          <w:sz w:val="28"/>
-          <w:szCs w:val="28"/>
-          <w:rtl/>
-          <w:lang w:bidi="ar-AE"/>
-        </w:rPr>
-        <w:t>ّ</w:t>
-      </w:r>
-      <w:r>
-        <w:rPr>
-          <w:rFonts w:cstheme="minorHAnsi"/>
-          <w:sz w:val="28"/>
-          <w:szCs w:val="28"/>
-          <w:rtl/>
-          <w:lang w:bidi="ar-AE"/>
-        </w:rPr>
-        <w:t>اقة                         - للص</w:t>
-      </w:r>
-      <w:r>
-        <w:rPr>
-          <w:rFonts w:cstheme="minorHAnsi" w:hint="cs"/>
-          <w:sz w:val="28"/>
-          <w:szCs w:val="28"/>
-          <w:rtl/>
-          <w:lang w:bidi="ar-AE"/>
-        </w:rPr>
-        <w:t>ّ</w:t>
-      </w:r>
-      <w:r>
-        <w:rPr>
-          <w:rFonts w:cstheme="minorHAnsi"/>
-          <w:sz w:val="28"/>
-          <w:szCs w:val="28"/>
-          <w:rtl/>
-          <w:lang w:bidi="ar-AE"/>
-        </w:rPr>
-        <w:t>حة والوقاية من الأمراض</w:t>
+          <w:rFonts w:ascii="Sakkal Majalla" w:hAnsi="Sakkal Majalla" w:cs="Sakkal Majalla"/>
+          <w:sz w:val="36"/>
+          <w:szCs w:val="36"/>
+          <w:lang w:bidi="ar-AE"/>
+        </w:rPr>
+      </w:pPr>
+      <w:r>
+        <w:rPr>
+          <w:rFonts w:ascii="Sakkal Majalla" w:hAnsi="Sakkal Majalla" w:cs="Sakkal Majalla" w:hint="cs"/>
+          <w:sz w:val="36"/>
+          <w:szCs w:val="36"/>
+          <w:rtl/>
+          <w:lang w:bidi="ar-AE"/>
+        </w:rPr>
+        <w:t xml:space="preserve">خمسة     </w:t>
+      </w:r>
+      <w:r>
+        <w:rPr>
+          <w:rFonts w:ascii="Sakkal Majalla" w:hAnsi="Sakkal Majalla" w:cs="Sakkal Majalla"/>
+          <w:sz w:val="36"/>
+          <w:szCs w:val="36"/>
+          <w:rtl/>
+          <w:lang w:bidi="ar-AE"/>
+        </w:rPr>
+        <w:t xml:space="preserve">                                             - </w:t>
+      </w:r>
+      <w:r>
+        <w:rPr>
+          <w:rFonts w:ascii="Sakkal Majalla" w:hAnsi="Sakkal Majalla" w:cs="Sakkal Majalla" w:hint="cs"/>
+          <w:sz w:val="36"/>
+          <w:szCs w:val="36"/>
+          <w:rtl/>
+          <w:lang w:bidi="ar-AE"/>
+        </w:rPr>
+        <w:t>أربعة</w:t>
+      </w:r>
+      <w:r>
+        <w:rPr>
+          <w:rFonts w:ascii="Sakkal Majalla" w:hAnsi="Sakkal Majalla" w:cs="Sakkal Majalla"/>
+          <w:sz w:val="36"/>
+          <w:szCs w:val="36"/>
+          <w:rtl/>
+          <w:lang w:bidi="ar-AE"/>
+        </w:rPr>
+        <w:t xml:space="preserve">                  </w:t>
+      </w:r>
+      <w:r>
+        <w:rPr>
+          <w:rFonts w:ascii="Sakkal Majalla" w:hAnsi="Sakkal Majalla" w:cs="Sakkal Majalla" w:hint="cs"/>
+          <w:sz w:val="36"/>
+          <w:szCs w:val="36"/>
+          <w:rtl/>
+          <w:lang w:bidi="ar-AE"/>
+        </w:rPr>
+        <w:t xml:space="preserve"> </w:t>
+      </w:r>
+      <w:r>
+        <w:rPr>
+          <w:rFonts w:ascii="Sakkal Majalla" w:hAnsi="Sakkal Majalla" w:cs="Sakkal Majalla"/>
+          <w:sz w:val="36"/>
+          <w:szCs w:val="36"/>
+          <w:rtl/>
+          <w:lang w:bidi="ar-AE"/>
+        </w:rPr>
+        <w:tab/>
+      </w:r>
+      <w:r>
+        <w:rPr>
+          <w:rFonts w:ascii="Sakkal Majalla" w:hAnsi="Sakkal Majalla" w:cs="Sakkal Majalla"/>
+          <w:sz w:val="36"/>
+          <w:szCs w:val="36"/>
+          <w:rtl/>
+          <w:lang w:bidi="ar-AE"/>
+        </w:rPr>
+        <w:t xml:space="preserve">  </w:t>
+      </w:r>
+      <w:r>
+        <w:rPr>
+          <w:rFonts w:ascii="Sakkal Majalla" w:hAnsi="Sakkal Majalla" w:cs="Sakkal Majalla" w:hint="cs"/>
+          <w:sz w:val="36"/>
+          <w:szCs w:val="36"/>
+          <w:rtl/>
+          <w:lang w:bidi="ar-AE"/>
+        </w:rPr>
+        <w:t xml:space="preserve">  </w:t>
+      </w:r>
+      <w:r>
+        <w:rPr>
+          <w:rFonts w:ascii="Sakkal Majalla" w:hAnsi="Sakkal Majalla" w:cs="Sakkal Majalla"/>
+          <w:sz w:val="36"/>
+          <w:szCs w:val="36"/>
+          <w:rtl/>
+          <w:lang w:bidi="ar-AE"/>
+        </w:rPr>
+        <w:t xml:space="preserve">     - </w:t>
+      </w:r>
+      <w:r>
+        <w:rPr>
+          <w:rFonts w:ascii="Sakkal Majalla" w:hAnsi="Sakkal Majalla" w:cs="Sakkal Majalla" w:hint="cs"/>
+          <w:sz w:val="36"/>
+          <w:szCs w:val="36"/>
+          <w:rtl/>
+          <w:lang w:bidi="ar-AE"/>
+        </w:rPr>
+        <w:t>ستة</w:t>
       </w:r>
     </w:p>
     <w:p>
@@ -285,71 +324,31 @@
         </w:tabs>
         <w:spacing w:line="276" w:lineRule="auto"/>
         <w:rPr>
-          <w:rFonts w:cstheme="minorHAnsi"/>
-          <w:sz w:val="28"/>
-          <w:szCs w:val="28"/>
-          <w:lang w:bidi="ar-AE"/>
-        </w:rPr>
-      </w:pPr>
-      <w:r>
-        <w:rPr>
-          <w:rFonts w:cstheme="minorHAnsi"/>
-          <w:sz w:val="28"/>
-          <w:szCs w:val="28"/>
-          <w:rtl/>
-          <w:lang w:bidi="ar-AE"/>
-        </w:rPr>
-        <w:t>يُصبح الغذاء المهضوم</w:t>
-      </w:r>
-      <w:r>
-        <w:rPr>
-          <w:rFonts w:cstheme="minorHAnsi" w:hint="cs"/>
-          <w:sz w:val="28"/>
-          <w:szCs w:val="28"/>
-          <w:rtl/>
-          <w:lang w:bidi="ar-AE"/>
-        </w:rPr>
-        <w:t>ُ</w:t>
-      </w:r>
-      <w:r>
-        <w:rPr>
-          <w:rFonts w:cstheme="minorHAnsi"/>
-          <w:sz w:val="28"/>
-          <w:szCs w:val="28"/>
-          <w:rtl/>
-          <w:lang w:bidi="ar-AE"/>
-        </w:rPr>
-        <w:t xml:space="preserve"> قابلا</w:t>
-      </w:r>
-      <w:r>
-        <w:rPr>
-          <w:rFonts w:cstheme="minorHAnsi" w:hint="cs"/>
-          <w:sz w:val="28"/>
-          <w:szCs w:val="28"/>
-          <w:rtl/>
-          <w:lang w:bidi="ar-AE"/>
-        </w:rPr>
-        <w:t>ً</w:t>
-      </w:r>
-      <w:r>
-        <w:rPr>
-          <w:rFonts w:cstheme="minorHAnsi"/>
-          <w:sz w:val="28"/>
-          <w:szCs w:val="28"/>
-          <w:rtl/>
-          <w:lang w:bidi="ar-AE"/>
-        </w:rPr>
-        <w:t xml:space="preserve"> للامتصاص </w:t>
-      </w:r>
-      <w:r>
-        <w:rPr>
-          <w:rFonts w:cstheme="minorHAnsi" w:hint="cs"/>
-          <w:sz w:val="28"/>
-          <w:szCs w:val="28"/>
-          <w:rtl/>
-          <w:lang w:bidi="ar-AE"/>
-        </w:rPr>
-        <w:t>في:</w:t>
+          <w:rFonts w:ascii="Sakkal Majalla" w:hAnsi="Sakkal Majalla" w:cs="Sakkal Majalla"/>
+          <w:sz w:val="36"/>
+          <w:szCs w:val="36"/>
+          <w:lang w:bidi="ar-AE"/>
+        </w:rPr>
+      </w:pPr>
+      <w:r>
+        <w:rPr>
+          <w:rFonts w:ascii="Sakkal Majalla" w:hAnsi="Sakkal Majalla" w:cs="Sakkal Majalla" w:hint="cs"/>
+          <w:sz w:val="36"/>
+          <w:szCs w:val="36"/>
+          <w:rtl/>
+          <w:lang w:bidi="ar-AE"/>
+        </w:rPr>
+        <w:t>تحتاج عملية ..................... عند النبات إلى الضوء</w:t>
+      </w:r>
+      <w:r>
+        <w:rPr>
+          <w:rFonts w:ascii="Sakkal Majalla" w:hAnsi="Sakkal Majalla" w:cs="Sakkal Majalla"/>
+          <w:sz w:val="36"/>
+          <w:szCs w:val="36"/>
+          <w:rtl/>
+          <w:lang w:bidi="ar-AE"/>
+        </w:rPr>
+        <w:t>:</w:t>
       </w:r>
     </w:p>
     <w:p>
@@ -364,41 +363,61 @@
         </w:tabs>
         <w:spacing w:line="276" w:lineRule="auto"/>
         <w:rPr>
-          <w:rFonts w:cstheme="minorHAnsi"/>
-          <w:sz w:val="28"/>
-          <w:szCs w:val="28"/>
-          <w:lang w:bidi="ar-AE"/>
-        </w:rPr>
-      </w:pPr>
-      <w:r>
-        <w:rPr>
-          <w:rFonts w:cstheme="minorHAnsi"/>
-          <w:sz w:val="28"/>
-          <w:szCs w:val="28"/>
-          <w:rtl/>
-          <w:lang w:bidi="ar-AE"/>
-        </w:rPr>
-        <w:t>الفم                                                - المريء                                            - المعي الد</w:t>
-      </w:r>
-      <w:r>
-        <w:rPr>
-          <w:rFonts w:cstheme="minorHAnsi" w:hint="cs"/>
-          <w:sz w:val="28"/>
-          <w:szCs w:val="28"/>
-          <w:rtl/>
-          <w:lang w:bidi="ar-AE"/>
-        </w:rPr>
-        <w:t>ّ</w:t>
-      </w:r>
-      <w:r>
-        <w:rPr>
-          <w:rFonts w:cstheme="minorHAnsi"/>
-          <w:sz w:val="28"/>
-          <w:szCs w:val="28"/>
-          <w:rtl/>
-          <w:lang w:bidi="ar-AE"/>
-        </w:rPr>
-        <w:t>قيق</w:t>
+          <w:rFonts w:ascii="Sakkal Majalla" w:hAnsi="Sakkal Majalla" w:cs="Sakkal Majalla"/>
+          <w:sz w:val="36"/>
+          <w:szCs w:val="36"/>
+          <w:lang w:bidi="ar-AE"/>
+        </w:rPr>
+      </w:pPr>
+      <w:r>
+        <w:rPr>
+          <w:rFonts w:ascii="Sakkal Majalla" w:hAnsi="Sakkal Majalla" w:cs="Sakkal Majalla" w:hint="cs"/>
+          <w:sz w:val="36"/>
+          <w:szCs w:val="36"/>
+          <w:rtl/>
+          <w:lang w:bidi="ar-AE"/>
+        </w:rPr>
+        <w:t>التنفس</w:t>
+      </w:r>
+      <w:r>
+        <w:rPr>
+          <w:rFonts w:ascii="Sakkal Majalla" w:hAnsi="Sakkal Majalla" w:cs="Sakkal Majalla"/>
+          <w:sz w:val="36"/>
+          <w:szCs w:val="36"/>
+          <w:rtl/>
+          <w:lang w:bidi="ar-AE"/>
+        </w:rPr>
+        <w:t xml:space="preserve">                                                - ا</w:t>
+      </w:r>
+      <w:r>
+        <w:rPr>
+          <w:rFonts w:ascii="Sakkal Majalla" w:hAnsi="Sakkal Majalla" w:cs="Sakkal Majalla" w:hint="cs"/>
+          <w:sz w:val="36"/>
+          <w:szCs w:val="36"/>
+          <w:rtl/>
+          <w:lang w:bidi="ar-AE"/>
+        </w:rPr>
+        <w:t>لتركيب الضوئي</w:t>
+      </w:r>
+      <w:r>
+        <w:rPr>
+          <w:rFonts w:ascii="Sakkal Majalla" w:hAnsi="Sakkal Majalla" w:cs="Sakkal Majalla"/>
+          <w:sz w:val="36"/>
+          <w:szCs w:val="36"/>
+          <w:rtl/>
+          <w:lang w:bidi="ar-AE"/>
+        </w:rPr>
+        <w:t xml:space="preserve">                                - </w:t>
+      </w:r>
+      <w:r>
+        <w:rPr>
+          <w:rFonts w:ascii="Sakkal Majalla" w:hAnsi="Sakkal Majalla" w:cs="Sakkal Majalla" w:hint="cs"/>
+          <w:sz w:val="36"/>
+          <w:szCs w:val="36"/>
+          <w:rtl/>
+          <w:lang w:bidi="ar-AE"/>
+        </w:rPr>
+        <w:t>الإطراح</w:t>
       </w:r>
     </w:p>
     <w:p>
@@ -413,61 +432,21 @@
         </w:tabs>
         <w:spacing w:line="276" w:lineRule="auto"/>
         <w:rPr>
-          <w:rFonts w:cstheme="minorHAnsi"/>
-          <w:sz w:val="28"/>
-          <w:szCs w:val="28"/>
-          <w:lang w:bidi="ar-AE"/>
-        </w:rPr>
-      </w:pPr>
-      <w:r>
-        <w:rPr>
-          <w:rFonts w:cstheme="minorHAnsi"/>
-          <w:sz w:val="28"/>
-          <w:szCs w:val="28"/>
-          <w:rtl/>
-          <w:lang w:bidi="ar-AE"/>
-        </w:rPr>
-        <w:t>الل</w:t>
-      </w:r>
-      <w:r>
-        <w:rPr>
-          <w:rFonts w:cstheme="minorHAnsi" w:hint="cs"/>
-          <w:sz w:val="28"/>
-          <w:szCs w:val="28"/>
-          <w:rtl/>
-          <w:lang w:bidi="ar-AE"/>
-        </w:rPr>
-        <w:t>ّ</w:t>
-      </w:r>
-      <w:r>
-        <w:rPr>
-          <w:rFonts w:cstheme="minorHAnsi"/>
-          <w:sz w:val="28"/>
-          <w:szCs w:val="28"/>
-          <w:rtl/>
-          <w:lang w:bidi="ar-AE"/>
-        </w:rPr>
-        <w:t>حم غني ب</w:t>
-      </w:r>
-      <w:r>
-        <w:rPr>
-          <w:rFonts w:cstheme="minorHAnsi" w:hint="cs"/>
-          <w:sz w:val="28"/>
-          <w:szCs w:val="28"/>
-          <w:rtl/>
-          <w:lang w:bidi="ar-AE"/>
-        </w:rPr>
-        <w:t>ــــــــ</w:t>
-      </w:r>
-      <w:r>
-        <w:rPr>
-          <w:rFonts w:cstheme="minorHAnsi"/>
-          <w:sz w:val="28"/>
-          <w:szCs w:val="28"/>
-          <w:rtl/>
-          <w:lang w:bidi="ar-AE"/>
-        </w:rPr>
-        <w:t>:</w:t>
+          <w:rFonts w:ascii="Sakkal Majalla" w:hAnsi="Sakkal Majalla" w:cs="Sakkal Majalla"/>
+          <w:sz w:val="36"/>
+          <w:szCs w:val="36"/>
+          <w:lang w:bidi="ar-AE"/>
+        </w:rPr>
+      </w:pPr>
+      <w:r>
+        <w:rPr>
+          <w:rFonts w:ascii="Sakkal Majalla" w:hAnsi="Sakkal Majalla" w:cs="Sakkal Majalla" w:hint="cs"/>
+          <w:sz w:val="36"/>
+          <w:szCs w:val="36"/>
+          <w:rtl/>
+          <w:lang w:bidi="ar-AE"/>
+        </w:rPr>
+        <w:t>........................... يسمح بمرور الدم من الأذين إلى البطين ولا يسمح له بالعودة</w:t>
       </w:r>
     </w:p>
     <w:p>
@@ -482,17 +461,17 @@
         </w:tabs>
         <w:spacing w:line="276" w:lineRule="auto"/>
         <w:rPr>
-          <w:rFonts w:cstheme="minorHAnsi"/>
-          <w:sz w:val="28"/>
-          <w:szCs w:val="28"/>
-          <w:lang w:bidi="ar-AE"/>
-        </w:rPr>
-      </w:pPr>
-      <w:r>
-        <w:rPr>
-          <w:rFonts w:cstheme="minorHAnsi"/>
-          <w:sz w:val="28"/>
-          <w:szCs w:val="28"/>
+          <w:rFonts w:ascii="Sakkal Majalla" w:hAnsi="Sakkal Majalla" w:cs="Sakkal Majalla"/>
+          <w:sz w:val="36"/>
+          <w:szCs w:val="36"/>
+          <w:lang w:bidi="ar-AE"/>
+        </w:rPr>
+      </w:pPr>
+      <w:r>
+        <w:rPr>
+          <w:rFonts w:ascii="Sakkal Majalla" w:hAnsi="Sakkal Majalla" w:cs="Sakkal Majalla"/>
+          <w:sz w:val="36"/>
+          <w:szCs w:val="36"/>
           <w:rtl/>
           <w:lang w:bidi="ar-AE"/>
         </w:rPr>
@@ -500,23 +479,103 @@
       </w:r>
       <w:r>
         <w:rPr>
-          <w:rFonts w:cstheme="minorHAnsi" w:hint="cs"/>
-          <w:sz w:val="28"/>
-          <w:szCs w:val="28"/>
-          <w:rtl/>
-          <w:lang w:bidi="ar-AE"/>
-        </w:rPr>
-        <w:t>ّ</w:t>
-      </w:r>
-      <w:r>
-        <w:rPr>
-          <w:rFonts w:cstheme="minorHAnsi"/>
-          <w:sz w:val="28"/>
-          <w:szCs w:val="28"/>
-          <w:rtl/>
-          <w:lang w:bidi="ar-AE"/>
-        </w:rPr>
-        <w:t>سم                                             - البروتينات                                          - الفيتامينات</w:t>
+          <w:rFonts w:ascii="Sakkal Majalla" w:hAnsi="Sakkal Majalla" w:cs="Sakkal Majalla" w:hint="cs"/>
+          <w:sz w:val="36"/>
+          <w:szCs w:val="36"/>
+          <w:rtl/>
+          <w:lang w:bidi="ar-AE"/>
+        </w:rPr>
+        <w:t>ّسام</w:t>
+      </w:r>
+      <w:r>
+        <w:rPr>
+          <w:rFonts w:ascii="Sakkal Majalla" w:hAnsi="Sakkal Majalla" w:cs="Sakkal Majalla"/>
+          <w:sz w:val="36"/>
+          <w:szCs w:val="36"/>
+          <w:rtl/>
+          <w:lang w:bidi="ar-AE"/>
+        </w:rPr>
+        <w:t xml:space="preserve">                                         </w:t>
+      </w:r>
+      <w:r>
+        <w:rPr>
+          <w:rFonts w:ascii="Sakkal Majalla" w:hAnsi="Sakkal Majalla" w:cs="Sakkal Majalla" w:hint="cs"/>
+          <w:sz w:val="36"/>
+          <w:szCs w:val="36"/>
+          <w:rtl/>
+          <w:lang w:bidi="ar-AE"/>
+        </w:rPr>
+        <w:t xml:space="preserve">   </w:t>
+      </w:r>
+      <w:r>
+        <w:rPr>
+          <w:rFonts w:ascii="Sakkal Majalla" w:hAnsi="Sakkal Majalla" w:cs="Sakkal Majalla"/>
+          <w:sz w:val="36"/>
+          <w:szCs w:val="36"/>
+          <w:rtl/>
+          <w:lang w:bidi="ar-AE"/>
+        </w:rPr>
+        <w:t xml:space="preserve">   - ال</w:t>
+      </w:r>
+      <w:r>
+        <w:rPr>
+          <w:rFonts w:ascii="Sakkal Majalla" w:hAnsi="Sakkal Majalla" w:cs="Sakkal Majalla" w:hint="cs"/>
+          <w:sz w:val="36"/>
+          <w:szCs w:val="36"/>
+          <w:rtl/>
+          <w:lang w:bidi="ar-AE"/>
+        </w:rPr>
+        <w:t>شريان</w:t>
+      </w:r>
+      <w:r>
+        <w:rPr>
+          <w:rFonts w:ascii="Sakkal Majalla" w:hAnsi="Sakkal Majalla" w:cs="Sakkal Majalla"/>
+          <w:sz w:val="36"/>
+          <w:szCs w:val="36"/>
+          <w:rtl/>
+          <w:lang w:bidi="ar-AE"/>
+        </w:rPr>
+        <w:t xml:space="preserve">                           </w:t>
+      </w:r>
+      <w:r>
+        <w:rPr>
+          <w:rFonts w:ascii="Sakkal Majalla" w:hAnsi="Sakkal Majalla" w:cs="Sakkal Majalla" w:hint="cs"/>
+          <w:sz w:val="36"/>
+          <w:szCs w:val="36"/>
+          <w:rtl/>
+          <w:lang w:bidi="ar-AE"/>
+        </w:rPr>
+        <w:t xml:space="preserve">           </w:t>
+      </w:r>
+      <w:r>
+        <w:rPr>
+          <w:rFonts w:ascii="Sakkal Majalla" w:hAnsi="Sakkal Majalla" w:cs="Sakkal Majalla" w:hint="cs"/>
+          <w:sz w:val="36"/>
+          <w:szCs w:val="36"/>
+          <w:rtl/>
+          <w:lang w:bidi="ar-AE"/>
+        </w:rPr>
+        <w:t xml:space="preserve">    </w:t>
+      </w:r>
+      <w:r>
+        <w:rPr>
+          <w:rFonts w:ascii="Sakkal Majalla" w:hAnsi="Sakkal Majalla" w:cs="Sakkal Majalla"/>
+          <w:sz w:val="36"/>
+          <w:szCs w:val="36"/>
+          <w:rtl/>
+          <w:lang w:bidi="ar-AE"/>
+        </w:rPr>
+        <w:t xml:space="preserve">       - ال</w:t>
+      </w:r>
+      <w:r>
+        <w:rPr>
+          <w:rFonts w:ascii="Sakkal Majalla" w:hAnsi="Sakkal Majalla" w:cs="Sakkal Majalla" w:hint="cs"/>
+          <w:sz w:val="36"/>
+          <w:szCs w:val="36"/>
+          <w:rtl/>
+          <w:lang w:bidi="ar-AE"/>
+        </w:rPr>
+        <w:t>وريد</w:t>
       </w:r>
     </w:p>
     <w:p>
@@ -526,110 +585,98 @@
         </w:tabs>
         <w:spacing w:line="276" w:lineRule="auto"/>
         <w:rPr>
-          <w:rFonts w:cstheme="minorHAnsi"/>
+          <w:rFonts w:ascii="Sakkal Majalla" w:hAnsi="Sakkal Majalla" w:cs="Sakkal Majalla"/>
+          <w:b/>
+          <w:bCs/>
+          <w:sz w:val="40"/>
+          <w:szCs w:val="40"/>
+          <w:rtl/>
+          <w:lang w:bidi="ar-AE"/>
+        </w:rPr>
+      </w:pPr>
+      <w:proofErr w:type="gramStart"/>
+      <w:r>
+        <w:rPr>
+          <w:rFonts w:ascii="Sakkal Majalla" w:hAnsi="Sakkal Majalla" w:cs="Sakkal Majalla"/>
+          <w:b/>
+          <w:bCs/>
+          <w:sz w:val="40"/>
+          <w:szCs w:val="40"/>
+          <w:u w:val="single"/>
+          <w:rtl/>
+          <w:lang w:bidi="ar-AE"/>
+        </w:rPr>
+        <w:t>ثانياً :</w:t>
+      </w:r>
+      <w:proofErr w:type="gramEnd"/>
+      <w:r>
+        <w:rPr>
+          <w:rFonts w:ascii="Sakkal Majalla" w:hAnsi="Sakkal Majalla" w:cs="Sakkal Majalla"/>
+          <w:b/>
+          <w:bCs/>
+          <w:sz w:val="40"/>
+          <w:szCs w:val="40"/>
+          <w:u w:val="single"/>
+          <w:rtl/>
+          <w:lang w:bidi="ar-AE"/>
+        </w:rPr>
+        <w:t xml:space="preserve"> </w:t>
+      </w:r>
+      <w:r>
+        <w:rPr>
+          <w:rFonts w:ascii="Sakkal Majalla" w:hAnsi="Sakkal Majalla" w:cs="Sakkal Majalla"/>
+          <w:b/>
+          <w:bCs/>
+          <w:sz w:val="40"/>
+          <w:szCs w:val="40"/>
+          <w:rtl/>
+          <w:lang w:bidi="ar-AE"/>
+        </w:rPr>
+        <w:t>ضع الكلمة</w:t>
+      </w:r>
+      <w:r>
+        <w:rPr>
+          <w:rFonts w:ascii="Sakkal Majalla" w:hAnsi="Sakkal Majalla" w:cs="Sakkal Majalla"/>
+          <w:b/>
+          <w:bCs/>
+          <w:sz w:val="40"/>
+          <w:szCs w:val="40"/>
+          <w:rtl/>
+          <w:lang w:bidi="ar-AE"/>
+        </w:rPr>
+        <w:t>َ</w:t>
+      </w:r>
+      <w:r>
+        <w:rPr>
+          <w:rFonts w:ascii="Sakkal Majalla" w:hAnsi="Sakkal Majalla" w:cs="Sakkal Majalla"/>
+          <w:b/>
+          <w:bCs/>
+          <w:sz w:val="40"/>
+          <w:szCs w:val="40"/>
+          <w:rtl/>
+          <w:lang w:bidi="ar-AE"/>
+        </w:rPr>
+        <w:t xml:space="preserve"> المناسبة في الفراغ : </w:t>
+      </w:r>
+      <w:r>
+        <w:rPr>
+          <w:rFonts w:ascii="Sakkal Majalla" w:hAnsi="Sakkal Majalla" w:cs="Sakkal Majalla"/>
+          <w:b/>
+          <w:bCs/>
+          <w:sz w:val="40"/>
+          <w:szCs w:val="40"/>
+          <w:rtl/>
+          <w:lang w:bidi="ar-AE"/>
+        </w:rPr>
+        <w:tab/>
+      </w:r>
+      <w:r>
+        <w:rPr>
+          <w:rFonts w:ascii="Sakkal Majalla" w:hAnsi="Sakkal Majalla" w:cs="Sakkal Majalla"/>
           <w:b/>
           <w:bCs/>
           <w:sz w:val="32"/>
           <w:szCs w:val="32"/>
-          <w:rtl/>
-          <w:lang w:bidi="ar-AE"/>
-        </w:rPr>
-      </w:pPr>
-      <w:proofErr w:type="gramStart"/>
-      <w:r>
-        <w:rPr>
-          <w:rFonts w:cstheme="minorHAnsi"/>
-          <w:b/>
-          <w:bCs/>
-          <w:sz w:val="32"/>
-          <w:szCs w:val="32"/>
-          <w:u w:val="single"/>
-          <w:rtl/>
-          <w:lang w:bidi="ar-AE"/>
-        </w:rPr>
-        <w:t>ثانياً :</w:t>
-      </w:r>
-      <w:proofErr w:type="gramEnd"/>
-      <w:r>
-        <w:rPr>
-          <w:rFonts w:cstheme="minorHAnsi"/>
-          <w:b/>
-          <w:bCs/>
-          <w:sz w:val="32"/>
-          <w:szCs w:val="32"/>
-          <w:u w:val="single"/>
-          <w:rtl/>
-          <w:lang w:bidi="ar-AE"/>
-        </w:rPr>
-        <w:t xml:space="preserve"> </w:t>
-      </w:r>
-      <w:r>
-        <w:rPr>
-          <w:rFonts w:cstheme="minorHAnsi"/>
-          <w:b/>
-          <w:bCs/>
-          <w:sz w:val="32"/>
-          <w:szCs w:val="32"/>
-          <w:rtl/>
-          <w:lang w:bidi="ar-AE"/>
-        </w:rPr>
-        <w:t>ضع الكلمة</w:t>
-      </w:r>
-      <w:r>
-        <w:rPr>
-          <w:rFonts w:cstheme="minorHAnsi" w:hint="cs"/>
-          <w:b/>
-          <w:bCs/>
-          <w:sz w:val="32"/>
-          <w:szCs w:val="32"/>
-          <w:rtl/>
-          <w:lang w:bidi="ar-AE"/>
-        </w:rPr>
-        <w:t>َ</w:t>
-      </w:r>
-      <w:r>
-        <w:rPr>
-          <w:rFonts w:cstheme="minorHAnsi"/>
-          <w:b/>
-          <w:bCs/>
-          <w:sz w:val="32"/>
-          <w:szCs w:val="32"/>
-          <w:rtl/>
-          <w:lang w:bidi="ar-AE"/>
-        </w:rPr>
-        <w:t xml:space="preserve"> المناسبة في الفراغ :</w:t>
-      </w:r>
-      <w:r>
-        <w:rPr>
-          <w:rFonts w:cstheme="minorHAnsi"/>
-          <w:b/>
-          <w:bCs/>
-          <w:sz w:val="32"/>
-          <w:szCs w:val="32"/>
-          <w:rtl/>
-          <w:lang w:bidi="ar-AE"/>
-        </w:rPr>
-        <w:t xml:space="preserve"> </w:t>
-      </w:r>
-      <w:r>
-        <w:rPr>
-          <w:rFonts w:cstheme="minorHAnsi"/>
-          <w:b/>
-          <w:bCs/>
-          <w:sz w:val="32"/>
-          <w:szCs w:val="32"/>
-          <w:rtl/>
-          <w:lang w:bidi="ar-AE"/>
-        </w:rPr>
-        <w:tab/>
-      </w:r>
-      <w:r>
-        <w:rPr>
-          <w:rFonts w:cs="Calibri"/>
-          <w:b/>
-          <w:bCs/>
-          <w:sz w:val="24"/>
-          <w:szCs w:val="24"/>
           <w:rtl/>
           <w:lang w:bidi="ar-AE"/>
         </w:rPr>
@@ -648,81 +695,81 @@
         </w:tabs>
         <w:spacing w:line="276" w:lineRule="auto"/>
         <w:rPr>
-          <w:rFonts w:cstheme="minorHAnsi"/>
-          <w:sz w:val="28"/>
-          <w:szCs w:val="28"/>
-          <w:lang w:bidi="ar-AE"/>
-        </w:rPr>
-      </w:pPr>
-      <w:r>
-        <w:rPr>
-          <w:rFonts w:cstheme="minorHAnsi"/>
-          <w:sz w:val="28"/>
-          <w:szCs w:val="28"/>
-          <w:rtl/>
-          <w:lang w:bidi="ar-AE"/>
-        </w:rPr>
-        <w:t>في الس</w:t>
-      </w:r>
-      <w:r>
-        <w:rPr>
-          <w:rFonts w:cstheme="minorHAnsi" w:hint="cs"/>
-          <w:sz w:val="28"/>
-          <w:szCs w:val="28"/>
-          <w:rtl/>
-          <w:lang w:bidi="ar-AE"/>
-        </w:rPr>
-        <w:t>ّ</w:t>
-      </w:r>
-      <w:r>
-        <w:rPr>
-          <w:rFonts w:cstheme="minorHAnsi"/>
-          <w:sz w:val="28"/>
-          <w:szCs w:val="28"/>
-          <w:rtl/>
-          <w:lang w:bidi="ar-AE"/>
-        </w:rPr>
-        <w:t>بيل الهضمي</w:t>
-      </w:r>
-      <w:r>
-        <w:rPr>
-          <w:rFonts w:cstheme="minorHAnsi" w:hint="cs"/>
-          <w:sz w:val="28"/>
-          <w:szCs w:val="28"/>
-          <w:rtl/>
-          <w:lang w:bidi="ar-AE"/>
-        </w:rPr>
-        <w:t>ّ</w:t>
-      </w:r>
-      <w:r>
-        <w:rPr>
-          <w:rFonts w:cstheme="minorHAnsi"/>
-          <w:sz w:val="28"/>
-          <w:szCs w:val="28"/>
-          <w:rtl/>
-          <w:lang w:bidi="ar-AE"/>
-        </w:rPr>
-        <w:t xml:space="preserve"> يصل البلعوم</w:t>
-      </w:r>
-      <w:r>
-        <w:rPr>
-          <w:rFonts w:cstheme="minorHAnsi" w:hint="cs"/>
-          <w:sz w:val="28"/>
-          <w:szCs w:val="28"/>
-          <w:rtl/>
-          <w:lang w:bidi="ar-AE"/>
-        </w:rPr>
-        <w:t>ُ</w:t>
-      </w:r>
-      <w:r>
-        <w:rPr>
-          <w:rFonts w:cstheme="minorHAnsi"/>
-          <w:sz w:val="28"/>
-          <w:szCs w:val="28"/>
-          <w:rtl/>
-          <w:lang w:bidi="ar-AE"/>
-        </w:rPr>
-        <w:t xml:space="preserve"> بين .................... و .......................... </w:t>
+          <w:rFonts w:ascii="Sakkal Majalla" w:hAnsi="Sakkal Majalla" w:cs="Sakkal Majalla"/>
+          <w:sz w:val="36"/>
+          <w:szCs w:val="36"/>
+          <w:lang w:bidi="ar-AE"/>
+        </w:rPr>
+      </w:pPr>
+      <w:r>
+        <w:rPr>
+          <w:rFonts w:ascii="Sakkal Majalla" w:hAnsi="Sakkal Majalla" w:cs="Sakkal Majalla"/>
+          <w:sz w:val="36"/>
+          <w:szCs w:val="36"/>
+          <w:rtl/>
+          <w:lang w:bidi="ar-AE"/>
+        </w:rPr>
+        <w:t xml:space="preserve"> </w:t>
+      </w:r>
+      <w:r>
+        <w:rPr>
+          <w:rFonts w:ascii="Sakkal Majalla" w:hAnsi="Sakkal Majalla" w:cs="Sakkal Majalla" w:hint="cs"/>
+          <w:sz w:val="36"/>
+          <w:szCs w:val="36"/>
+          <w:rtl/>
+          <w:lang w:bidi="ar-AE"/>
+        </w:rPr>
+        <w:t xml:space="preserve">يفصل بين نصفي القلب </w:t>
+      </w:r>
+      <w:r>
+        <w:rPr>
+          <w:rFonts w:ascii="Sakkal Majalla" w:hAnsi="Sakkal Majalla" w:cs="Sakkal Majalla"/>
+          <w:sz w:val="36"/>
+          <w:szCs w:val="36"/>
+          <w:rtl/>
+          <w:lang w:bidi="ar-AE"/>
+        </w:rPr>
+        <w:t>..</w:t>
+      </w:r>
+      <w:r>
+        <w:rPr>
+          <w:rFonts w:ascii="Sakkal Majalla" w:hAnsi="Sakkal Majalla" w:cs="Sakkal Majalla" w:hint="cs"/>
+          <w:sz w:val="36"/>
+          <w:szCs w:val="36"/>
+          <w:rtl/>
+          <w:lang w:bidi="ar-AE"/>
+        </w:rPr>
+        <w:t>.....</w:t>
+      </w:r>
+      <w:r>
+        <w:rPr>
+          <w:rFonts w:ascii="Sakkal Majalla" w:hAnsi="Sakkal Majalla" w:cs="Sakkal Majalla"/>
+          <w:sz w:val="36"/>
+          <w:szCs w:val="36"/>
+          <w:rtl/>
+          <w:lang w:bidi="ar-AE"/>
+        </w:rPr>
+        <w:t>..............</w:t>
+      </w:r>
+      <w:r>
+        <w:rPr>
+          <w:rFonts w:ascii="Sakkal Majalla" w:hAnsi="Sakkal Majalla" w:cs="Sakkal Majalla" w:hint="cs"/>
+          <w:sz w:val="36"/>
+          <w:szCs w:val="36"/>
+          <w:rtl/>
+          <w:lang w:bidi="ar-AE"/>
+        </w:rPr>
+        <w:t xml:space="preserve"> عضلي</w:t>
+      </w:r>
+      <w:r>
+        <w:rPr>
+          <w:rFonts w:ascii="Sakkal Majalla" w:hAnsi="Sakkal Majalla" w:cs="Sakkal Majalla"/>
+          <w:sz w:val="36"/>
+          <w:szCs w:val="36"/>
+          <w:rtl/>
+          <w:lang w:bidi="ar-AE"/>
+        </w:rPr>
+        <w:t xml:space="preserve"> </w:t>
       </w:r>
     </w:p>
     <w:p>
@@ -737,141 +784,21 @@
         </w:tabs>
         <w:spacing w:line="276" w:lineRule="auto"/>
         <w:rPr>
-          <w:rFonts w:cstheme="minorHAnsi"/>
-          <w:sz w:val="28"/>
-          <w:szCs w:val="28"/>
-          <w:lang w:bidi="ar-AE"/>
-        </w:rPr>
-      </w:pPr>
-      <w:r>
-        <w:rPr>
-          <w:rFonts w:cstheme="minorHAnsi"/>
-          <w:sz w:val="28"/>
-          <w:szCs w:val="28"/>
-          <w:rtl/>
-          <w:lang w:bidi="ar-AE"/>
-        </w:rPr>
-        <w:t>يتأل</w:t>
-      </w:r>
-      <w:r>
-        <w:rPr>
-          <w:rFonts w:cstheme="minorHAnsi" w:hint="cs"/>
-          <w:sz w:val="28"/>
-          <w:szCs w:val="28"/>
-          <w:rtl/>
-          <w:lang w:bidi="ar-AE"/>
-        </w:rPr>
-        <w:t>ّ</w:t>
-      </w:r>
-      <w:r>
-        <w:rPr>
-          <w:rFonts w:cstheme="minorHAnsi"/>
-          <w:sz w:val="28"/>
-          <w:szCs w:val="28"/>
-          <w:rtl/>
-          <w:lang w:bidi="ar-AE"/>
-        </w:rPr>
-        <w:t>ف جهاز</w:t>
-      </w:r>
-      <w:r>
-        <w:rPr>
-          <w:rFonts w:cstheme="minorHAnsi" w:hint="cs"/>
-          <w:sz w:val="28"/>
-          <w:szCs w:val="28"/>
-          <w:rtl/>
-          <w:lang w:bidi="ar-AE"/>
-        </w:rPr>
-        <w:t>ُ</w:t>
-      </w:r>
-      <w:r>
-        <w:rPr>
-          <w:rFonts w:cstheme="minorHAnsi"/>
-          <w:sz w:val="28"/>
-          <w:szCs w:val="28"/>
-          <w:rtl/>
-          <w:lang w:bidi="ar-AE"/>
-        </w:rPr>
-        <w:t xml:space="preserve"> الت</w:t>
-      </w:r>
-      <w:r>
-        <w:rPr>
-          <w:rFonts w:cstheme="minorHAnsi" w:hint="cs"/>
-          <w:sz w:val="28"/>
-          <w:szCs w:val="28"/>
-          <w:rtl/>
-          <w:lang w:bidi="ar-AE"/>
-        </w:rPr>
-        <w:t>ّ</w:t>
-      </w:r>
-      <w:r>
-        <w:rPr>
-          <w:rFonts w:cstheme="minorHAnsi"/>
-          <w:sz w:val="28"/>
-          <w:szCs w:val="28"/>
-          <w:rtl/>
-          <w:lang w:bidi="ar-AE"/>
-        </w:rPr>
-        <w:t>نفس عند</w:t>
-      </w:r>
-      <w:r>
-        <w:rPr>
-          <w:rFonts w:cstheme="minorHAnsi" w:hint="cs"/>
-          <w:sz w:val="28"/>
-          <w:szCs w:val="28"/>
-          <w:rtl/>
-          <w:lang w:bidi="ar-AE"/>
-        </w:rPr>
-        <w:t>َ</w:t>
-      </w:r>
-      <w:r>
-        <w:rPr>
-          <w:rFonts w:cstheme="minorHAnsi"/>
-          <w:sz w:val="28"/>
-          <w:szCs w:val="28"/>
-          <w:rtl/>
-          <w:lang w:bidi="ar-AE"/>
-        </w:rPr>
-        <w:t xml:space="preserve"> ال</w:t>
-      </w:r>
-      <w:r>
-        <w:rPr>
-          <w:rFonts w:cstheme="minorHAnsi" w:hint="cs"/>
-          <w:sz w:val="28"/>
-          <w:szCs w:val="28"/>
-          <w:rtl/>
-          <w:lang w:bidi="ar-AE"/>
-        </w:rPr>
-        <w:t>إ</w:t>
-      </w:r>
-      <w:r>
-        <w:rPr>
-          <w:rFonts w:cstheme="minorHAnsi"/>
-          <w:sz w:val="28"/>
-          <w:szCs w:val="28"/>
-          <w:rtl/>
-          <w:lang w:bidi="ar-AE"/>
-        </w:rPr>
-        <w:t xml:space="preserve">نسان من الأنف و ......................و...................... والرغامى </w:t>
-      </w:r>
-      <w:r>
-        <w:rPr>
-          <w:rFonts w:cstheme="minorHAnsi" w:hint="cs"/>
-          <w:sz w:val="28"/>
-          <w:szCs w:val="28"/>
-          <w:rtl/>
-          <w:lang w:bidi="ar-AE"/>
-        </w:rPr>
-        <w:t>والقصبة</w:t>
-      </w:r>
-      <w:r>
-        <w:rPr>
-          <w:rFonts w:cstheme="minorHAnsi"/>
-          <w:sz w:val="28"/>
-          <w:szCs w:val="28"/>
-          <w:rtl/>
-          <w:lang w:bidi="ar-AE"/>
-        </w:rPr>
-        <w:t xml:space="preserve"> الهوائية والرئتين.</w:t>
+          <w:rFonts w:ascii="Sakkal Majalla" w:hAnsi="Sakkal Majalla" w:cs="Sakkal Majalla"/>
+          <w:sz w:val="36"/>
+          <w:szCs w:val="36"/>
+          <w:lang w:bidi="ar-AE"/>
+        </w:rPr>
+      </w:pPr>
+      <w:r>
+        <w:rPr>
+          <w:rFonts w:ascii="Sakkal Majalla" w:hAnsi="Sakkal Majalla" w:cs="Sakkal Majalla" w:hint="cs"/>
+          <w:sz w:val="36"/>
+          <w:szCs w:val="36"/>
+          <w:rtl/>
+          <w:lang w:bidi="ar-AE"/>
+        </w:rPr>
+        <w:t>....................... سائل شفاف أحمر اللون ملحي الطعم.</w:t>
       </w:r>
     </w:p>
     <w:p>
@@ -886,201 +813,21 @@
         </w:tabs>
         <w:spacing w:line="276" w:lineRule="auto"/>
         <w:rPr>
-          <w:rFonts w:cstheme="minorHAnsi"/>
-          <w:sz w:val="28"/>
-          <w:szCs w:val="28"/>
-          <w:lang w:bidi="ar-AE"/>
-        </w:rPr>
-      </w:pPr>
-      <w:r>
-        <w:rPr>
-          <w:rFonts w:cstheme="minorHAnsi"/>
-          <w:sz w:val="28"/>
-          <w:szCs w:val="28"/>
-          <w:rtl/>
-          <w:lang w:bidi="ar-AE"/>
-        </w:rPr>
-        <w:t>في الح</w:t>
-      </w:r>
-      <w:r>
-        <w:rPr>
-          <w:rFonts w:cstheme="minorHAnsi" w:hint="cs"/>
-          <w:sz w:val="28"/>
-          <w:szCs w:val="28"/>
-          <w:rtl/>
-          <w:lang w:bidi="ar-AE"/>
-        </w:rPr>
-        <w:t>ُ</w:t>
-      </w:r>
-      <w:r>
-        <w:rPr>
-          <w:rFonts w:cstheme="minorHAnsi"/>
-          <w:sz w:val="28"/>
-          <w:szCs w:val="28"/>
-          <w:rtl/>
-          <w:lang w:bidi="ar-AE"/>
-        </w:rPr>
-        <w:t>ويصلات الر</w:t>
-      </w:r>
-      <w:r>
-        <w:rPr>
-          <w:rFonts w:cstheme="minorHAnsi" w:hint="cs"/>
-          <w:sz w:val="28"/>
-          <w:szCs w:val="28"/>
-          <w:rtl/>
-          <w:lang w:bidi="ar-AE"/>
-        </w:rPr>
-        <w:t>ّ</w:t>
-      </w:r>
-      <w:r>
-        <w:rPr>
-          <w:rFonts w:cstheme="minorHAnsi"/>
-          <w:sz w:val="28"/>
-          <w:szCs w:val="28"/>
-          <w:rtl/>
-          <w:lang w:bidi="ar-AE"/>
-        </w:rPr>
-        <w:t>ئوية</w:t>
-      </w:r>
-      <w:r>
-        <w:rPr>
-          <w:rFonts w:cstheme="minorHAnsi" w:hint="cs"/>
-          <w:sz w:val="28"/>
-          <w:szCs w:val="28"/>
-          <w:rtl/>
-          <w:lang w:bidi="ar-AE"/>
-        </w:rPr>
-        <w:t>ِ</w:t>
-      </w:r>
-      <w:r>
-        <w:rPr>
-          <w:rFonts w:cstheme="minorHAnsi"/>
-          <w:sz w:val="28"/>
-          <w:szCs w:val="28"/>
-          <w:rtl/>
-          <w:lang w:bidi="ar-AE"/>
-        </w:rPr>
-        <w:t xml:space="preserve"> يأخذ الد</w:t>
-      </w:r>
-      <w:r>
-        <w:rPr>
-          <w:rFonts w:cstheme="minorHAnsi" w:hint="cs"/>
-          <w:sz w:val="28"/>
-          <w:szCs w:val="28"/>
-          <w:rtl/>
-          <w:lang w:bidi="ar-AE"/>
-        </w:rPr>
-        <w:t>ّ</w:t>
-      </w:r>
-      <w:r>
-        <w:rPr>
-          <w:rFonts w:cstheme="minorHAnsi"/>
-          <w:sz w:val="28"/>
-          <w:szCs w:val="28"/>
-          <w:rtl/>
-          <w:lang w:bidi="ar-AE"/>
-        </w:rPr>
-        <w:t>م من هواء</w:t>
-      </w:r>
-      <w:r>
-        <w:rPr>
-          <w:rFonts w:cstheme="minorHAnsi" w:hint="cs"/>
-          <w:sz w:val="28"/>
-          <w:szCs w:val="28"/>
-          <w:rtl/>
-          <w:lang w:bidi="ar-AE"/>
-        </w:rPr>
-        <w:t>ِ</w:t>
-      </w:r>
-      <w:r>
-        <w:rPr>
-          <w:rFonts w:cstheme="minorHAnsi"/>
-          <w:sz w:val="28"/>
-          <w:szCs w:val="28"/>
-          <w:rtl/>
-          <w:lang w:bidi="ar-AE"/>
-        </w:rPr>
-        <w:t xml:space="preserve"> الش</w:t>
-      </w:r>
-      <w:r>
-        <w:rPr>
-          <w:rFonts w:cstheme="minorHAnsi" w:hint="cs"/>
-          <w:sz w:val="28"/>
-          <w:szCs w:val="28"/>
-          <w:rtl/>
-          <w:lang w:bidi="ar-AE"/>
-        </w:rPr>
-        <w:t>ّ</w:t>
-      </w:r>
-      <w:r>
-        <w:rPr>
-          <w:rFonts w:cstheme="minorHAnsi"/>
-          <w:sz w:val="28"/>
-          <w:szCs w:val="28"/>
-          <w:rtl/>
-          <w:lang w:bidi="ar-AE"/>
-        </w:rPr>
-        <w:t>هيق غاز</w:t>
-      </w:r>
-      <w:r>
-        <w:rPr>
-          <w:rFonts w:cstheme="minorHAnsi" w:hint="cs"/>
-          <w:sz w:val="28"/>
-          <w:szCs w:val="28"/>
-          <w:rtl/>
-          <w:lang w:bidi="ar-AE"/>
-        </w:rPr>
-        <w:t>َ</w:t>
-      </w:r>
-      <w:r>
-        <w:rPr>
-          <w:rFonts w:cstheme="minorHAnsi"/>
-          <w:sz w:val="28"/>
-          <w:szCs w:val="28"/>
-          <w:rtl/>
-          <w:lang w:bidi="ar-AE"/>
-        </w:rPr>
-        <w:t>.....................</w:t>
-      </w:r>
-      <w:r>
-        <w:rPr>
-          <w:rFonts w:cstheme="minorHAnsi"/>
-          <w:sz w:val="28"/>
-          <w:szCs w:val="28"/>
-          <w:rtl/>
-          <w:lang w:bidi="ar-AE"/>
-        </w:rPr>
-        <w:t xml:space="preserve"> </w:t>
-      </w:r>
-      <w:r>
-        <w:rPr>
-          <w:rFonts w:cstheme="minorHAnsi"/>
-          <w:sz w:val="28"/>
-          <w:szCs w:val="28"/>
-          <w:rtl/>
-          <w:lang w:bidi="ar-AE"/>
-        </w:rPr>
-        <w:t>ويعطيه غاز ......</w:t>
-      </w:r>
-      <w:r>
-        <w:rPr>
-          <w:rFonts w:cstheme="minorHAnsi" w:hint="cs"/>
-          <w:sz w:val="28"/>
-          <w:szCs w:val="28"/>
-          <w:rtl/>
-          <w:lang w:bidi="ar-AE"/>
-        </w:rPr>
-        <w:t>.....</w:t>
-      </w:r>
-      <w:r>
-        <w:rPr>
-          <w:rFonts w:cstheme="minorHAnsi"/>
-          <w:sz w:val="28"/>
-          <w:szCs w:val="28"/>
-          <w:rtl/>
-          <w:lang w:bidi="ar-AE"/>
-        </w:rPr>
-        <w:t>.................. وبخار الماء.</w:t>
+          <w:rFonts w:ascii="Sakkal Majalla" w:hAnsi="Sakkal Majalla" w:cs="Sakkal Majalla"/>
+          <w:sz w:val="36"/>
+          <w:szCs w:val="36"/>
+          <w:lang w:bidi="ar-AE"/>
+        </w:rPr>
+      </w:pPr>
+      <w:r>
+        <w:rPr>
+          <w:rFonts w:ascii="Sakkal Majalla" w:hAnsi="Sakkal Majalla" w:cs="Sakkal Majalla" w:hint="cs"/>
+          <w:sz w:val="36"/>
+          <w:szCs w:val="36"/>
+          <w:rtl/>
+          <w:lang w:bidi="ar-AE"/>
+        </w:rPr>
+        <w:t>يتألف جهاز الدوران عند الفقاريات من .................... والأوعية الدموية و.........................</w:t>
       </w:r>
     </w:p>
     <w:p>
@@ -1090,639 +837,112 @@
         </w:tabs>
         <w:spacing w:line="276" w:lineRule="auto"/>
         <w:rPr>
-          <w:rFonts w:cstheme="minorHAnsi"/>
-          <w:b/>
-          <w:bCs/>
-          <w:sz w:val="28"/>
-          <w:szCs w:val="28"/>
-          <w:rtl/>
-          <w:lang w:bidi="ar-AE"/>
-        </w:rPr>
-      </w:pPr>
-      <w:r>
-        <w:rPr>
-          <w:rFonts w:cstheme="minorHAnsi"/>
+          <w:rFonts w:ascii="Sakkal Majalla" w:hAnsi="Sakkal Majalla" w:cs="Sakkal Majalla"/>
+          <w:b/>
+          <w:bCs/>
+          <w:sz w:val="40"/>
+          <w:szCs w:val="40"/>
+          <w:u w:val="single"/>
+          <w:rtl/>
+          <w:lang w:bidi="ar-AE"/>
+        </w:rPr>
+      </w:pPr>
+      <w:proofErr w:type="gramStart"/>
+      <w:r>
+        <w:rPr>
+          <w:rFonts w:ascii="Sakkal Majalla" w:hAnsi="Sakkal Majalla" w:cs="Sakkal Majalla" w:hint="cs"/>
+          <w:b/>
+          <w:bCs/>
+          <w:sz w:val="40"/>
+          <w:szCs w:val="40"/>
+          <w:u w:val="single"/>
+          <w:rtl/>
+          <w:lang w:bidi="ar-AE"/>
+        </w:rPr>
+        <w:t>ثالثاً</w:t>
+      </w:r>
+      <w:r>
+        <w:rPr>
+          <w:rFonts w:ascii="Sakkal Majalla" w:hAnsi="Sakkal Majalla" w:cs="Sakkal Majalla"/>
+          <w:b/>
+          <w:bCs/>
+          <w:sz w:val="40"/>
+          <w:szCs w:val="40"/>
+          <w:u w:val="single"/>
+          <w:rtl/>
+          <w:lang w:bidi="ar-AE"/>
+        </w:rPr>
+        <w:t xml:space="preserve"> </w:t>
+      </w:r>
+      <w:r>
+        <w:rPr>
+          <w:rFonts w:ascii="Sakkal Majalla" w:hAnsi="Sakkal Majalla" w:cs="Sakkal Majalla"/>
+          <w:b/>
+          <w:bCs/>
+          <w:sz w:val="40"/>
+          <w:szCs w:val="40"/>
+          <w:rtl/>
+          <w:lang w:bidi="ar-AE"/>
+        </w:rPr>
+        <w:t>:</w:t>
+      </w:r>
+      <w:proofErr w:type="gramEnd"/>
+      <w:r>
+        <w:rPr>
+          <w:rFonts w:ascii="Sakkal Majalla" w:hAnsi="Sakkal Majalla" w:cs="Sakkal Majalla"/>
+          <w:b/>
+          <w:bCs/>
+          <w:sz w:val="40"/>
+          <w:szCs w:val="40"/>
+          <w:rtl/>
+          <w:lang w:bidi="ar-AE"/>
+        </w:rPr>
+        <w:t xml:space="preserve"> أجب عن </w:t>
+      </w:r>
+      <w:r>
+        <w:rPr>
+          <w:rFonts w:ascii="Sakkal Majalla" w:hAnsi="Sakkal Majalla" w:cs="Sakkal Majalla"/>
+          <w:b/>
+          <w:bCs/>
+          <w:sz w:val="44"/>
+          <w:szCs w:val="44"/>
+          <w:u w:val="single"/>
+          <w:rtl/>
+          <w:lang w:bidi="ar-AE"/>
+        </w:rPr>
+        <w:t>سؤالين</w:t>
+      </w:r>
+      <w:r>
+        <w:rPr>
+          <w:rFonts w:ascii="Sakkal Majalla" w:hAnsi="Sakkal Majalla" w:cs="Sakkal Majalla"/>
+          <w:b/>
+          <w:bCs/>
+          <w:sz w:val="40"/>
+          <w:szCs w:val="40"/>
+          <w:rtl/>
+          <w:lang w:bidi="ar-AE"/>
+        </w:rPr>
+        <w:t xml:space="preserve"> من ثلاثة : </w:t>
+      </w:r>
+      <w:r>
+        <w:rPr>
+          <w:rFonts w:ascii="Sakkal Majalla" w:hAnsi="Sakkal Majalla" w:cs="Sakkal Majalla"/>
+          <w:b/>
+          <w:bCs/>
+          <w:sz w:val="40"/>
+          <w:szCs w:val="40"/>
+          <w:rtl/>
+          <w:lang w:bidi="ar-AE"/>
+        </w:rPr>
+        <w:tab/>
+      </w:r>
+      <w:r>
+        <w:rPr>
+          <w:rFonts w:ascii="Sakkal Majalla" w:hAnsi="Sakkal Majalla" w:cs="Sakkal Majalla"/>
           <w:b/>
           <w:bCs/>
           <w:sz w:val="32"/>
           <w:szCs w:val="32"/>
-          <w:u w:val="single"/>
-          <w:rtl/>
-          <w:lang w:bidi="ar-AE"/>
-        </w:rPr>
-        <w:t>ثالثاً</w:t>
-      </w:r>
-      <w:r>
-        <w:rPr>
-          <w:rFonts w:cstheme="minorHAnsi"/>
-          <w:b/>
-          <w:bCs/>
-          <w:sz w:val="32"/>
-          <w:szCs w:val="32"/>
-          <w:rtl/>
-          <w:lang w:bidi="ar-AE"/>
-        </w:rPr>
-        <w:t xml:space="preserve">: </w:t>
-      </w:r>
-      <w:r>
-        <w:rPr>
-          <w:rFonts w:cstheme="minorHAnsi"/>
-          <w:b/>
-          <w:bCs/>
-          <w:sz w:val="32"/>
-          <w:szCs w:val="32"/>
-          <w:rtl/>
-          <w:lang w:bidi="ar-AE"/>
-        </w:rPr>
-        <w:t xml:space="preserve">أعط تفسيراً </w:t>
-      </w:r>
-      <w:r>
-        <w:rPr>
-          <w:rFonts w:cstheme="minorHAnsi"/>
-          <w:b/>
-          <w:bCs/>
-          <w:sz w:val="32"/>
-          <w:szCs w:val="32"/>
-          <w:rtl/>
-          <w:lang w:bidi="ar-AE"/>
-        </w:rPr>
-        <w:t xml:space="preserve">علمياً </w:t>
-      </w:r>
-      <w:r>
-        <w:rPr>
-          <w:rFonts w:cstheme="minorHAnsi"/>
-          <w:b/>
-          <w:bCs/>
-          <w:sz w:val="36"/>
-          <w:szCs w:val="36"/>
-          <w:u w:val="single"/>
-          <w:rtl/>
-          <w:lang w:bidi="ar-AE"/>
-        </w:rPr>
-        <w:t>ل</w:t>
-      </w:r>
-      <w:r>
-        <w:rPr>
-          <w:rFonts w:cstheme="minorHAnsi"/>
-          <w:b/>
-          <w:bCs/>
-          <w:sz w:val="36"/>
-          <w:szCs w:val="36"/>
-          <w:u w:val="single"/>
-          <w:rtl/>
-          <w:lang w:bidi="ar-AE"/>
-        </w:rPr>
-        <w:t>اثنين</w:t>
-      </w:r>
-      <w:r>
-        <w:rPr>
-          <w:rFonts w:cstheme="minorHAnsi"/>
-          <w:b/>
-          <w:bCs/>
-          <w:sz w:val="32"/>
-          <w:szCs w:val="32"/>
-          <w:rtl/>
-          <w:lang w:bidi="ar-AE"/>
-        </w:rPr>
-        <w:t xml:space="preserve"> لكل مما ي</w:t>
-      </w:r>
-      <w:r>
-        <w:rPr>
-          <w:rFonts w:cstheme="minorHAnsi" w:hint="cs"/>
-          <w:b/>
-          <w:bCs/>
-          <w:sz w:val="32"/>
-          <w:szCs w:val="32"/>
-          <w:rtl/>
-          <w:lang w:bidi="ar-AE"/>
-        </w:rPr>
-        <w:t>لـ</w:t>
-      </w:r>
-      <w:r>
-        <w:rPr>
-          <w:rFonts w:cstheme="minorHAnsi" w:hint="cs"/>
-          <w:b/>
-          <w:bCs/>
-          <w:sz w:val="28"/>
-          <w:szCs w:val="28"/>
-          <w:rtl/>
-          <w:lang w:bidi="ar-AE"/>
-        </w:rPr>
-        <w:t>ـ</w:t>
-      </w:r>
-      <w:r>
-        <w:rPr>
-          <w:rFonts w:cstheme="minorHAnsi"/>
-          <w:b/>
-          <w:bCs/>
-          <w:sz w:val="28"/>
-          <w:szCs w:val="28"/>
-          <w:rtl/>
-          <w:lang w:bidi="ar-AE"/>
-        </w:rPr>
-        <w:t>ي:</w:t>
-      </w:r>
-      <w:r>
-        <w:rPr>
-          <w:rFonts w:cstheme="minorHAnsi"/>
-          <w:b/>
-          <w:bCs/>
-          <w:sz w:val="28"/>
-          <w:szCs w:val="28"/>
-          <w:rtl/>
-          <w:lang w:bidi="ar-AE"/>
-        </w:rPr>
-        <w:t xml:space="preserve"> </w:t>
-      </w:r>
-      <w:r>
-        <w:rPr>
-          <w:rFonts w:cstheme="minorHAnsi"/>
-          <w:b/>
-          <w:bCs/>
-          <w:sz w:val="28"/>
-          <w:szCs w:val="28"/>
-          <w:rtl/>
-          <w:lang w:bidi="ar-AE"/>
-        </w:rPr>
-        <w:tab/>
-      </w:r>
-      <w:r>
-        <w:rPr>
-          <w:rFonts w:cstheme="minorHAnsi" w:hint="cs"/>
-          <w:b/>
-          <w:bCs/>
-          <w:sz w:val="24"/>
-          <w:szCs w:val="24"/>
-          <w:rtl/>
-          <w:lang w:bidi="ar-AE"/>
-        </w:rPr>
-        <w:t>/ درجتان /</w:t>
-      </w:r>
-    </w:p>
-    <w:p>
-      <w:pPr>
-        <w:pStyle w:val="a6"/>
-        <w:numPr>
-          <w:ilvl w:val="0"/>
-          <w:numId w:val="16"/>
-        </w:numPr>
-        <w:tabs>
-          <w:tab w:val="left" w:pos="7864"/>
-        </w:tabs>
-        <w:spacing w:line="360" w:lineRule="auto"/>
-        <w:rPr>
-          <w:rFonts w:cstheme="minorHAnsi"/>
-          <w:sz w:val="28"/>
-          <w:szCs w:val="28"/>
-          <w:lang w:bidi="ar-AE"/>
-        </w:rPr>
-      </w:pPr>
-      <w:r>
-        <w:rPr>
-          <w:rFonts w:cstheme="minorHAnsi"/>
-          <w:sz w:val="28"/>
-          <w:szCs w:val="28"/>
-          <w:rtl/>
-          <w:lang w:bidi="ar-AE"/>
-        </w:rPr>
-        <w:t>الماء</w:t>
-      </w:r>
-      <w:r>
-        <w:rPr>
-          <w:rFonts w:cstheme="minorHAnsi" w:hint="cs"/>
-          <w:sz w:val="28"/>
-          <w:szCs w:val="28"/>
-          <w:rtl/>
-          <w:lang w:bidi="ar-AE"/>
-        </w:rPr>
-        <w:t>ُ</w:t>
-      </w:r>
-      <w:r>
-        <w:rPr>
-          <w:rFonts w:cstheme="minorHAnsi"/>
-          <w:sz w:val="28"/>
-          <w:szCs w:val="28"/>
-          <w:rtl/>
-          <w:lang w:bidi="ar-AE"/>
-        </w:rPr>
-        <w:t xml:space="preserve"> ضروري</w:t>
-      </w:r>
-      <w:r>
-        <w:rPr>
-          <w:rFonts w:cstheme="minorHAnsi" w:hint="cs"/>
-          <w:sz w:val="28"/>
-          <w:szCs w:val="28"/>
-          <w:rtl/>
-          <w:lang w:bidi="ar-AE"/>
-        </w:rPr>
-        <w:t>ٌّ</w:t>
-      </w:r>
-      <w:r>
-        <w:rPr>
-          <w:rFonts w:cstheme="minorHAnsi"/>
-          <w:sz w:val="28"/>
-          <w:szCs w:val="28"/>
-          <w:rtl/>
-          <w:lang w:bidi="ar-AE"/>
-        </w:rPr>
-        <w:t xml:space="preserve"> للإنسان</w:t>
-      </w:r>
-      <w:r>
-        <w:rPr>
-          <w:rFonts w:cstheme="minorHAnsi"/>
-          <w:sz w:val="28"/>
-          <w:szCs w:val="28"/>
-          <w:rtl/>
-          <w:lang w:bidi="ar-AE"/>
-        </w:rPr>
-        <w:t>.</w:t>
-      </w:r>
-    </w:p>
-    <w:p>
-      <w:pPr>
-        <w:pStyle w:val="a6"/>
-        <w:tabs>
-          <w:tab w:val="left" w:pos="7864"/>
-        </w:tabs>
-        <w:spacing w:line="360" w:lineRule="auto"/>
-        <w:rPr>
-          <w:rFonts w:cstheme="minorHAnsi"/>
-          <w:sz w:val="28"/>
-          <w:szCs w:val="28"/>
-          <w:lang w:bidi="ar-AE"/>
-        </w:rPr>
-      </w:pPr>
-      <w:r>
-        <w:rPr>
-          <w:rFonts w:cstheme="minorHAnsi" w:hint="cs"/>
-          <w:sz w:val="28"/>
-          <w:szCs w:val="28"/>
-          <w:rtl/>
-          <w:lang w:bidi="ar-AE"/>
-        </w:rPr>
-        <w:t>.......................................................................................................................................</w:t>
-      </w:r>
-    </w:p>
-    <w:p>
-      <w:pPr>
-        <w:pStyle w:val="a6"/>
-        <w:numPr>
-          <w:ilvl w:val="0"/>
-          <w:numId w:val="16"/>
-        </w:numPr>
-        <w:tabs>
-          <w:tab w:val="left" w:pos="7864"/>
-        </w:tabs>
-        <w:spacing w:line="360" w:lineRule="auto"/>
-        <w:rPr>
-          <w:rFonts w:cstheme="minorHAnsi"/>
-          <w:sz w:val="28"/>
-          <w:szCs w:val="28"/>
-          <w:lang w:bidi="ar-AE"/>
-        </w:rPr>
-      </w:pPr>
-      <w:r>
-        <w:rPr>
-          <w:rFonts w:cstheme="minorHAnsi"/>
-          <w:sz w:val="28"/>
-          <w:szCs w:val="28"/>
-          <w:rtl/>
-          <w:lang w:bidi="ar-AE"/>
-        </w:rPr>
-        <w:t>لا يستطيع</w:t>
-      </w:r>
-      <w:r>
-        <w:rPr>
-          <w:rFonts w:cstheme="minorHAnsi" w:hint="cs"/>
-          <w:sz w:val="28"/>
-          <w:szCs w:val="28"/>
-          <w:rtl/>
-          <w:lang w:bidi="ar-AE"/>
-        </w:rPr>
-        <w:t>ُ</w:t>
-      </w:r>
-      <w:r>
-        <w:rPr>
-          <w:rFonts w:cstheme="minorHAnsi"/>
-          <w:sz w:val="28"/>
-          <w:szCs w:val="28"/>
-          <w:rtl/>
-          <w:lang w:bidi="ar-AE"/>
-        </w:rPr>
-        <w:t xml:space="preserve"> الحصان</w:t>
-      </w:r>
-      <w:r>
-        <w:rPr>
-          <w:rFonts w:cstheme="minorHAnsi" w:hint="cs"/>
-          <w:sz w:val="28"/>
-          <w:szCs w:val="28"/>
-          <w:rtl/>
-          <w:lang w:bidi="ar-AE"/>
-        </w:rPr>
-        <w:t>ُ</w:t>
-      </w:r>
-      <w:r>
-        <w:rPr>
-          <w:rFonts w:cstheme="minorHAnsi"/>
-          <w:sz w:val="28"/>
-          <w:szCs w:val="28"/>
-          <w:rtl/>
-          <w:lang w:bidi="ar-AE"/>
-        </w:rPr>
-        <w:t xml:space="preserve"> الت</w:t>
-      </w:r>
-      <w:r>
-        <w:rPr>
-          <w:rFonts w:cstheme="minorHAnsi" w:hint="cs"/>
-          <w:sz w:val="28"/>
-          <w:szCs w:val="28"/>
-          <w:rtl/>
-          <w:lang w:bidi="ar-AE"/>
-        </w:rPr>
-        <w:t>ّ</w:t>
-      </w:r>
-      <w:r>
-        <w:rPr>
-          <w:rFonts w:cstheme="minorHAnsi"/>
-          <w:sz w:val="28"/>
-          <w:szCs w:val="28"/>
-          <w:rtl/>
-          <w:lang w:bidi="ar-AE"/>
-        </w:rPr>
-        <w:t>نفس داخل</w:t>
-      </w:r>
-      <w:r>
-        <w:rPr>
-          <w:rFonts w:cstheme="minorHAnsi" w:hint="cs"/>
-          <w:sz w:val="28"/>
-          <w:szCs w:val="28"/>
-          <w:rtl/>
-          <w:lang w:bidi="ar-AE"/>
-        </w:rPr>
-        <w:t>َ</w:t>
-      </w:r>
-      <w:r>
-        <w:rPr>
-          <w:rFonts w:cstheme="minorHAnsi"/>
-          <w:sz w:val="28"/>
-          <w:szCs w:val="28"/>
-          <w:rtl/>
-          <w:lang w:bidi="ar-AE"/>
-        </w:rPr>
-        <w:t xml:space="preserve"> الماء</w:t>
-      </w:r>
-      <w:r>
-        <w:rPr>
-          <w:rFonts w:cstheme="minorHAnsi" w:hint="cs"/>
-          <w:sz w:val="28"/>
-          <w:szCs w:val="28"/>
-          <w:rtl/>
-          <w:lang w:bidi="ar-AE"/>
-        </w:rPr>
-        <w:t>ِ</w:t>
-      </w:r>
-      <w:r>
-        <w:rPr>
-          <w:rFonts w:cstheme="minorHAnsi"/>
-          <w:sz w:val="28"/>
-          <w:szCs w:val="28"/>
-          <w:rtl/>
-          <w:lang w:bidi="ar-AE"/>
-        </w:rPr>
-        <w:t>.</w:t>
-      </w:r>
-    </w:p>
-    <w:p>
-      <w:pPr>
-        <w:pStyle w:val="a6"/>
-        <w:tabs>
-          <w:tab w:val="left" w:pos="7864"/>
-        </w:tabs>
-        <w:spacing w:line="360" w:lineRule="auto"/>
-        <w:rPr>
-          <w:rFonts w:cstheme="minorHAnsi"/>
-          <w:sz w:val="28"/>
-          <w:szCs w:val="28"/>
-          <w:lang w:bidi="ar-AE"/>
-        </w:rPr>
-      </w:pPr>
-      <w:r>
-        <w:rPr>
-          <w:rFonts w:cs="Calibri"/>
-          <w:sz w:val="28"/>
-          <w:szCs w:val="28"/>
-          <w:rtl/>
-          <w:lang w:bidi="ar-AE"/>
-        </w:rPr>
-        <w:t>.......................................................................................................................................</w:t>
-      </w:r>
-    </w:p>
-    <w:p>
-      <w:pPr>
-        <w:pStyle w:val="a6"/>
-        <w:numPr>
-          <w:ilvl w:val="0"/>
-          <w:numId w:val="16"/>
-        </w:numPr>
-        <w:tabs>
-          <w:tab w:val="left" w:pos="7864"/>
-        </w:tabs>
-        <w:spacing w:line="360" w:lineRule="auto"/>
-        <w:rPr>
-          <w:rFonts w:cstheme="minorHAnsi"/>
-          <w:sz w:val="28"/>
-          <w:szCs w:val="28"/>
-          <w:lang w:bidi="ar-AE"/>
-        </w:rPr>
-      </w:pPr>
-      <w:r>
-        <w:rPr>
-          <w:rFonts w:cstheme="minorHAnsi"/>
-          <w:sz w:val="28"/>
-          <w:szCs w:val="28"/>
-          <w:rtl/>
-          <w:lang w:bidi="ar-AE"/>
-        </w:rPr>
-        <w:t>تسم</w:t>
-      </w:r>
-      <w:r>
-        <w:rPr>
-          <w:rFonts w:cstheme="minorHAnsi" w:hint="cs"/>
-          <w:sz w:val="28"/>
-          <w:szCs w:val="28"/>
-          <w:rtl/>
-          <w:lang w:bidi="ar-AE"/>
-        </w:rPr>
-        <w:t>ّ</w:t>
-      </w:r>
-      <w:r>
-        <w:rPr>
-          <w:rFonts w:cstheme="minorHAnsi"/>
-          <w:sz w:val="28"/>
-          <w:szCs w:val="28"/>
-          <w:rtl/>
-          <w:lang w:bidi="ar-AE"/>
-        </w:rPr>
-        <w:t>ى الضفادع</w:t>
-      </w:r>
-      <w:r>
-        <w:rPr>
-          <w:rFonts w:cstheme="minorHAnsi" w:hint="cs"/>
-          <w:sz w:val="28"/>
-          <w:szCs w:val="28"/>
-          <w:rtl/>
-          <w:lang w:bidi="ar-AE"/>
-        </w:rPr>
-        <w:t>ُ</w:t>
-      </w:r>
-      <w:r>
-        <w:rPr>
-          <w:rFonts w:cstheme="minorHAnsi"/>
-          <w:sz w:val="28"/>
-          <w:szCs w:val="28"/>
-          <w:rtl/>
-          <w:lang w:bidi="ar-AE"/>
-        </w:rPr>
-        <w:t xml:space="preserve"> برمائيات.</w:t>
-      </w:r>
-    </w:p>
-    <w:p>
-      <w:pPr>
-        <w:pStyle w:val="a6"/>
-        <w:tabs>
-          <w:tab w:val="left" w:pos="7864"/>
-        </w:tabs>
-        <w:spacing w:line="360" w:lineRule="auto"/>
-        <w:rPr>
-          <w:rFonts w:cstheme="minorHAnsi"/>
-          <w:sz w:val="28"/>
-          <w:szCs w:val="28"/>
-          <w:lang w:bidi="ar-AE"/>
-        </w:rPr>
-      </w:pPr>
-      <w:r>
-        <w:rPr>
-          <w:rFonts w:cs="Calibri"/>
-          <w:sz w:val="28"/>
-          <w:szCs w:val="28"/>
-          <w:rtl/>
-          <w:lang w:bidi="ar-AE"/>
-        </w:rPr>
-        <w:t>.......................................................................................................................................</w:t>
-      </w:r>
-    </w:p>
-    <w:p>
-      <w:pPr>
-        <w:tabs>
-          <w:tab w:val="left" w:pos="7864"/>
-        </w:tabs>
-        <w:spacing w:line="276" w:lineRule="auto"/>
-        <w:rPr>
-          <w:rFonts w:cstheme="minorHAnsi"/>
-          <w:b/>
-          <w:bCs/>
-          <w:sz w:val="32"/>
-          <w:szCs w:val="32"/>
-          <w:u w:val="single"/>
-          <w:rtl/>
-          <w:lang w:bidi="ar-AE"/>
-        </w:rPr>
-      </w:pPr>
-      <w:proofErr w:type="gramStart"/>
-      <w:r>
-        <w:rPr>
-          <w:rFonts w:cstheme="minorHAnsi"/>
-          <w:b/>
-          <w:bCs/>
-          <w:sz w:val="32"/>
-          <w:szCs w:val="32"/>
-          <w:u w:val="single"/>
-          <w:rtl/>
-          <w:lang w:bidi="ar-AE"/>
-        </w:rPr>
-        <w:t xml:space="preserve">رابعاً </w:t>
-      </w:r>
-      <w:r>
-        <w:rPr>
-          <w:rFonts w:cstheme="minorHAnsi"/>
-          <w:b/>
-          <w:bCs/>
-          <w:sz w:val="32"/>
-          <w:szCs w:val="32"/>
-          <w:rtl/>
-          <w:lang w:bidi="ar-AE"/>
-        </w:rPr>
-        <w:t>:</w:t>
-      </w:r>
-      <w:proofErr w:type="gramEnd"/>
-      <w:r>
-        <w:rPr>
-          <w:rFonts w:cstheme="minorHAnsi"/>
-          <w:b/>
-          <w:bCs/>
-          <w:sz w:val="32"/>
-          <w:szCs w:val="32"/>
-          <w:rtl/>
-          <w:lang w:bidi="ar-AE"/>
-        </w:rPr>
-        <w:t xml:space="preserve"> أجب عن </w:t>
-      </w:r>
-      <w:r>
-        <w:rPr>
-          <w:rFonts w:cstheme="minorHAnsi"/>
-          <w:b/>
-          <w:bCs/>
-          <w:sz w:val="36"/>
-          <w:szCs w:val="36"/>
-          <w:u w:val="single"/>
-          <w:rtl/>
-          <w:lang w:bidi="ar-AE"/>
-        </w:rPr>
-        <w:t>سؤالين</w:t>
-      </w:r>
-      <w:r>
-        <w:rPr>
-          <w:rFonts w:cstheme="minorHAnsi"/>
-          <w:b/>
-          <w:bCs/>
-          <w:sz w:val="32"/>
-          <w:szCs w:val="32"/>
-          <w:rtl/>
-          <w:lang w:bidi="ar-AE"/>
-        </w:rPr>
-        <w:t xml:space="preserve"> من ثلاثة :</w:t>
-      </w:r>
-      <w:r>
-        <w:rPr>
-          <w:rFonts w:cstheme="minorHAnsi"/>
-          <w:b/>
-          <w:bCs/>
-          <w:sz w:val="32"/>
-          <w:szCs w:val="32"/>
-          <w:rtl/>
-          <w:lang w:bidi="ar-AE"/>
-        </w:rPr>
-        <w:t xml:space="preserve"> </w:t>
-      </w:r>
-      <w:r>
-        <w:rPr>
-          <w:rFonts w:cstheme="minorHAnsi"/>
-          <w:b/>
-          <w:bCs/>
-          <w:sz w:val="32"/>
-          <w:szCs w:val="32"/>
-          <w:rtl/>
-          <w:lang w:bidi="ar-AE"/>
-        </w:rPr>
-        <w:tab/>
-      </w:r>
-      <w:r>
-        <w:rPr>
-          <w:rFonts w:cs="Calibri"/>
-          <w:b/>
-          <w:bCs/>
-          <w:sz w:val="24"/>
-          <w:szCs w:val="24"/>
           <w:rtl/>
           <w:lang w:bidi="ar-AE"/>
         </w:rPr>
@@ -1741,21 +961,31 @@
         </w:tabs>
         <w:spacing w:line="360" w:lineRule="auto"/>
         <w:rPr>
-          <w:rFonts w:cstheme="minorHAnsi"/>
-          <w:sz w:val="28"/>
-          <w:szCs w:val="28"/>
-          <w:lang w:bidi="ar-AE"/>
-        </w:rPr>
-      </w:pPr>
-      <w:r>
-        <w:rPr>
-          <w:rFonts w:cstheme="minorHAnsi"/>
-          <w:sz w:val="28"/>
-          <w:szCs w:val="28"/>
-          <w:rtl/>
-          <w:lang w:bidi="ar-AE"/>
-        </w:rPr>
-        <w:t>عدد أقسام جهاز التنفس.</w:t>
+          <w:rFonts w:ascii="Sakkal Majalla" w:hAnsi="Sakkal Majalla" w:cs="Sakkal Majalla"/>
+          <w:sz w:val="36"/>
+          <w:szCs w:val="36"/>
+          <w:lang w:bidi="ar-AE"/>
+        </w:rPr>
+      </w:pPr>
+      <w:r>
+        <w:rPr>
+          <w:rFonts w:ascii="Sakkal Majalla" w:hAnsi="Sakkal Majalla" w:cs="Sakkal Majalla" w:hint="cs"/>
+          <w:sz w:val="36"/>
+          <w:szCs w:val="36"/>
+          <w:rtl/>
+          <w:lang w:bidi="ar-AE"/>
+        </w:rPr>
+        <w:t>عرف القلب مع ذكر وظيفته</w:t>
+      </w:r>
+      <w:r>
+        <w:rPr>
+          <w:rFonts w:ascii="Sakkal Majalla" w:hAnsi="Sakkal Majalla" w:cs="Sakkal Majalla"/>
+          <w:sz w:val="36"/>
+          <w:szCs w:val="36"/>
+          <w:rtl/>
+          <w:lang w:bidi="ar-AE"/>
+        </w:rPr>
+        <w:t>.</w:t>
       </w:r>
     </w:p>
     <w:p>
@@ -1766,17 +996,17 @@
         </w:tabs>
         <w:spacing w:line="360" w:lineRule="auto"/>
         <w:rPr>
-          <w:rFonts w:cstheme="minorHAnsi"/>
-          <w:sz w:val="28"/>
-          <w:szCs w:val="28"/>
-          <w:lang w:bidi="ar-AE"/>
-        </w:rPr>
-      </w:pPr>
-      <w:r>
-        <w:rPr>
-          <w:rFonts w:cs="Calibri"/>
-          <w:sz w:val="28"/>
-          <w:szCs w:val="28"/>
+          <w:rFonts w:ascii="Sakkal Majalla" w:hAnsi="Sakkal Majalla" w:cs="Sakkal Majalla"/>
+          <w:sz w:val="36"/>
+          <w:szCs w:val="36"/>
+          <w:lang w:bidi="ar-AE"/>
+        </w:rPr>
+      </w:pPr>
+      <w:r>
+        <w:rPr>
+          <w:rFonts w:ascii="Sakkal Majalla" w:hAnsi="Sakkal Majalla" w:cs="Sakkal Majalla"/>
+          <w:sz w:val="36"/>
+          <w:szCs w:val="36"/>
           <w:rtl/>
           <w:lang w:bidi="ar-AE"/>
         </w:rPr>
@@ -1795,121 +1025,31 @@
         </w:tabs>
         <w:spacing w:line="360" w:lineRule="auto"/>
         <w:rPr>
-          <w:rFonts w:cstheme="minorHAnsi"/>
-          <w:sz w:val="28"/>
-          <w:szCs w:val="28"/>
-          <w:lang w:bidi="ar-AE"/>
-        </w:rPr>
-      </w:pPr>
-      <w:r>
-        <w:rPr>
-          <w:rFonts w:cstheme="minorHAnsi"/>
-          <w:sz w:val="28"/>
-          <w:szCs w:val="28"/>
-          <w:rtl/>
-          <w:lang w:bidi="ar-AE"/>
-        </w:rPr>
-        <w:t>اذكر اثنين</w:t>
-      </w:r>
-      <w:r>
-        <w:rPr>
-          <w:rFonts w:cstheme="minorHAnsi" w:hint="cs"/>
-          <w:sz w:val="28"/>
-          <w:szCs w:val="28"/>
-          <w:rtl/>
-          <w:lang w:bidi="ar-AE"/>
-        </w:rPr>
-        <w:t>ِ</w:t>
-      </w:r>
-      <w:r>
-        <w:rPr>
-          <w:rFonts w:cstheme="minorHAnsi"/>
-          <w:sz w:val="28"/>
-          <w:szCs w:val="28"/>
-          <w:rtl/>
-          <w:lang w:bidi="ar-AE"/>
-        </w:rPr>
-        <w:t xml:space="preserve"> من الأمراض</w:t>
-      </w:r>
-      <w:r>
-        <w:rPr>
-          <w:rFonts w:cstheme="minorHAnsi" w:hint="cs"/>
-          <w:sz w:val="28"/>
-          <w:szCs w:val="28"/>
-          <w:rtl/>
-          <w:lang w:bidi="ar-AE"/>
-        </w:rPr>
-        <w:t>ِ</w:t>
-      </w:r>
-      <w:r>
-        <w:rPr>
-          <w:rFonts w:cstheme="minorHAnsi"/>
-          <w:sz w:val="28"/>
-          <w:szCs w:val="28"/>
-          <w:rtl/>
-          <w:lang w:bidi="ar-AE"/>
-        </w:rPr>
-        <w:t xml:space="preserve"> ال</w:t>
-      </w:r>
-      <w:r>
-        <w:rPr>
-          <w:rFonts w:cstheme="minorHAnsi" w:hint="cs"/>
-          <w:sz w:val="28"/>
-          <w:szCs w:val="28"/>
-          <w:rtl/>
-          <w:lang w:bidi="ar-AE"/>
-        </w:rPr>
-        <w:t>ّ</w:t>
-      </w:r>
-      <w:r>
-        <w:rPr>
-          <w:rFonts w:cstheme="minorHAnsi"/>
-          <w:sz w:val="28"/>
-          <w:szCs w:val="28"/>
-          <w:rtl/>
-          <w:lang w:bidi="ar-AE"/>
-        </w:rPr>
-        <w:t>تي تصيب</w:t>
-      </w:r>
-      <w:r>
-        <w:rPr>
-          <w:rFonts w:cstheme="minorHAnsi" w:hint="cs"/>
-          <w:sz w:val="28"/>
-          <w:szCs w:val="28"/>
-          <w:rtl/>
-          <w:lang w:bidi="ar-AE"/>
-        </w:rPr>
-        <w:t>ُ</w:t>
-      </w:r>
-      <w:r>
-        <w:rPr>
-          <w:rFonts w:cstheme="minorHAnsi"/>
-          <w:sz w:val="28"/>
-          <w:szCs w:val="28"/>
-          <w:rtl/>
-          <w:lang w:bidi="ar-AE"/>
-        </w:rPr>
-        <w:t xml:space="preserve"> جهاز الت</w:t>
-      </w:r>
-      <w:r>
-        <w:rPr>
-          <w:rFonts w:cstheme="minorHAnsi" w:hint="cs"/>
-          <w:sz w:val="28"/>
-          <w:szCs w:val="28"/>
-          <w:rtl/>
-          <w:lang w:bidi="ar-AE"/>
-        </w:rPr>
-        <w:t>ّ</w:t>
-      </w:r>
-      <w:r>
-        <w:rPr>
-          <w:rFonts w:cstheme="minorHAnsi"/>
-          <w:sz w:val="28"/>
-          <w:szCs w:val="28"/>
-          <w:rtl/>
-          <w:lang w:bidi="ar-AE"/>
-        </w:rPr>
-        <w:t>نفس.</w:t>
+          <w:rFonts w:ascii="Sakkal Majalla" w:hAnsi="Sakkal Majalla" w:cs="Sakkal Majalla"/>
+          <w:sz w:val="36"/>
+          <w:szCs w:val="36"/>
+          <w:lang w:bidi="ar-AE"/>
+        </w:rPr>
+      </w:pPr>
+      <w:r>
+        <w:rPr>
+          <w:rFonts w:ascii="Sakkal Majalla" w:hAnsi="Sakkal Majalla" w:cs="Sakkal Majalla" w:hint="cs"/>
+          <w:sz w:val="36"/>
+          <w:szCs w:val="36"/>
+          <w:rtl/>
+          <w:lang w:bidi="ar-AE"/>
+        </w:rPr>
+        <w:t>عدد أقسام الدورة الدموية</w:t>
+      </w:r>
+      <w:r>
+        <w:rPr>
+          <w:rFonts w:ascii="Sakkal Majalla" w:hAnsi="Sakkal Majalla" w:cs="Sakkal Majalla"/>
+          <w:sz w:val="36"/>
+          <w:szCs w:val="36"/>
+          <w:rtl/>
+          <w:lang w:bidi="ar-AE"/>
+        </w:rPr>
+        <w:t>.</w:t>
       </w:r>
     </w:p>
     <w:p>
@@ -1920,17 +1060,17 @@
         </w:tabs>
         <w:spacing w:line="360" w:lineRule="auto"/>
         <w:rPr>
-          <w:rFonts w:cstheme="minorHAnsi"/>
-          <w:sz w:val="28"/>
-          <w:szCs w:val="28"/>
-          <w:lang w:bidi="ar-AE"/>
-        </w:rPr>
-      </w:pPr>
-      <w:r>
-        <w:rPr>
-          <w:rFonts w:cs="Calibri"/>
-          <w:sz w:val="28"/>
-          <w:szCs w:val="28"/>
+          <w:rFonts w:ascii="Sakkal Majalla" w:hAnsi="Sakkal Majalla" w:cs="Sakkal Majalla"/>
+          <w:sz w:val="36"/>
+          <w:szCs w:val="36"/>
+          <w:lang w:bidi="ar-AE"/>
+        </w:rPr>
+      </w:pPr>
+      <w:r>
+        <w:rPr>
+          <w:rFonts w:ascii="Sakkal Majalla" w:hAnsi="Sakkal Majalla" w:cs="Sakkal Majalla"/>
+          <w:sz w:val="36"/>
+          <w:szCs w:val="36"/>
           <w:rtl/>
           <w:lang w:bidi="ar-AE"/>
         </w:rPr>
@@ -1949,77 +1089,27 @@
         </w:tabs>
         <w:spacing w:line="360" w:lineRule="auto"/>
         <w:rPr>
-          <w:rFonts w:cstheme="minorHAnsi"/>
-          <w:sz w:val="28"/>
-          <w:szCs w:val="28"/>
-          <w:lang w:bidi="ar-AE"/>
-        </w:rPr>
-      </w:pPr>
-      <w:r>
-        <w:rPr>
-          <w:rFonts w:cstheme="minorHAnsi"/>
-          <w:sz w:val="28"/>
-          <w:szCs w:val="28"/>
-          <w:rtl/>
-          <w:lang w:bidi="ar-AE"/>
-        </w:rPr>
-        <w:t>عدد أربعة</w:t>
-      </w:r>
-      <w:r>
-        <w:rPr>
-          <w:rFonts w:cstheme="minorHAnsi" w:hint="cs"/>
-          <w:sz w:val="28"/>
-          <w:szCs w:val="28"/>
-          <w:rtl/>
-          <w:lang w:bidi="ar-AE"/>
-        </w:rPr>
-        <w:t>َ</w:t>
-      </w:r>
-      <w:r>
-        <w:rPr>
-          <w:rFonts w:cstheme="minorHAnsi"/>
-          <w:sz w:val="28"/>
-          <w:szCs w:val="28"/>
-          <w:rtl/>
-          <w:lang w:bidi="ar-AE"/>
-        </w:rPr>
-        <w:t xml:space="preserve"> من أقسام</w:t>
-      </w:r>
-      <w:r>
-        <w:rPr>
-          <w:rFonts w:cstheme="minorHAnsi" w:hint="cs"/>
-          <w:sz w:val="28"/>
-          <w:szCs w:val="28"/>
-          <w:rtl/>
-          <w:lang w:bidi="ar-AE"/>
-        </w:rPr>
-        <w:t>ِ</w:t>
-      </w:r>
-      <w:r>
-        <w:rPr>
-          <w:rFonts w:cstheme="minorHAnsi"/>
-          <w:sz w:val="28"/>
-          <w:szCs w:val="28"/>
-          <w:rtl/>
-          <w:lang w:bidi="ar-AE"/>
-        </w:rPr>
-        <w:t xml:space="preserve"> جهاز الهضم</w:t>
-      </w:r>
-      <w:r>
-        <w:rPr>
-          <w:rFonts w:cstheme="minorHAnsi" w:hint="cs"/>
-          <w:sz w:val="28"/>
-          <w:szCs w:val="28"/>
-          <w:rtl/>
-          <w:lang w:bidi="ar-AE"/>
-        </w:rPr>
-        <w:t>ِ</w:t>
-      </w:r>
-      <w:r>
-        <w:rPr>
-          <w:rFonts w:cstheme="minorHAnsi"/>
-          <w:sz w:val="28"/>
-          <w:szCs w:val="28"/>
+          <w:rFonts w:ascii="Sakkal Majalla" w:hAnsi="Sakkal Majalla" w:cs="Sakkal Majalla"/>
+          <w:sz w:val="36"/>
+          <w:szCs w:val="36"/>
+          <w:lang w:bidi="ar-AE"/>
+        </w:rPr>
+      </w:pPr>
+      <w:r>
+        <w:rPr>
+          <w:rFonts w:ascii="Sakkal Majalla" w:hAnsi="Sakkal Majalla" w:cs="Sakkal Majalla" w:hint="cs"/>
+          <w:sz w:val="36"/>
+          <w:szCs w:val="36"/>
+          <w:rtl/>
+          <w:lang w:bidi="ar-AE"/>
+        </w:rPr>
+        <w:t>اذكر ثلاث عادات تضر بجهاز الدوران</w:t>
+      </w:r>
+      <w:r>
+        <w:rPr>
+          <w:rFonts w:ascii="Sakkal Majalla" w:hAnsi="Sakkal Majalla" w:cs="Sakkal Majalla"/>
+          <w:sz w:val="36"/>
+          <w:szCs w:val="36"/>
           <w:rtl/>
           <w:lang w:bidi="ar-AE"/>
         </w:rPr>
@@ -2034,18 +1124,1274 @@
         </w:tabs>
         <w:spacing w:line="360" w:lineRule="auto"/>
         <w:rPr>
-          <w:rFonts w:cstheme="minorHAnsi"/>
+          <w:rFonts w:ascii="Sakkal Majalla" w:hAnsi="Sakkal Majalla" w:cs="Sakkal Majalla"/>
+          <w:sz w:val="36"/>
+          <w:szCs w:val="36"/>
+          <w:rtl/>
+          <w:lang w:bidi="ar-AE"/>
+        </w:rPr>
+      </w:pPr>
+      <w:r>
+        <w:rPr>
+          <w:rFonts w:ascii="Sakkal Majalla" w:hAnsi="Sakkal Majalla" w:cs="Sakkal Majalla"/>
+          <w:sz w:val="36"/>
+          <w:szCs w:val="36"/>
+          <w:rtl/>
+          <w:lang w:bidi="ar-AE"/>
+        </w:rPr>
+        <w:t>.......................................................................................................................................</w:t>
+      </w:r>
+      <w:bookmarkEnd w:id="0"/>
+    </w:p>
+    <w:p>
+      <w:pPr>
+        <w:pStyle w:val="a6"/>
+        <w:numPr>
+          <w:ilvl w:val="0"/>
+          <w:numId w:val="18"/>
+        </w:numPr>
+        <w:spacing w:line="360" w:lineRule="auto"/>
+        <w:rPr>
+          <w:rFonts w:ascii="Sakkal Majalla" w:hAnsi="Sakkal Majalla" w:cs="Sakkal Majalla"/>
+          <w:b/>
+          <w:bCs/>
+          <w:sz w:val="40"/>
+          <w:szCs w:val="40"/>
+          <w:u w:val="single"/>
+          <w:rtl/>
+          <w:lang w:bidi="ar-AE"/>
+        </w:rPr>
+      </w:pPr>
+      <w:proofErr w:type="gramStart"/>
+      <w:r>
+        <w:rPr>
+          <w:rFonts w:ascii="Sakkal Majalla" w:hAnsi="Sakkal Majalla" w:cs="Sakkal Majalla" w:hint="cs"/>
+          <w:b/>
+          <w:bCs/>
+          <w:sz w:val="44"/>
+          <w:szCs w:val="44"/>
+          <w:u w:val="single"/>
+          <w:rtl/>
+          <w:lang w:bidi="ar-AE"/>
+        </w:rPr>
+        <w:lastRenderedPageBreak/>
+        <w:t>الفيزياء</w:t>
+      </w:r>
+      <w:r>
+        <w:rPr>
+          <w:rFonts w:ascii="Sakkal Majalla" w:hAnsi="Sakkal Majalla" w:cs="Sakkal Majalla" w:hint="cs"/>
+          <w:b/>
+          <w:bCs/>
+          <w:sz w:val="40"/>
+          <w:szCs w:val="40"/>
+          <w:u w:val="single"/>
+          <w:rtl/>
+          <w:lang w:bidi="ar-AE"/>
+        </w:rPr>
+        <w:t xml:space="preserve"> :</w:t>
+      </w:r>
+      <w:proofErr w:type="gramEnd"/>
+    </w:p>
+    <w:p>
+      <w:pPr>
+        <w:spacing w:line="360" w:lineRule="auto"/>
+        <w:rPr>
+          <w:rFonts w:ascii="Sakkal Majalla" w:hAnsi="Sakkal Majalla" w:cs="Sakkal Majalla"/>
+          <w:b/>
+          <w:bCs/>
           <w:sz w:val="28"/>
           <w:szCs w:val="28"/>
           <w:rtl/>
           <w:lang w:bidi="ar-AE"/>
         </w:rPr>
       </w:pPr>
-      <w:r>
-        <w:rPr>
-          <w:rFonts w:cs="Calibri"/>
+      <w:proofErr w:type="gramStart"/>
+      <w:r>
+        <w:rPr>
+          <w:rFonts w:ascii="Sakkal Majalla" w:hAnsi="Sakkal Majalla" w:cs="Sakkal Majalla"/>
+          <w:b/>
+          <w:bCs/>
+          <w:sz w:val="40"/>
+          <w:szCs w:val="40"/>
+          <w:u w:val="single"/>
+          <w:rtl/>
+          <w:lang w:bidi="ar-AE"/>
+        </w:rPr>
+        <w:t>أولاً :</w:t>
+      </w:r>
+      <w:proofErr w:type="gramEnd"/>
+      <w:r>
+        <w:rPr>
+          <w:rFonts w:ascii="Sakkal Majalla" w:hAnsi="Sakkal Majalla" w:cs="Sakkal Majalla"/>
+          <w:b/>
+          <w:bCs/>
+          <w:sz w:val="40"/>
+          <w:szCs w:val="40"/>
+          <w:rtl/>
+          <w:lang w:bidi="ar-AE"/>
+        </w:rPr>
+        <w:t xml:space="preserve"> اختر الإجابة الصحيحة :  </w:t>
+      </w:r>
+      <w:r>
+        <w:rPr>
+          <w:rFonts w:ascii="Sakkal Majalla" w:hAnsi="Sakkal Majalla" w:cs="Sakkal Majalla"/>
+          <w:b/>
+          <w:bCs/>
+          <w:sz w:val="36"/>
+          <w:szCs w:val="36"/>
+          <w:rtl/>
+          <w:lang w:bidi="ar-AE"/>
+        </w:rPr>
+        <w:tab/>
+      </w:r>
+      <w:r>
+        <w:rPr>
+          <w:rFonts w:ascii="Sakkal Majalla" w:hAnsi="Sakkal Majalla" w:cs="Sakkal Majalla"/>
+          <w:b/>
+          <w:bCs/>
+          <w:sz w:val="36"/>
+          <w:szCs w:val="36"/>
+          <w:rtl/>
+          <w:lang w:bidi="ar-AE"/>
+        </w:rPr>
+        <w:tab/>
+      </w:r>
+      <w:r>
+        <w:rPr>
+          <w:rFonts w:ascii="Sakkal Majalla" w:hAnsi="Sakkal Majalla" w:cs="Sakkal Majalla"/>
+          <w:b/>
+          <w:bCs/>
+          <w:sz w:val="36"/>
+          <w:szCs w:val="36"/>
+          <w:rtl/>
+          <w:lang w:bidi="ar-AE"/>
+        </w:rPr>
+        <w:tab/>
+      </w:r>
+      <w:r>
+        <w:rPr>
+          <w:rFonts w:ascii="Sakkal Majalla" w:hAnsi="Sakkal Majalla" w:cs="Sakkal Majalla"/>
+          <w:b/>
+          <w:bCs/>
           <w:sz w:val="28"/>
           <w:szCs w:val="28"/>
+          <w:rtl/>
+          <w:lang w:bidi="ar-AE"/>
+        </w:rPr>
+        <w:t xml:space="preserve"> /3 درجات /</w:t>
+      </w:r>
+    </w:p>
+    <w:p>
+      <w:pPr>
+        <w:pStyle w:val="a6"/>
+        <w:numPr>
+          <w:ilvl w:val="0"/>
+          <w:numId w:val="19"/>
+        </w:numPr>
+        <w:spacing w:line="360" w:lineRule="auto"/>
+        <w:rPr>
+          <w:rFonts w:ascii="Sakkal Majalla" w:hAnsi="Sakkal Majalla" w:cs="Sakkal Majalla"/>
+          <w:sz w:val="36"/>
+          <w:szCs w:val="36"/>
+          <w:lang w:bidi="ar-AE"/>
+        </w:rPr>
+      </w:pPr>
+      <w:r>
+        <w:rPr>
+          <w:rFonts w:ascii="Sakkal Majalla" w:hAnsi="Sakkal Majalla" w:cs="Sakkal Majalla" w:hint="cs"/>
+          <w:sz w:val="36"/>
+          <w:szCs w:val="36"/>
+          <w:rtl/>
+          <w:lang w:bidi="ar-AE"/>
+        </w:rPr>
+        <w:t xml:space="preserve">كل كيلو غرم واحد يساوي </w:t>
+      </w:r>
+      <w:proofErr w:type="gramStart"/>
+      <w:r>
+        <w:rPr>
+          <w:rFonts w:ascii="Sakkal Majalla" w:hAnsi="Sakkal Majalla" w:cs="Sakkal Majalla" w:hint="cs"/>
+          <w:sz w:val="36"/>
+          <w:szCs w:val="36"/>
+          <w:rtl/>
+          <w:lang w:bidi="ar-AE"/>
+        </w:rPr>
+        <w:t xml:space="preserve">= </w:t>
+      </w:r>
+      <w:r>
+        <w:rPr>
+          <w:rFonts w:ascii="Sakkal Majalla" w:hAnsi="Sakkal Majalla" w:cs="Sakkal Majalla" w:hint="cs"/>
+          <w:sz w:val="36"/>
+          <w:szCs w:val="36"/>
+          <w:rtl/>
+          <w:lang w:bidi="ar-AE"/>
+        </w:rPr>
+        <w:t xml:space="preserve"> :</w:t>
+      </w:r>
+      <w:proofErr w:type="gramEnd"/>
+      <w:r>
+        <w:rPr>
+          <w:rFonts w:ascii="Sakkal Majalla" w:hAnsi="Sakkal Majalla" w:cs="Sakkal Majalla"/>
+          <w:sz w:val="36"/>
+          <w:szCs w:val="36"/>
+          <w:rtl/>
+          <w:lang w:bidi="ar-AE"/>
+        </w:rPr>
+        <w:t xml:space="preserve"> </w:t>
+      </w:r>
+    </w:p>
+    <w:p>
+      <w:pPr>
+        <w:pStyle w:val="a6"/>
+        <w:numPr>
+          <w:ilvl w:val="0"/>
+          <w:numId w:val="14"/>
+        </w:numPr>
+        <w:spacing w:line="360" w:lineRule="auto"/>
+        <w:rPr>
+          <w:rFonts w:ascii="Sakkal Majalla" w:hAnsi="Sakkal Majalla" w:cs="Sakkal Majalla"/>
+          <w:sz w:val="36"/>
+          <w:szCs w:val="36"/>
+          <w:lang w:bidi="ar-AE"/>
+        </w:rPr>
+      </w:pPr>
+      <w:r>
+        <w:rPr>
+          <w:rFonts w:ascii="Sakkal Majalla" w:hAnsi="Sakkal Majalla" w:cs="Sakkal Majalla" w:hint="cs"/>
+          <w:sz w:val="36"/>
+          <w:szCs w:val="36"/>
+          <w:rtl/>
+          <w:lang w:bidi="ar-AE"/>
+        </w:rPr>
+        <w:t>100 غرام</w:t>
+      </w:r>
+      <w:r>
+        <w:rPr>
+          <w:rFonts w:ascii="Sakkal Majalla" w:hAnsi="Sakkal Majalla" w:cs="Sakkal Majalla" w:hint="cs"/>
+          <w:sz w:val="36"/>
+          <w:szCs w:val="36"/>
+          <w:rtl/>
+          <w:lang w:bidi="ar-AE"/>
+        </w:rPr>
+        <w:t xml:space="preserve">     </w:t>
+      </w:r>
+      <w:r>
+        <w:rPr>
+          <w:rFonts w:ascii="Sakkal Majalla" w:hAnsi="Sakkal Majalla" w:cs="Sakkal Majalla"/>
+          <w:sz w:val="36"/>
+          <w:szCs w:val="36"/>
+          <w:rtl/>
+          <w:lang w:bidi="ar-AE"/>
+        </w:rPr>
+        <w:t xml:space="preserve">                                             - </w:t>
+      </w:r>
+      <w:r>
+        <w:rPr>
+          <w:rFonts w:ascii="Sakkal Majalla" w:hAnsi="Sakkal Majalla" w:cs="Sakkal Majalla" w:hint="cs"/>
+          <w:sz w:val="36"/>
+          <w:szCs w:val="36"/>
+          <w:rtl/>
+          <w:lang w:bidi="ar-AE"/>
+        </w:rPr>
+        <w:t>500 غرام</w:t>
+      </w:r>
+      <w:r>
+        <w:rPr>
+          <w:rFonts w:ascii="Sakkal Majalla" w:hAnsi="Sakkal Majalla" w:cs="Sakkal Majalla"/>
+          <w:sz w:val="36"/>
+          <w:szCs w:val="36"/>
+          <w:rtl/>
+          <w:lang w:bidi="ar-AE"/>
+        </w:rPr>
+        <w:t xml:space="preserve">                         -</w:t>
+      </w:r>
+      <w:r>
+        <w:rPr>
+          <w:rFonts w:ascii="Sakkal Majalla" w:hAnsi="Sakkal Majalla" w:cs="Sakkal Majalla" w:hint="cs"/>
+          <w:sz w:val="36"/>
+          <w:szCs w:val="36"/>
+          <w:rtl/>
+          <w:lang w:bidi="ar-AE"/>
+        </w:rPr>
+        <w:t xml:space="preserve"> 1000 غرام</w:t>
+      </w:r>
+    </w:p>
+    <w:p>
+      <w:pPr>
+        <w:pStyle w:val="a6"/>
+        <w:numPr>
+          <w:ilvl w:val="0"/>
+          <w:numId w:val="19"/>
+        </w:numPr>
+        <w:spacing w:line="360" w:lineRule="auto"/>
+        <w:rPr>
+          <w:rFonts w:ascii="Sakkal Majalla" w:hAnsi="Sakkal Majalla" w:cs="Sakkal Majalla"/>
+          <w:sz w:val="36"/>
+          <w:szCs w:val="36"/>
+          <w:lang w:bidi="ar-AE"/>
+        </w:rPr>
+      </w:pPr>
+      <w:r>
+        <w:rPr>
+          <w:rFonts w:ascii="Sakkal Majalla" w:hAnsi="Sakkal Majalla" w:cs="Sakkal Majalla" w:hint="cs"/>
+          <w:sz w:val="36"/>
+          <w:szCs w:val="36"/>
+          <w:rtl/>
+          <w:lang w:bidi="ar-AE"/>
+        </w:rPr>
+        <w:t xml:space="preserve">التجمد هو تحول المادة بالتبريد من الحالة السائلة إلى </w:t>
+      </w:r>
+      <w:proofErr w:type="gramStart"/>
+      <w:r>
+        <w:rPr>
+          <w:rFonts w:ascii="Sakkal Majalla" w:hAnsi="Sakkal Majalla" w:cs="Sakkal Majalla" w:hint="cs"/>
+          <w:sz w:val="36"/>
+          <w:szCs w:val="36"/>
+          <w:rtl/>
+          <w:lang w:bidi="ar-AE"/>
+        </w:rPr>
+        <w:t xml:space="preserve">الحالة </w:t>
+      </w:r>
+      <w:r>
+        <w:rPr>
+          <w:rFonts w:ascii="Sakkal Majalla" w:hAnsi="Sakkal Majalla" w:cs="Sakkal Majalla" w:hint="cs"/>
+          <w:sz w:val="36"/>
+          <w:szCs w:val="36"/>
+          <w:rtl/>
+          <w:lang w:bidi="ar-AE"/>
+        </w:rPr>
+        <w:t>:</w:t>
+      </w:r>
+      <w:proofErr w:type="gramEnd"/>
+    </w:p>
+    <w:p>
+      <w:pPr>
+        <w:pStyle w:val="a6"/>
+        <w:numPr>
+          <w:ilvl w:val="0"/>
+          <w:numId w:val="14"/>
+        </w:numPr>
+        <w:spacing w:line="360" w:lineRule="auto"/>
+        <w:rPr>
+          <w:rFonts w:ascii="Sakkal Majalla" w:hAnsi="Sakkal Majalla" w:cs="Sakkal Majalla"/>
+          <w:sz w:val="36"/>
+          <w:szCs w:val="36"/>
+          <w:lang w:bidi="ar-AE"/>
+        </w:rPr>
+      </w:pPr>
+      <w:r>
+        <w:rPr>
+          <w:rFonts w:ascii="Sakkal Majalla" w:hAnsi="Sakkal Majalla" w:cs="Sakkal Majalla" w:hint="cs"/>
+          <w:sz w:val="36"/>
+          <w:szCs w:val="36"/>
+          <w:rtl/>
+          <w:lang w:bidi="ar-AE"/>
+        </w:rPr>
+        <w:t>ال</w:t>
+      </w:r>
+      <w:r>
+        <w:rPr>
+          <w:rFonts w:ascii="Sakkal Majalla" w:hAnsi="Sakkal Majalla" w:cs="Sakkal Majalla" w:hint="cs"/>
+          <w:sz w:val="36"/>
+          <w:szCs w:val="36"/>
+          <w:rtl/>
+          <w:lang w:bidi="ar-AE"/>
+        </w:rPr>
+        <w:t>غازية</w:t>
+      </w:r>
+      <w:r>
+        <w:rPr>
+          <w:rFonts w:ascii="Sakkal Majalla" w:hAnsi="Sakkal Majalla" w:cs="Sakkal Majalla"/>
+          <w:sz w:val="36"/>
+          <w:szCs w:val="36"/>
+          <w:rtl/>
+          <w:lang w:bidi="ar-AE"/>
+        </w:rPr>
+        <w:t xml:space="preserve">                                     </w:t>
+      </w:r>
+      <w:r>
+        <w:rPr>
+          <w:rFonts w:ascii="Sakkal Majalla" w:hAnsi="Sakkal Majalla" w:cs="Sakkal Majalla" w:hint="cs"/>
+          <w:sz w:val="36"/>
+          <w:szCs w:val="36"/>
+          <w:rtl/>
+          <w:lang w:bidi="ar-AE"/>
+        </w:rPr>
+        <w:t xml:space="preserve">    </w:t>
+      </w:r>
+      <w:r>
+        <w:rPr>
+          <w:rFonts w:ascii="Sakkal Majalla" w:hAnsi="Sakkal Majalla" w:cs="Sakkal Majalla"/>
+          <w:sz w:val="36"/>
+          <w:szCs w:val="36"/>
+          <w:rtl/>
+          <w:lang w:bidi="ar-AE"/>
+        </w:rPr>
+        <w:t xml:space="preserve">           - ا</w:t>
+      </w:r>
+      <w:r>
+        <w:rPr>
+          <w:rFonts w:ascii="Sakkal Majalla" w:hAnsi="Sakkal Majalla" w:cs="Sakkal Majalla" w:hint="cs"/>
+          <w:sz w:val="36"/>
+          <w:szCs w:val="36"/>
+          <w:rtl/>
+          <w:lang w:bidi="ar-AE"/>
+        </w:rPr>
+        <w:t>ل</w:t>
+      </w:r>
+      <w:r>
+        <w:rPr>
+          <w:rFonts w:ascii="Sakkal Majalla" w:hAnsi="Sakkal Majalla" w:cs="Sakkal Majalla" w:hint="cs"/>
+          <w:sz w:val="36"/>
+          <w:szCs w:val="36"/>
+          <w:rtl/>
+          <w:lang w:bidi="ar-AE"/>
+        </w:rPr>
+        <w:t>صلبة</w:t>
+      </w:r>
+      <w:r>
+        <w:rPr>
+          <w:rFonts w:ascii="Sakkal Majalla" w:hAnsi="Sakkal Majalla" w:cs="Sakkal Majalla"/>
+          <w:sz w:val="36"/>
+          <w:szCs w:val="36"/>
+          <w:rtl/>
+          <w:lang w:bidi="ar-AE"/>
+        </w:rPr>
+        <w:t xml:space="preserve">                                  - </w:t>
+      </w:r>
+      <w:r>
+        <w:rPr>
+          <w:rFonts w:ascii="Sakkal Majalla" w:hAnsi="Sakkal Majalla" w:cs="Sakkal Majalla" w:hint="cs"/>
+          <w:sz w:val="36"/>
+          <w:szCs w:val="36"/>
+          <w:rtl/>
+          <w:lang w:bidi="ar-AE"/>
+        </w:rPr>
+        <w:t>ال</w:t>
+      </w:r>
+      <w:r>
+        <w:rPr>
+          <w:rFonts w:ascii="Sakkal Majalla" w:hAnsi="Sakkal Majalla" w:cs="Sakkal Majalla" w:hint="cs"/>
+          <w:sz w:val="36"/>
+          <w:szCs w:val="36"/>
+          <w:rtl/>
+          <w:lang w:bidi="ar-AE"/>
+        </w:rPr>
+        <w:t>سائلة</w:t>
+      </w:r>
+    </w:p>
+    <w:p>
+      <w:pPr>
+        <w:pStyle w:val="a6"/>
+        <w:numPr>
+          <w:ilvl w:val="0"/>
+          <w:numId w:val="19"/>
+        </w:numPr>
+        <w:spacing w:line="360" w:lineRule="auto"/>
+        <w:rPr>
+          <w:rFonts w:ascii="Sakkal Majalla" w:hAnsi="Sakkal Majalla" w:cs="Sakkal Majalla"/>
+          <w:sz w:val="36"/>
+          <w:szCs w:val="36"/>
+          <w:lang w:bidi="ar-AE"/>
+        </w:rPr>
+      </w:pPr>
+      <w:r>
+        <w:rPr>
+          <w:rFonts w:ascii="Sakkal Majalla" w:hAnsi="Sakkal Majalla" w:cs="Sakkal Majalla" w:hint="cs"/>
+          <w:sz w:val="36"/>
+          <w:szCs w:val="36"/>
+          <w:rtl/>
+          <w:lang w:bidi="ar-AE"/>
+        </w:rPr>
+        <w:t xml:space="preserve">عند انضغاط كمية معينة من الغاز فإن </w:t>
+      </w:r>
+      <w:proofErr w:type="gramStart"/>
+      <w:r>
+        <w:rPr>
+          <w:rFonts w:ascii="Sakkal Majalla" w:hAnsi="Sakkal Majalla" w:cs="Sakkal Majalla" w:hint="cs"/>
+          <w:sz w:val="36"/>
+          <w:szCs w:val="36"/>
+          <w:rtl/>
+          <w:lang w:bidi="ar-AE"/>
+        </w:rPr>
+        <w:t>حجمه :</w:t>
+      </w:r>
+      <w:proofErr w:type="gramEnd"/>
+      <w:r>
+        <w:rPr>
+          <w:rFonts w:ascii="Sakkal Majalla" w:hAnsi="Sakkal Majalla" w:cs="Sakkal Majalla" w:hint="cs"/>
+          <w:sz w:val="36"/>
+          <w:szCs w:val="36"/>
+          <w:rtl/>
+          <w:lang w:bidi="ar-AE"/>
+        </w:rPr>
+        <w:t xml:space="preserve"> </w:t>
+      </w:r>
+    </w:p>
+    <w:p>
+      <w:pPr>
+        <w:pStyle w:val="a6"/>
+        <w:numPr>
+          <w:ilvl w:val="0"/>
+          <w:numId w:val="14"/>
+        </w:numPr>
+        <w:spacing w:line="360" w:lineRule="auto"/>
+        <w:rPr>
+          <w:rFonts w:ascii="Sakkal Majalla" w:hAnsi="Sakkal Majalla" w:cs="Sakkal Majalla"/>
+          <w:sz w:val="36"/>
+          <w:szCs w:val="36"/>
+          <w:lang w:bidi="ar-AE"/>
+        </w:rPr>
+      </w:pPr>
+      <w:r>
+        <w:rPr>
+          <w:rFonts w:ascii="Sakkal Majalla" w:hAnsi="Sakkal Majalla" w:cs="Sakkal Majalla" w:hint="cs"/>
+          <w:sz w:val="36"/>
+          <w:szCs w:val="36"/>
+          <w:rtl/>
+          <w:lang w:bidi="ar-AE"/>
+        </w:rPr>
+        <w:t>يزداد</w:t>
+      </w:r>
+      <w:r>
+        <w:rPr>
+          <w:rFonts w:ascii="Sakkal Majalla" w:hAnsi="Sakkal Majalla" w:cs="Sakkal Majalla"/>
+          <w:sz w:val="36"/>
+          <w:szCs w:val="36"/>
+          <w:rtl/>
+          <w:lang w:bidi="ar-AE"/>
+        </w:rPr>
+        <w:t xml:space="preserve">                     </w:t>
+      </w:r>
+      <w:r>
+        <w:rPr>
+          <w:rFonts w:ascii="Sakkal Majalla" w:hAnsi="Sakkal Majalla" w:cs="Sakkal Majalla" w:hint="cs"/>
+          <w:sz w:val="36"/>
+          <w:szCs w:val="36"/>
+          <w:rtl/>
+          <w:lang w:bidi="ar-AE"/>
+        </w:rPr>
+        <w:t xml:space="preserve">     </w:t>
+      </w:r>
+      <w:r>
+        <w:rPr>
+          <w:rFonts w:ascii="Sakkal Majalla" w:hAnsi="Sakkal Majalla" w:cs="Sakkal Majalla"/>
+          <w:sz w:val="36"/>
+          <w:szCs w:val="36"/>
+          <w:rtl/>
+          <w:lang w:bidi="ar-AE"/>
+        </w:rPr>
+        <w:t xml:space="preserve">                    </w:t>
+      </w:r>
+      <w:r>
+        <w:rPr>
+          <w:rFonts w:ascii="Sakkal Majalla" w:hAnsi="Sakkal Majalla" w:cs="Sakkal Majalla" w:hint="cs"/>
+          <w:sz w:val="36"/>
+          <w:szCs w:val="36"/>
+          <w:rtl/>
+          <w:lang w:bidi="ar-AE"/>
+        </w:rPr>
+        <w:t xml:space="preserve">   </w:t>
+      </w:r>
+      <w:r>
+        <w:rPr>
+          <w:rFonts w:ascii="Sakkal Majalla" w:hAnsi="Sakkal Majalla" w:cs="Sakkal Majalla"/>
+          <w:sz w:val="36"/>
+          <w:szCs w:val="36"/>
+          <w:rtl/>
+          <w:lang w:bidi="ar-AE"/>
+        </w:rPr>
+        <w:t xml:space="preserve">   - </w:t>
+      </w:r>
+      <w:r>
+        <w:rPr>
+          <w:rFonts w:ascii="Sakkal Majalla" w:hAnsi="Sakkal Majalla" w:cs="Sakkal Majalla" w:hint="cs"/>
+          <w:sz w:val="36"/>
+          <w:szCs w:val="36"/>
+          <w:rtl/>
+          <w:lang w:bidi="ar-AE"/>
+        </w:rPr>
+        <w:t>ينقص</w:t>
+      </w:r>
+      <w:r>
+        <w:rPr>
+          <w:rFonts w:ascii="Sakkal Majalla" w:hAnsi="Sakkal Majalla" w:cs="Sakkal Majalla"/>
+          <w:sz w:val="36"/>
+          <w:szCs w:val="36"/>
+          <w:rtl/>
+          <w:lang w:bidi="ar-AE"/>
+        </w:rPr>
+        <w:t xml:space="preserve">                        </w:t>
+      </w:r>
+      <w:r>
+        <w:rPr>
+          <w:rFonts w:ascii="Sakkal Majalla" w:hAnsi="Sakkal Majalla" w:cs="Sakkal Majalla" w:hint="cs"/>
+          <w:sz w:val="36"/>
+          <w:szCs w:val="36"/>
+          <w:rtl/>
+          <w:lang w:bidi="ar-AE"/>
+        </w:rPr>
+        <w:t xml:space="preserve">  </w:t>
+      </w:r>
+      <w:r>
+        <w:rPr>
+          <w:rFonts w:ascii="Sakkal Majalla" w:hAnsi="Sakkal Majalla" w:cs="Sakkal Majalla"/>
+          <w:sz w:val="36"/>
+          <w:szCs w:val="36"/>
+          <w:rtl/>
+          <w:lang w:bidi="ar-AE"/>
+        </w:rPr>
+        <w:t xml:space="preserve">           - </w:t>
+      </w:r>
+      <w:r>
+        <w:rPr>
+          <w:rFonts w:ascii="Sakkal Majalla" w:hAnsi="Sakkal Majalla" w:cs="Sakkal Majalla" w:hint="cs"/>
+          <w:sz w:val="36"/>
+          <w:szCs w:val="36"/>
+          <w:rtl/>
+          <w:lang w:bidi="ar-AE"/>
+        </w:rPr>
+        <w:t>يبقى ثابتاً</w:t>
+      </w:r>
+    </w:p>
+    <w:p>
+      <w:pPr>
+        <w:spacing w:line="360" w:lineRule="auto"/>
+        <w:rPr>
+          <w:rFonts w:ascii="Sakkal Majalla" w:hAnsi="Sakkal Majalla" w:cs="Sakkal Majalla"/>
+          <w:b/>
+          <w:bCs/>
+          <w:sz w:val="40"/>
+          <w:szCs w:val="40"/>
+          <w:rtl/>
+          <w:lang w:bidi="ar-AE"/>
+        </w:rPr>
+      </w:pPr>
+      <w:proofErr w:type="gramStart"/>
+      <w:r>
+        <w:rPr>
+          <w:rFonts w:ascii="Sakkal Majalla" w:hAnsi="Sakkal Majalla" w:cs="Sakkal Majalla"/>
+          <w:b/>
+          <w:bCs/>
+          <w:sz w:val="40"/>
+          <w:szCs w:val="40"/>
+          <w:u w:val="single"/>
+          <w:rtl/>
+          <w:lang w:bidi="ar-AE"/>
+        </w:rPr>
+        <w:t>ثانياً :</w:t>
+      </w:r>
+      <w:proofErr w:type="gramEnd"/>
+      <w:r>
+        <w:rPr>
+          <w:rFonts w:ascii="Sakkal Majalla" w:hAnsi="Sakkal Majalla" w:cs="Sakkal Majalla"/>
+          <w:b/>
+          <w:bCs/>
+          <w:sz w:val="40"/>
+          <w:szCs w:val="40"/>
+          <w:u w:val="single"/>
+          <w:rtl/>
+          <w:lang w:bidi="ar-AE"/>
+        </w:rPr>
+        <w:t xml:space="preserve"> </w:t>
+      </w:r>
+      <w:r>
+        <w:rPr>
+          <w:rFonts w:ascii="Sakkal Majalla" w:hAnsi="Sakkal Majalla" w:cs="Sakkal Majalla"/>
+          <w:b/>
+          <w:bCs/>
+          <w:sz w:val="40"/>
+          <w:szCs w:val="40"/>
+          <w:rtl/>
+          <w:lang w:bidi="ar-AE"/>
+        </w:rPr>
+        <w:t>ضع الكلمة</w:t>
+      </w:r>
+      <w:r>
+        <w:rPr>
+          <w:rFonts w:ascii="Sakkal Majalla" w:hAnsi="Sakkal Majalla" w:cs="Sakkal Majalla" w:hint="cs"/>
+          <w:b/>
+          <w:bCs/>
+          <w:sz w:val="40"/>
+          <w:szCs w:val="40"/>
+          <w:rtl/>
+          <w:lang w:bidi="ar-AE"/>
+        </w:rPr>
+        <w:t>َ</w:t>
+      </w:r>
+      <w:r>
+        <w:rPr>
+          <w:rFonts w:ascii="Sakkal Majalla" w:hAnsi="Sakkal Majalla" w:cs="Sakkal Majalla"/>
+          <w:b/>
+          <w:bCs/>
+          <w:sz w:val="40"/>
+          <w:szCs w:val="40"/>
+          <w:rtl/>
+          <w:lang w:bidi="ar-AE"/>
+        </w:rPr>
+        <w:t xml:space="preserve"> المناسبة في الفراغ : </w:t>
+      </w:r>
+      <w:r>
+        <w:rPr>
+          <w:rFonts w:ascii="Sakkal Majalla" w:hAnsi="Sakkal Majalla" w:cs="Sakkal Majalla"/>
+          <w:b/>
+          <w:bCs/>
+          <w:sz w:val="40"/>
+          <w:szCs w:val="40"/>
+          <w:rtl/>
+          <w:lang w:bidi="ar-AE"/>
+        </w:rPr>
+        <w:tab/>
+      </w:r>
+      <w:r>
+        <w:rPr>
+          <w:rFonts w:ascii="Sakkal Majalla" w:hAnsi="Sakkal Majalla" w:cs="Sakkal Majalla"/>
+          <w:b/>
+          <w:bCs/>
+          <w:sz w:val="40"/>
+          <w:szCs w:val="40"/>
+          <w:rtl/>
+          <w:lang w:bidi="ar-AE"/>
+        </w:rPr>
+        <w:tab/>
+      </w:r>
+      <w:r>
+        <w:rPr>
+          <w:rFonts w:ascii="Sakkal Majalla" w:hAnsi="Sakkal Majalla" w:cs="Sakkal Majalla"/>
+          <w:b/>
+          <w:bCs/>
+          <w:sz w:val="40"/>
+          <w:szCs w:val="40"/>
+          <w:rtl/>
+          <w:lang w:bidi="ar-AE"/>
+        </w:rPr>
+        <w:tab/>
+      </w:r>
+      <w:r>
+        <w:rPr>
+          <w:rFonts w:ascii="Sakkal Majalla" w:hAnsi="Sakkal Majalla" w:cs="Sakkal Majalla"/>
+          <w:b/>
+          <w:bCs/>
+          <w:sz w:val="40"/>
+          <w:szCs w:val="40"/>
+          <w:rtl/>
+          <w:lang w:bidi="ar-AE"/>
+        </w:rPr>
+        <w:tab/>
+      </w:r>
+      <w:r>
+        <w:rPr>
+          <w:rFonts w:ascii="Sakkal Majalla" w:hAnsi="Sakkal Majalla" w:cs="Sakkal Majalla"/>
+          <w:b/>
+          <w:bCs/>
+          <w:sz w:val="40"/>
+          <w:szCs w:val="40"/>
+          <w:rtl/>
+          <w:lang w:bidi="ar-AE"/>
+        </w:rPr>
+        <w:tab/>
+      </w:r>
+      <w:r>
+        <w:rPr>
+          <w:rFonts w:ascii="Sakkal Majalla" w:hAnsi="Sakkal Majalla" w:cs="Sakkal Majalla"/>
+          <w:b/>
+          <w:bCs/>
+          <w:sz w:val="28"/>
+          <w:szCs w:val="28"/>
+          <w:rtl/>
+          <w:lang w:bidi="ar-AE"/>
+        </w:rPr>
+        <w:t>/3 درجات /</w:t>
+      </w:r>
+    </w:p>
+    <w:p>
+      <w:pPr>
+        <w:pStyle w:val="a6"/>
+        <w:numPr>
+          <w:ilvl w:val="0"/>
+          <w:numId w:val="20"/>
+        </w:numPr>
+        <w:spacing w:line="360" w:lineRule="auto"/>
+        <w:rPr>
+          <w:rFonts w:ascii="Sakkal Majalla" w:hAnsi="Sakkal Majalla" w:cs="Sakkal Majalla"/>
+          <w:sz w:val="36"/>
+          <w:szCs w:val="36"/>
+          <w:lang w:bidi="ar-AE"/>
+        </w:rPr>
+      </w:pPr>
+      <w:r>
+        <w:rPr>
+          <w:rFonts w:ascii="Sakkal Majalla" w:hAnsi="Sakkal Majalla" w:cs="Sakkal Majalla"/>
+          <w:sz w:val="36"/>
+          <w:szCs w:val="36"/>
+          <w:rtl/>
+          <w:lang w:bidi="ar-AE"/>
+        </w:rPr>
+        <w:t xml:space="preserve"> </w:t>
+      </w:r>
+      <w:r>
+        <w:rPr>
+          <w:rFonts w:ascii="Sakkal Majalla" w:hAnsi="Sakkal Majalla" w:cs="Sakkal Majalla" w:hint="cs"/>
+          <w:sz w:val="36"/>
+          <w:szCs w:val="36"/>
+          <w:rtl/>
+          <w:lang w:bidi="ar-AE"/>
+        </w:rPr>
+        <w:t xml:space="preserve">للمادة ثلاث حالات </w:t>
+      </w:r>
+      <w:proofErr w:type="gramStart"/>
+      <w:r>
+        <w:rPr>
+          <w:rFonts w:ascii="Sakkal Majalla" w:hAnsi="Sakkal Majalla" w:cs="Sakkal Majalla" w:hint="cs"/>
+          <w:sz w:val="36"/>
+          <w:szCs w:val="36"/>
+          <w:rtl/>
+          <w:lang w:bidi="ar-AE"/>
+        </w:rPr>
+        <w:t xml:space="preserve">هي </w:t>
+      </w:r>
+      <w:r>
+        <w:rPr>
+          <w:rFonts w:ascii="Sakkal Majalla" w:hAnsi="Sakkal Majalla" w:cs="Sakkal Majalla" w:hint="cs"/>
+          <w:sz w:val="36"/>
+          <w:szCs w:val="36"/>
+          <w:rtl/>
+          <w:lang w:bidi="ar-AE"/>
+        </w:rPr>
+        <w:t xml:space="preserve"> </w:t>
+      </w:r>
+      <w:r>
+        <w:rPr>
+          <w:rFonts w:ascii="Sakkal Majalla" w:hAnsi="Sakkal Majalla" w:cs="Sakkal Majalla"/>
+          <w:sz w:val="36"/>
+          <w:szCs w:val="36"/>
+          <w:rtl/>
+          <w:lang w:bidi="ar-AE"/>
+        </w:rPr>
+        <w:t>..</w:t>
+      </w:r>
+      <w:r>
+        <w:rPr>
+          <w:rFonts w:ascii="Sakkal Majalla" w:hAnsi="Sakkal Majalla" w:cs="Sakkal Majalla" w:hint="cs"/>
+          <w:sz w:val="36"/>
+          <w:szCs w:val="36"/>
+          <w:rtl/>
+          <w:lang w:bidi="ar-AE"/>
+        </w:rPr>
+        <w:t>.....</w:t>
+      </w:r>
+      <w:r>
+        <w:rPr>
+          <w:rFonts w:ascii="Sakkal Majalla" w:hAnsi="Sakkal Majalla" w:cs="Sakkal Majalla"/>
+          <w:sz w:val="36"/>
+          <w:szCs w:val="36"/>
+          <w:rtl/>
+          <w:lang w:bidi="ar-AE"/>
+        </w:rPr>
+        <w:t>..........</w:t>
+      </w:r>
+      <w:proofErr w:type="gramEnd"/>
+      <w:r>
+        <w:rPr>
+          <w:rFonts w:ascii="Sakkal Majalla" w:hAnsi="Sakkal Majalla" w:cs="Sakkal Majalla" w:hint="cs"/>
+          <w:sz w:val="36"/>
+          <w:szCs w:val="36"/>
+          <w:rtl/>
+          <w:lang w:bidi="ar-AE"/>
+        </w:rPr>
+        <w:t xml:space="preserve"> و .................... </w:t>
+      </w:r>
+      <w:proofErr w:type="gramStart"/>
+      <w:r>
+        <w:rPr>
+          <w:rFonts w:ascii="Sakkal Majalla" w:hAnsi="Sakkal Majalla" w:cs="Sakkal Majalla" w:hint="cs"/>
+          <w:sz w:val="36"/>
+          <w:szCs w:val="36"/>
+          <w:rtl/>
+          <w:lang w:bidi="ar-AE"/>
+        </w:rPr>
+        <w:t>و غازية</w:t>
+      </w:r>
+      <w:proofErr w:type="gramEnd"/>
+      <w:r>
+        <w:rPr>
+          <w:rFonts w:ascii="Sakkal Majalla" w:hAnsi="Sakkal Majalla" w:cs="Sakkal Majalla"/>
+          <w:sz w:val="36"/>
+          <w:szCs w:val="36"/>
+          <w:rtl/>
+          <w:lang w:bidi="ar-AE"/>
+        </w:rPr>
+        <w:t xml:space="preserve"> </w:t>
+      </w:r>
+    </w:p>
+    <w:p>
+      <w:pPr>
+        <w:pStyle w:val="a6"/>
+        <w:numPr>
+          <w:ilvl w:val="0"/>
+          <w:numId w:val="20"/>
+        </w:numPr>
+        <w:spacing w:line="360" w:lineRule="auto"/>
+        <w:rPr>
+          <w:rFonts w:ascii="Sakkal Majalla" w:hAnsi="Sakkal Majalla" w:cs="Sakkal Majalla"/>
+          <w:sz w:val="36"/>
+          <w:szCs w:val="36"/>
+          <w:lang w:bidi="ar-AE"/>
+        </w:rPr>
+      </w:pPr>
+      <w:r>
+        <w:rPr>
+          <w:rFonts w:ascii="Sakkal Majalla" w:hAnsi="Sakkal Majalla" w:cs="Sakkal Majalla" w:hint="cs"/>
+          <w:sz w:val="36"/>
+          <w:szCs w:val="36"/>
+          <w:rtl/>
+          <w:lang w:bidi="ar-AE"/>
+        </w:rPr>
+        <w:t xml:space="preserve">الانصهار هو تحول المادّة من الحالة..................... إلى الحالة ....................... </w:t>
+      </w:r>
+    </w:p>
+    <w:p>
+      <w:pPr>
+        <w:spacing w:line="360" w:lineRule="auto"/>
+        <w:rPr>
+          <w:rFonts w:ascii="Sakkal Majalla" w:hAnsi="Sakkal Majalla" w:cs="Sakkal Majalla"/>
+          <w:b/>
+          <w:bCs/>
+          <w:sz w:val="36"/>
+          <w:szCs w:val="36"/>
+          <w:u w:val="single"/>
+          <w:rtl/>
+          <w:lang w:bidi="ar-AE"/>
+        </w:rPr>
+      </w:pPr>
+      <w:proofErr w:type="gramStart"/>
+      <w:r>
+        <w:rPr>
+          <w:rFonts w:ascii="Sakkal Majalla" w:hAnsi="Sakkal Majalla" w:cs="Sakkal Majalla" w:hint="cs"/>
+          <w:b/>
+          <w:bCs/>
+          <w:sz w:val="40"/>
+          <w:szCs w:val="40"/>
+          <w:u w:val="single"/>
+          <w:rtl/>
+          <w:lang w:bidi="ar-AE"/>
+        </w:rPr>
+        <w:t>ثالثاً</w:t>
+      </w:r>
+      <w:r>
+        <w:rPr>
+          <w:rFonts w:ascii="Sakkal Majalla" w:hAnsi="Sakkal Majalla" w:cs="Sakkal Majalla"/>
+          <w:b/>
+          <w:bCs/>
+          <w:sz w:val="40"/>
+          <w:szCs w:val="40"/>
+          <w:u w:val="single"/>
+          <w:rtl/>
+          <w:lang w:bidi="ar-AE"/>
+        </w:rPr>
+        <w:t xml:space="preserve"> </w:t>
+      </w:r>
+      <w:r>
+        <w:rPr>
+          <w:rFonts w:ascii="Sakkal Majalla" w:hAnsi="Sakkal Majalla" w:cs="Sakkal Majalla"/>
+          <w:b/>
+          <w:bCs/>
+          <w:sz w:val="40"/>
+          <w:szCs w:val="40"/>
+          <w:rtl/>
+          <w:lang w:bidi="ar-AE"/>
+        </w:rPr>
+        <w:t>:</w:t>
+      </w:r>
+      <w:proofErr w:type="gramEnd"/>
+      <w:r>
+        <w:rPr>
+          <w:rFonts w:ascii="Sakkal Majalla" w:hAnsi="Sakkal Majalla" w:cs="Sakkal Majalla"/>
+          <w:b/>
+          <w:bCs/>
+          <w:sz w:val="40"/>
+          <w:szCs w:val="40"/>
+          <w:rtl/>
+          <w:lang w:bidi="ar-AE"/>
+        </w:rPr>
+        <w:t xml:space="preserve"> أجب عن </w:t>
+      </w:r>
+      <w:r>
+        <w:rPr>
+          <w:rFonts w:ascii="Sakkal Majalla" w:hAnsi="Sakkal Majalla" w:cs="Sakkal Majalla"/>
+          <w:b/>
+          <w:bCs/>
+          <w:sz w:val="40"/>
+          <w:szCs w:val="40"/>
+          <w:u w:val="single"/>
+          <w:rtl/>
+          <w:lang w:bidi="ar-AE"/>
+        </w:rPr>
+        <w:t>سؤالين</w:t>
+      </w:r>
+      <w:r>
+        <w:rPr>
+          <w:rFonts w:ascii="Sakkal Majalla" w:hAnsi="Sakkal Majalla" w:cs="Sakkal Majalla"/>
+          <w:b/>
+          <w:bCs/>
+          <w:sz w:val="40"/>
+          <w:szCs w:val="40"/>
+          <w:rtl/>
+          <w:lang w:bidi="ar-AE"/>
+        </w:rPr>
+        <w:t xml:space="preserve"> من ثلاثة : </w:t>
+      </w:r>
+      <w:r>
+        <w:rPr>
+          <w:rFonts w:ascii="Sakkal Majalla" w:hAnsi="Sakkal Majalla" w:cs="Sakkal Majalla"/>
+          <w:b/>
+          <w:bCs/>
+          <w:sz w:val="36"/>
+          <w:szCs w:val="36"/>
+          <w:rtl/>
+          <w:lang w:bidi="ar-AE"/>
+        </w:rPr>
+        <w:tab/>
+      </w:r>
+      <w:r>
+        <w:rPr>
+          <w:rFonts w:ascii="Sakkal Majalla" w:hAnsi="Sakkal Majalla" w:cs="Sakkal Majalla"/>
+          <w:b/>
+          <w:bCs/>
+          <w:sz w:val="36"/>
+          <w:szCs w:val="36"/>
+          <w:rtl/>
+          <w:lang w:bidi="ar-AE"/>
+        </w:rPr>
+        <w:tab/>
+      </w:r>
+      <w:r>
+        <w:rPr>
+          <w:rFonts w:ascii="Sakkal Majalla" w:hAnsi="Sakkal Majalla" w:cs="Sakkal Majalla"/>
+          <w:b/>
+          <w:bCs/>
+          <w:sz w:val="36"/>
+          <w:szCs w:val="36"/>
+          <w:rtl/>
+          <w:lang w:bidi="ar-AE"/>
+        </w:rPr>
+        <w:tab/>
+      </w:r>
+      <w:r>
+        <w:rPr>
+          <w:rFonts w:ascii="Sakkal Majalla" w:hAnsi="Sakkal Majalla" w:cs="Sakkal Majalla"/>
+          <w:b/>
+          <w:bCs/>
+          <w:sz w:val="36"/>
+          <w:szCs w:val="36"/>
+          <w:rtl/>
+          <w:lang w:bidi="ar-AE"/>
+        </w:rPr>
+        <w:tab/>
+      </w:r>
+      <w:r>
+        <w:rPr>
+          <w:rFonts w:ascii="Sakkal Majalla" w:hAnsi="Sakkal Majalla" w:cs="Sakkal Majalla"/>
+          <w:b/>
+          <w:bCs/>
+          <w:sz w:val="36"/>
+          <w:szCs w:val="36"/>
+          <w:rtl/>
+          <w:lang w:bidi="ar-AE"/>
+        </w:rPr>
+        <w:tab/>
+      </w:r>
+      <w:r>
+        <w:rPr>
+          <w:rFonts w:ascii="Sakkal Majalla" w:hAnsi="Sakkal Majalla" w:cs="Sakkal Majalla"/>
+          <w:b/>
+          <w:bCs/>
+          <w:sz w:val="28"/>
+          <w:szCs w:val="28"/>
+          <w:rtl/>
+          <w:lang w:bidi="ar-AE"/>
+        </w:rPr>
+        <w:t>/ درجتان /</w:t>
+      </w:r>
+    </w:p>
+    <w:p>
+      <w:pPr>
+        <w:pStyle w:val="a6"/>
+        <w:numPr>
+          <w:ilvl w:val="0"/>
+          <w:numId w:val="21"/>
+        </w:numPr>
+        <w:rPr>
+          <w:rFonts w:ascii="Sakkal Majalla" w:hAnsi="Sakkal Majalla" w:cs="Sakkal Majalla"/>
+          <w:sz w:val="36"/>
+          <w:szCs w:val="36"/>
+          <w:lang w:bidi="ar-AE"/>
+        </w:rPr>
+      </w:pPr>
+      <w:r>
+        <w:rPr>
+          <w:rFonts w:ascii="Sakkal Majalla" w:hAnsi="Sakkal Majalla" w:cs="Sakkal Majalla" w:hint="cs"/>
+          <w:sz w:val="36"/>
+          <w:szCs w:val="36"/>
+          <w:rtl/>
+          <w:lang w:bidi="ar-AE"/>
+        </w:rPr>
+        <w:t>عرف الكتلة، واذكر وحدة قياسها</w:t>
+      </w:r>
+      <w:r>
+        <w:rPr>
+          <w:rFonts w:ascii="Sakkal Majalla" w:hAnsi="Sakkal Majalla" w:cs="Sakkal Majalla"/>
+          <w:sz w:val="36"/>
+          <w:szCs w:val="36"/>
+          <w:rtl/>
+          <w:lang w:bidi="ar-AE"/>
+        </w:rPr>
+        <w:t>.</w:t>
+      </w:r>
+    </w:p>
+    <w:p>
+      <w:pPr>
+        <w:pStyle w:val="a6"/>
+        <w:rPr>
+          <w:rFonts w:ascii="Sakkal Majalla" w:hAnsi="Sakkal Majalla" w:cs="Sakkal Majalla"/>
+          <w:sz w:val="36"/>
+          <w:szCs w:val="36"/>
+          <w:lang w:bidi="ar-AE"/>
+        </w:rPr>
+      </w:pPr>
+      <w:r>
+        <w:rPr>
+          <w:rFonts w:ascii="Sakkal Majalla" w:hAnsi="Sakkal Majalla" w:cs="Sakkal Majalla"/>
+          <w:sz w:val="36"/>
+          <w:szCs w:val="36"/>
+          <w:rtl/>
+          <w:lang w:bidi="ar-AE"/>
+        </w:rPr>
+        <w:t>.......................................................................................................................................</w:t>
+      </w:r>
+    </w:p>
+    <w:p>
+      <w:pPr>
+        <w:pStyle w:val="a6"/>
+        <w:numPr>
+          <w:ilvl w:val="0"/>
+          <w:numId w:val="21"/>
+        </w:numPr>
+        <w:rPr>
+          <w:rFonts w:ascii="Sakkal Majalla" w:hAnsi="Sakkal Majalla" w:cs="Sakkal Majalla"/>
+          <w:sz w:val="36"/>
+          <w:szCs w:val="36"/>
+          <w:lang w:bidi="ar-AE"/>
+        </w:rPr>
+      </w:pPr>
+      <w:r>
+        <w:rPr>
+          <w:rFonts w:ascii="Sakkal Majalla" w:hAnsi="Sakkal Majalla" w:cs="Sakkal Majalla" w:hint="cs"/>
+          <w:sz w:val="36"/>
+          <w:szCs w:val="36"/>
+          <w:rtl/>
+          <w:lang w:bidi="ar-AE"/>
+        </w:rPr>
+        <w:t xml:space="preserve">ماهي الأجسام </w:t>
+      </w:r>
+      <w:proofErr w:type="gramStart"/>
+      <w:r>
+        <w:rPr>
+          <w:rFonts w:ascii="Sakkal Majalla" w:hAnsi="Sakkal Majalla" w:cs="Sakkal Majalla" w:hint="cs"/>
+          <w:sz w:val="36"/>
+          <w:szCs w:val="36"/>
+          <w:rtl/>
+          <w:lang w:bidi="ar-AE"/>
+        </w:rPr>
+        <w:t xml:space="preserve">الصلبة </w:t>
+      </w:r>
+      <w:r>
+        <w:rPr>
+          <w:rFonts w:ascii="Sakkal Majalla" w:hAnsi="Sakkal Majalla" w:cs="Sakkal Majalla"/>
+          <w:sz w:val="36"/>
+          <w:szCs w:val="36"/>
+          <w:rtl/>
+          <w:lang w:bidi="ar-AE"/>
+        </w:rPr>
+        <w:t>.</w:t>
+      </w:r>
+      <w:proofErr w:type="gramEnd"/>
+    </w:p>
+    <w:p>
+      <w:pPr>
+        <w:pStyle w:val="a6"/>
+        <w:rPr>
+          <w:rFonts w:ascii="Sakkal Majalla" w:hAnsi="Sakkal Majalla" w:cs="Sakkal Majalla"/>
+          <w:sz w:val="36"/>
+          <w:szCs w:val="36"/>
+          <w:lang w:bidi="ar-AE"/>
+        </w:rPr>
+      </w:pPr>
+      <w:r>
+        <w:rPr>
+          <w:rFonts w:ascii="Sakkal Majalla" w:hAnsi="Sakkal Majalla" w:cs="Sakkal Majalla"/>
+          <w:sz w:val="36"/>
+          <w:szCs w:val="36"/>
+          <w:rtl/>
+          <w:lang w:bidi="ar-AE"/>
+        </w:rPr>
+        <w:t>.......................................................................................................................................</w:t>
+      </w:r>
+    </w:p>
+    <w:p>
+      <w:pPr>
+        <w:pStyle w:val="a6"/>
+        <w:numPr>
+          <w:ilvl w:val="0"/>
+          <w:numId w:val="21"/>
+        </w:numPr>
+        <w:rPr>
+          <w:rFonts w:ascii="Sakkal Majalla" w:hAnsi="Sakkal Majalla" w:cs="Sakkal Majalla"/>
+          <w:sz w:val="36"/>
+          <w:szCs w:val="36"/>
+          <w:lang w:bidi="ar-AE"/>
+        </w:rPr>
+      </w:pPr>
+      <w:r>
+        <w:rPr>
+          <w:rFonts w:ascii="Sakkal Majalla" w:hAnsi="Sakkal Majalla" w:cs="Sakkal Majalla" w:hint="cs"/>
+          <w:sz w:val="36"/>
+          <w:szCs w:val="36"/>
+          <w:rtl/>
+          <w:lang w:bidi="ar-AE"/>
+        </w:rPr>
+        <w:t>عدد حالات المادّة</w:t>
+      </w:r>
+      <w:r>
+        <w:rPr>
+          <w:rFonts w:ascii="Sakkal Majalla" w:hAnsi="Sakkal Majalla" w:cs="Sakkal Majalla"/>
+          <w:sz w:val="36"/>
+          <w:szCs w:val="36"/>
+          <w:rtl/>
+          <w:lang w:bidi="ar-AE"/>
+        </w:rPr>
+        <w:t>.</w:t>
+      </w:r>
+    </w:p>
+    <w:p>
+      <w:pPr>
+        <w:pStyle w:val="a6"/>
+        <w:tabs>
+          <w:tab w:val="left" w:pos="7864"/>
+        </w:tabs>
+        <w:spacing w:line="360" w:lineRule="auto"/>
+        <w:rPr>
+          <w:rFonts w:ascii="Sakkal Majalla" w:hAnsi="Sakkal Majalla" w:cs="Sakkal Majalla"/>
+          <w:sz w:val="36"/>
+          <w:szCs w:val="36"/>
+          <w:rtl/>
+          <w:lang w:bidi="ar-AE"/>
+        </w:rPr>
+      </w:pPr>
+      <w:r>
+        <w:rPr>
+          <w:rFonts w:ascii="Sakkal Majalla" w:hAnsi="Sakkal Majalla" w:cs="Sakkal Majalla"/>
+          <w:sz w:val="36"/>
+          <w:szCs w:val="36"/>
           <w:rtl/>
           <w:lang w:bidi="ar-AE"/>
         </w:rPr>
@@ -2054,7 +2400,7 @@
     </w:p>
     <w:sectPr>
       <w:headerReference w:type="default" r:id="rId7"/>
-      <w:footerReference w:type="default" r:id="rId8"/>
+      <w:footerReference w:type="even" r:id="rId8"/>
       <w:pgSz w:w="11906" w:h="16838" w:code="9"/>
       <w:pgMar w:top="720" w:right="720" w:bottom="720" w:left="720" w:header="340" w:footer="340" w:gutter="0"/>
       <w:cols w:space="708"/>
@@ -2096,54 +2442,22 @@
   <w:p>
     <w:pPr>
       <w:pStyle w:val="a4"/>
-      <w:pBdr>
-        <w:bottom w:val="single" w:sz="6" w:space="1" w:color="auto"/>
-      </w:pBdr>
       <w:jc w:val="center"/>
       <w:rPr>
-        <w:rFonts w:ascii="Calibri" w:hAnsi="Calibri" w:cs="Calibri"/>
-        <w:b/>
-        <w:bCs/>
-        <w:sz w:val="28"/>
-        <w:szCs w:val="28"/>
-        <w:rtl/>
-      </w:rPr>
-    </w:pPr>
-  </w:p>
-  <w:p>
-    <w:pPr>
-      <w:pStyle w:val="a4"/>
-      <w:jc w:val="center"/>
-      <w:rPr>
-        <w:rFonts w:ascii="Calibri" w:hAnsi="Calibri" w:cs="Calibri"/>
-        <w:b/>
-        <w:bCs/>
-        <w:sz w:val="32"/>
-        <w:szCs w:val="32"/>
+        <w:rFonts w:ascii="Sakkal Majalla" w:hAnsi="Sakkal Majalla" w:cs="Sakkal Majalla"/>
+        <w:sz w:val="36"/>
+        <w:szCs w:val="36"/>
         <w:rtl/>
       </w:rPr>
     </w:pPr>
     <w:r>
       <w:rPr>
-        <w:rFonts w:ascii="Calibri" w:hAnsi="Calibri" w:cs="Calibri" w:hint="cs"/>
-        <w:b/>
-        <w:bCs/>
-        <w:sz w:val="32"/>
-        <w:szCs w:val="32"/>
+        <w:rFonts w:ascii="Sakkal Majalla" w:hAnsi="Sakkal Majalla" w:cs="Sakkal Majalla"/>
+        <w:sz w:val="36"/>
+        <w:szCs w:val="36"/>
         <w:rtl/>
       </w:rPr>
-      <w:t>انتهت الأس</w:t>
-    </w:r>
-    <w:r>
-      <w:rPr>
-        <w:rFonts w:ascii="Calibri" w:hAnsi="Calibri" w:cs="Calibri" w:hint="cs"/>
-        <w:b/>
-        <w:bCs/>
-        <w:sz w:val="32"/>
-        <w:szCs w:val="32"/>
-        <w:rtl/>
-      </w:rPr>
-      <w:t>ئلة</w:t>
+      <w:t>انتهت الأسئلة</w:t>
     </w:r>
   </w:p>
 </w:ftr>
@@ -2629,6 +2943,18 @@
             </w:rPr>
             <w:t>علـــــوم</w:t>
           </w:r>
+          <w:r>
+            <w:rPr>
+              <w:rFonts w:hint="cs"/>
+              <w:b/>
+              <w:bCs/>
+              <w:sz w:val="32"/>
+              <w:szCs w:val="32"/>
+              <w:rtl/>
+              <w:lang w:bidi="ar-SY"/>
+            </w:rPr>
+            <w:t xml:space="preserve"> + فيزياء</w:t>
+          </w:r>
         </w:p>
       </w:tc>
     </w:tr>
@@ -2832,6 +3158,96 @@
     </w:lvl>
   </w:abstractNum>
   <w:abstractNum w:abstractNumId="1" w15:restartNumberingAfterBreak="0">
+    <w:nsid w:val="07881EBC"/>
+    <w:multiLevelType w:val="hybridMultilevel"/>
+    <w:tmpl w:val="25800A2C"/>
+    <w:lvl w:ilvl="0" w:tplc="FFFFFFFF">
+      <w:start w:val="1"/>
+      <w:numFmt w:val="decimal"/>
+      <w:lvlText w:val="%1."/>
+      <w:lvlJc w:val="left"/>
+      <w:pPr>
+        <w:ind w:left="720" w:hanging="360"/>
+      </w:pPr>
+      <w:rPr>
+        <w:b w:val="0"/>
+        <w:bCs w:val="0"/>
+      </w:rPr>
+    </w:lvl>
+    <w:lvl w:ilvl="1" w:tplc="FFFFFFFF" w:tentative="1">
+      <w:start w:val="1"/>
+      <w:numFmt w:val="lowerLetter"/>
+      <w:lvlText w:val="%2."/>
+      <w:lvlJc w:val="left"/>
+      <w:pPr>
+        <w:ind w:left="1440" w:hanging="360"/>
+      </w:pPr>
+    </w:lvl>
+    <w:lvl w:ilvl="2" w:tplc="FFFFFFFF" w:tentative="1">
+      <w:start w:val="1"/>
+      <w:numFmt w:val="lowerRoman"/>
+      <w:lvlText w:val="%3."/>
+      <w:lvlJc w:val="right"/>
+      <w:pPr>
+        <w:ind w:left="2160" w:hanging="180"/>
+      </w:pPr>
+    </w:lvl>
+    <w:lvl w:ilvl="3" w:tplc="FFFFFFFF" w:tentative="1">
+      <w:start w:val="1"/>
+      <w:numFmt w:val="decimal"/>
+      <w:lvlText w:val="%4."/>
+      <w:lvlJc w:val="left"/>
+      <w:pPr>
+        <w:ind w:left="2880" w:hanging="360"/>
+      </w:pPr>
+    </w:lvl>
+    <w:lvl w:ilvl="4" w:tplc="FFFFFFFF" w:tentative="1">
+      <w:start w:val="1"/>
+      <w:numFmt w:val="lowerLetter"/>
+      <w:lvlText w:val="%5."/>
+      <w:lvlJc w:val="left"/>
+      <w:pPr>
+        <w:ind w:left="3600" w:hanging="360"/>
+      </w:pPr>
+    </w:lvl>
+    <w:lvl w:ilvl="5" w:tplc="FFFFFFFF" w:tentative="1">
+      <w:start w:val="1"/>
+      <w:numFmt w:val="lowerRoman"/>
+      <w:lvlText w:val="%6."/>
+      <w:lvlJc w:val="right"/>
+      <w:pPr>
+        <w:ind w:left="4320" w:hanging="180"/>
+      </w:pPr>
+    </w:lvl>
+    <w:lvl w:ilvl="6" w:tplc="FFFFFFFF" w:tentative="1">
+      <w:start w:val="1"/>
+      <w:numFmt w:val="decimal"/>
+      <w:lvlText w:val="%7."/>
+      <w:lvlJc w:val="left"/>
+      <w:pPr>
+        <w:ind w:left="5040" w:hanging="360"/>
+      </w:pPr>
+    </w:lvl>
+    <w:lvl w:ilvl="7" w:tplc="FFFFFFFF" w:tentative="1">
+      <w:start w:val="1"/>
+      <w:numFmt w:val="lowerLetter"/>
+      <w:lvlText w:val="%8."/>
+      <w:lvlJc w:val="left"/>
+      <w:pPr>
+        <w:ind w:left="5760" w:hanging="360"/>
+      </w:pPr>
+    </w:lvl>
+    <w:lvl w:ilvl="8" w:tplc="FFFFFFFF" w:tentative="1">
+      <w:start w:val="1"/>
+      <w:numFmt w:val="lowerRoman"/>
+      <w:lvlText w:val="%9."/>
+      <w:lvlJc w:val="right"/>
+      <w:pPr>
+        <w:ind w:left="6480" w:hanging="180"/>
+      </w:pPr>
+    </w:lvl>
+  </w:abstractNum>
+  <w:abstractNum w:abstractNumId="2" w15:restartNumberingAfterBreak="0">
     <w:nsid w:val="0A1D2D64"/>
     <w:multiLevelType w:val="hybridMultilevel"/>
     <w:tmpl w:val="72F83940"/>
@@ -2920,7 +3336,97 @@
       </w:pPr>
     </w:lvl>
   </w:abstractNum>
-  <w:abstractNum w:abstractNumId="2" w15:restartNumberingAfterBreak="0">
+  <w:abstractNum w:abstractNumId="3" w15:restartNumberingAfterBreak="0">
+    <w:nsid w:val="0CBC2ADE"/>
+    <w:multiLevelType w:val="hybridMultilevel"/>
+    <w:tmpl w:val="25800A2C"/>
+    <w:lvl w:ilvl="0" w:tplc="FFFFFFFF">
+      <w:start w:val="1"/>
+      <w:numFmt w:val="decimal"/>
+      <w:lvlText w:val="%1."/>
+      <w:lvlJc w:val="left"/>
+      <w:pPr>
+        <w:ind w:left="720" w:hanging="360"/>
+      </w:pPr>
+      <w:rPr>
+        <w:b w:val="0"/>
+        <w:bCs w:val="0"/>
+      </w:rPr>
+    </w:lvl>
+    <w:lvl w:ilvl="1" w:tplc="FFFFFFFF" w:tentative="1">
+      <w:start w:val="1"/>
+      <w:numFmt w:val="lowerLetter"/>
+      <w:lvlText w:val="%2."/>
+      <w:lvlJc w:val="left"/>
+      <w:pPr>
+        <w:ind w:left="1440" w:hanging="360"/>
+      </w:pPr>
+    </w:lvl>
+    <w:lvl w:ilvl="2" w:tplc="FFFFFFFF" w:tentative="1">
+      <w:start w:val="1"/>
+      <w:numFmt w:val="lowerRoman"/>
+      <w:lvlText w:val="%3."/>
+      <w:lvlJc w:val="right"/>
+      <w:pPr>
+        <w:ind w:left="2160" w:hanging="180"/>
+      </w:pPr>
+    </w:lvl>
+    <w:lvl w:ilvl="3" w:tplc="FFFFFFFF" w:tentative="1">
+      <w:start w:val="1"/>
+      <w:numFmt w:val="decimal"/>
+      <w:lvlText w:val="%4."/>
+      <w:lvlJc w:val="left"/>
+      <w:pPr>
+        <w:ind w:left="2880" w:hanging="360"/>
+      </w:pPr>
+    </w:lvl>
+    <w:lvl w:ilvl="4" w:tplc="FFFFFFFF" w:tentative="1">
+      <w:start w:val="1"/>
+      <w:numFmt w:val="lowerLetter"/>
+      <w:lvlText w:val="%5."/>
+      <w:lvlJc w:val="left"/>
+      <w:pPr>
+        <w:ind w:left="3600" w:hanging="360"/>
+      </w:pPr>
+    </w:lvl>
+    <w:lvl w:ilvl="5" w:tplc="FFFFFFFF" w:tentative="1">
+      <w:start w:val="1"/>
+      <w:numFmt w:val="lowerRoman"/>
+      <w:lvlText w:val="%6."/>
+      <w:lvlJc w:val="right"/>
+      <w:pPr>
+        <w:ind w:left="4320" w:hanging="180"/>
+      </w:pPr>
+    </w:lvl>
+    <w:lvl w:ilvl="6" w:tplc="FFFFFFFF" w:tentative="1">
+      <w:start w:val="1"/>
+      <w:numFmt w:val="decimal"/>
+      <w:lvlText w:val="%7."/>
+      <w:lvlJc w:val="left"/>
+      <w:pPr>
+        <w:ind w:left="5040" w:hanging="360"/>
+      </w:pPr>
+    </w:lvl>
+    <w:lvl w:ilvl="7" w:tplc="FFFFFFFF" w:tentative="1">
+      <w:start w:val="1"/>
+      <w:numFmt w:val="lowerLetter"/>
+      <w:lvlText w:val="%8."/>
+      <w:lvlJc w:val="left"/>
+      <w:pPr>
+        <w:ind w:left="5760" w:hanging="360"/>
+      </w:pPr>
+    </w:lvl>
+    <w:lvl w:ilvl="8" w:tplc="FFFFFFFF" w:tentative="1">
+      <w:start w:val="1"/>
+      <w:numFmt w:val="lowerRoman"/>
+      <w:lvlText w:val="%9."/>
+      <w:lvlJc w:val="right"/>
+      <w:pPr>
+        <w:ind w:left="6480" w:hanging="180"/>
+      </w:pPr>
+    </w:lvl>
+  </w:abstractNum>
+  <w:abstractNum w:abstractNumId="4" w15:restartNumberingAfterBreak="0">
     <w:nsid w:val="16915EA9"/>
     <w:multiLevelType w:val="hybridMultilevel"/>
     <w:tmpl w:val="DE54C96E"/>
@@ -3033,7 +3539,7 @@
       </w:rPr>
     </w:lvl>
   </w:abstractNum>
-  <w:abstractNum w:abstractNumId="3" w15:restartNumberingAfterBreak="0">
+  <w:abstractNum w:abstractNumId="5" w15:restartNumberingAfterBreak="0">
     <w:nsid w:val="23291860"/>
     <w:multiLevelType w:val="hybridMultilevel"/>
     <w:tmpl w:val="B906B5B0"/>
@@ -3146,7 +3652,121 @@
       </w:rPr>
     </w:lvl>
   </w:abstractNum>
-  <w:abstractNum w:abstractNumId="4" w15:restartNumberingAfterBreak="0">
+  <w:abstractNum w:abstractNumId="6" w15:restartNumberingAfterBreak="0">
+    <w:nsid w:val="28613BB1"/>
+    <w:multiLevelType w:val="hybridMultilevel"/>
+    <w:tmpl w:val="FD58BEE2"/>
+    <w:lvl w:ilvl="0" w:tplc="00004B2A">
+      <w:start w:val="1"/>
+      <w:numFmt w:val="bullet"/>
+      <w:suff w:val="space"/>
+      <w:lvlText w:val=""/>
+      <w:lvlJc w:val="left"/>
+      <w:pPr>
+        <w:ind w:left="0" w:firstLine="113"/>
+      </w:pPr>
+      <w:rPr>
+        <w:rFonts w:ascii="Symbol" w:hAnsi="Symbol" w:hint="default"/>
+      </w:rPr>
+    </w:lvl>
+    <w:lvl w:ilvl="1" w:tplc="04090003" w:tentative="1">
+      <w:start w:val="1"/>
+      <w:numFmt w:val="bullet"/>
+      <w:lvlText w:val="o"/>
+      <w:lvlJc w:val="left"/>
+      <w:pPr>
+        <w:ind w:left="1440" w:hanging="360"/>
+      </w:pPr>
+      <w:rPr>
+        <w:rFonts w:ascii="Courier New" w:hAnsi="Courier New" w:cs="Courier New" w:hint="default"/>
+      </w:rPr>
+    </w:lvl>
+    <w:lvl w:ilvl="2" w:tplc="04090005" w:tentative="1">
+      <w:start w:val="1"/>
+      <w:numFmt w:val="bullet"/>
+      <w:lvlText w:val=""/>
+      <w:lvlJc w:val="left"/>
+      <w:pPr>
+        <w:ind w:left="2160" w:hanging="360"/>
+      </w:pPr>
+      <w:rPr>
+        <w:rFonts w:ascii="Wingdings" w:hAnsi="Wingdings" w:hint="default"/>
+      </w:rPr>
+    </w:lvl>
+    <w:lvl w:ilvl="3" w:tplc="04090001" w:tentative="1">
+      <w:start w:val="1"/>
+      <w:numFmt w:val="bullet"/>
+      <w:lvlText w:val=""/>
+      <w:lvlJc w:val="left"/>
+      <w:pPr>
+        <w:ind w:left="2880" w:hanging="360"/>
+      </w:pPr>
+      <w:rPr>
+        <w:rFonts w:ascii="Symbol" w:hAnsi="Symbol" w:hint="default"/>
+      </w:rPr>
+    </w:lvl>
+    <w:lvl w:ilvl="4" w:tplc="04090003" w:tentative="1">
+      <w:start w:val="1"/>
+      <w:numFmt w:val="bullet"/>
+      <w:lvlText w:val="o"/>
+      <w:lvlJc w:val="left"/>
+      <w:pPr>
+        <w:ind w:left="3600" w:hanging="360"/>
+      </w:pPr>
+      <w:rPr>
+        <w:rFonts w:ascii="Courier New" w:hAnsi="Courier New" w:cs="Courier New" w:hint="default"/>
+      </w:rPr>
+    </w:lvl>
+    <w:lvl w:ilvl="5" w:tplc="04090005" w:tentative="1">
+      <w:start w:val="1"/>
+      <w:numFmt w:val="bullet"/>
+      <w:lvlText w:val=""/>
+      <w:lvlJc w:val="left"/>
+      <w:pPr>
+        <w:ind w:left="4320" w:hanging="360"/>
+      </w:pPr>
+      <w:rPr>
+        <w:rFonts w:ascii="Wingdings" w:hAnsi="Wingdings" w:hint="default"/>
+      </w:rPr>
+    </w:lvl>
+    <w:lvl w:ilvl="6" w:tplc="04090001" w:tentative="1">
+      <w:start w:val="1"/>
+      <w:numFmt w:val="bullet"/>
+      <w:lvlText w:val=""/>
+      <w:lvlJc w:val="left"/>
+      <w:pPr>
+        <w:ind w:left="5040" w:hanging="360"/>
+      </w:pPr>
+      <w:rPr>
+        <w:rFonts w:ascii="Symbol" w:hAnsi="Symbol" w:hint="default"/>
+      </w:rPr>
+    </w:lvl>
+    <w:lvl w:ilvl="7" w:tplc="04090003" w:tentative="1">
+      <w:start w:val="1"/>
+      <w:numFmt w:val="bullet"/>
+      <w:lvlText w:val="o"/>
+      <w:lvlJc w:val="left"/>
+      <w:pPr>
+        <w:ind w:left="5760" w:hanging="360"/>
+      </w:pPr>
+      <w:rPr>
+        <w:rFonts w:ascii="Courier New" w:hAnsi="Courier New" w:cs="Courier New" w:hint="default"/>
+      </w:rPr>
+    </w:lvl>
+    <w:lvl w:ilvl="8" w:tplc="04090005" w:tentative="1">
+      <w:start w:val="1"/>
+      <w:numFmt w:val="bullet"/>
+      <w:lvlText w:val=""/>
+      <w:lvlJc w:val="left"/>
+      <w:pPr>
+        <w:ind w:left="6480" w:hanging="360"/>
+      </w:pPr>
+      <w:rPr>
+        <w:rFonts w:ascii="Wingdings" w:hAnsi="Wingdings" w:hint="default"/>
+      </w:rPr>
+    </w:lvl>
+  </w:abstractNum>
+  <w:abstractNum w:abstractNumId="7" w15:restartNumberingAfterBreak="0">
     <w:nsid w:val="299443BE"/>
     <w:multiLevelType w:val="hybridMultilevel"/>
     <w:tmpl w:val="81B6C254"/>
@@ -3236,7 +3856,7 @@
       </w:pPr>
     </w:lvl>
   </w:abstractNum>
-  <w:abstractNum w:abstractNumId="5" w15:restartNumberingAfterBreak="0">
+  <w:abstractNum w:abstractNumId="8" w15:restartNumberingAfterBreak="0">
     <w:nsid w:val="2F731911"/>
     <w:multiLevelType w:val="hybridMultilevel"/>
     <w:tmpl w:val="924290BA"/>
@@ -3349,7 +3969,97 @@
       </w:rPr>
     </w:lvl>
   </w:abstractNum>
-  <w:abstractNum w:abstractNumId="6" w15:restartNumberingAfterBreak="0">
+  <w:abstractNum w:abstractNumId="9" w15:restartNumberingAfterBreak="0">
+    <w:nsid w:val="33487BC5"/>
+    <w:multiLevelType w:val="hybridMultilevel"/>
+    <w:tmpl w:val="81B6C254"/>
+    <w:lvl w:ilvl="0" w:tplc="FFFFFFFF">
+      <w:start w:val="1"/>
+      <w:numFmt w:val="decimal"/>
+      <w:lvlText w:val="%1."/>
+      <w:lvlJc w:val="left"/>
+      <w:pPr>
+        <w:ind w:left="720" w:hanging="360"/>
+      </w:pPr>
+      <w:rPr>
+        <w:b w:val="0"/>
+        <w:bCs w:val="0"/>
+      </w:rPr>
+    </w:lvl>
+    <w:lvl w:ilvl="1" w:tplc="FFFFFFFF" w:tentative="1">
+      <w:start w:val="1"/>
+      <w:numFmt w:val="lowerLetter"/>
+      <w:lvlText w:val="%2."/>
+      <w:lvlJc w:val="left"/>
+      <w:pPr>
+        <w:ind w:left="1440" w:hanging="360"/>
+      </w:pPr>
+    </w:lvl>
+    <w:lvl w:ilvl="2" w:tplc="FFFFFFFF" w:tentative="1">
+      <w:start w:val="1"/>
+      <w:numFmt w:val="lowerRoman"/>
+      <w:lvlText w:val="%3."/>
+      <w:lvlJc w:val="right"/>
+      <w:pPr>
+        <w:ind w:left="2160" w:hanging="180"/>
+      </w:pPr>
+    </w:lvl>
+    <w:lvl w:ilvl="3" w:tplc="FFFFFFFF" w:tentative="1">
+      <w:start w:val="1"/>
+      <w:numFmt w:val="decimal"/>
+      <w:lvlText w:val="%4."/>
+      <w:lvlJc w:val="left"/>
+      <w:pPr>
+        <w:ind w:left="2880" w:hanging="360"/>
+      </w:pPr>
+    </w:lvl>
+    <w:lvl w:ilvl="4" w:tplc="FFFFFFFF" w:tentative="1">
+      <w:start w:val="1"/>
+      <w:numFmt w:val="lowerLetter"/>
+      <w:lvlText w:val="%5."/>
+      <w:lvlJc w:val="left"/>
+      <w:pPr>
+        <w:ind w:left="3600" w:hanging="360"/>
+      </w:pPr>
+    </w:lvl>
+    <w:lvl w:ilvl="5" w:tplc="FFFFFFFF" w:tentative="1">
+      <w:start w:val="1"/>
+      <w:numFmt w:val="lowerRoman"/>
+      <w:lvlText w:val="%6."/>
+      <w:lvlJc w:val="right"/>
+      <w:pPr>
+        <w:ind w:left="4320" w:hanging="180"/>
+      </w:pPr>
+    </w:lvl>
+    <w:lvl w:ilvl="6" w:tplc="FFFFFFFF" w:tentative="1">
+      <w:start w:val="1"/>
+      <w:numFmt w:val="decimal"/>
+      <w:lvlText w:val="%7."/>
+      <w:lvlJc w:val="left"/>
+      <w:pPr>
+        <w:ind w:left="5040" w:hanging="360"/>
+      </w:pPr>
+    </w:lvl>
+    <w:lvl w:ilvl="7" w:tplc="FFFFFFFF" w:tentative="1">
+      <w:start w:val="1"/>
+      <w:numFmt w:val="lowerLetter"/>
+      <w:lvlText w:val="%8."/>
+      <w:lvlJc w:val="left"/>
+      <w:pPr>
+        <w:ind w:left="5760" w:hanging="360"/>
+      </w:pPr>
+    </w:lvl>
+    <w:lvl w:ilvl="8" w:tplc="FFFFFFFF" w:tentative="1">
+      <w:start w:val="1"/>
+      <w:numFmt w:val="lowerRoman"/>
+      <w:lvlText w:val="%9."/>
+      <w:lvlJc w:val="right"/>
+      <w:pPr>
+        <w:ind w:left="6480" w:hanging="180"/>
+      </w:pPr>
+    </w:lvl>
+  </w:abstractNum>
+  <w:abstractNum w:abstractNumId="10" w15:restartNumberingAfterBreak="0">
     <w:nsid w:val="377D74A6"/>
     <w:multiLevelType w:val="hybridMultilevel"/>
     <w:tmpl w:val="ECAACF8A"/>
@@ -3462,7 +4172,7 @@
       </w:rPr>
     </w:lvl>
   </w:abstractNum>
-  <w:abstractNum w:abstractNumId="7" w15:restartNumberingAfterBreak="0">
+  <w:abstractNum w:abstractNumId="11" w15:restartNumberingAfterBreak="0">
     <w:nsid w:val="3C0E1317"/>
     <w:multiLevelType w:val="hybridMultilevel"/>
     <w:tmpl w:val="25800A2C"/>
@@ -3552,7 +4262,7 @@
       </w:pPr>
     </w:lvl>
   </w:abstractNum>
-  <w:abstractNum w:abstractNumId="8" w15:restartNumberingAfterBreak="0">
+  <w:abstractNum w:abstractNumId="12" w15:restartNumberingAfterBreak="0">
     <w:nsid w:val="4234774A"/>
     <w:multiLevelType w:val="hybridMultilevel"/>
     <w:tmpl w:val="C1A80404"/>
@@ -3642,7 +4352,7 @@
       </w:pPr>
     </w:lvl>
   </w:abstractNum>
-  <w:abstractNum w:abstractNumId="9" w15:restartNumberingAfterBreak="0">
+  <w:abstractNum w:abstractNumId="13" w15:restartNumberingAfterBreak="0">
     <w:nsid w:val="5BD0153D"/>
     <w:multiLevelType w:val="hybridMultilevel"/>
     <w:tmpl w:val="05C82D1C"/>
@@ -3755,7 +4465,7 @@
       </w:rPr>
     </w:lvl>
   </w:abstractNum>
-  <w:abstractNum w:abstractNumId="10" w15:restartNumberingAfterBreak="0">
+  <w:abstractNum w:abstractNumId="14" w15:restartNumberingAfterBreak="0">
     <w:nsid w:val="5ED4382C"/>
     <w:multiLevelType w:val="hybridMultilevel"/>
     <w:tmpl w:val="81EE2046"/>
@@ -3868,7 +4578,7 @@
       </w:rPr>
     </w:lvl>
   </w:abstractNum>
-  <w:abstractNum w:abstractNumId="11" w15:restartNumberingAfterBreak="0">
+  <w:abstractNum w:abstractNumId="15" w15:restartNumberingAfterBreak="0">
     <w:nsid w:val="65913692"/>
     <w:multiLevelType w:val="hybridMultilevel"/>
     <w:tmpl w:val="7D661632"/>
@@ -3981,7 +4691,7 @@
       </w:rPr>
     </w:lvl>
   </w:abstractNum>
-  <w:abstractNum w:abstractNumId="12" w15:restartNumberingAfterBreak="0">
+  <w:abstractNum w:abstractNumId="16" w15:restartNumberingAfterBreak="0">
     <w:nsid w:val="6C7D52F1"/>
     <w:multiLevelType w:val="hybridMultilevel"/>
     <w:tmpl w:val="25800A2C"/>
@@ -4071,7 +4781,7 @@
       </w:pPr>
     </w:lvl>
   </w:abstractNum>
-  <w:abstractNum w:abstractNumId="13" w15:restartNumberingAfterBreak="0">
+  <w:abstractNum w:abstractNumId="17" w15:restartNumberingAfterBreak="0">
     <w:nsid w:val="77136EC0"/>
     <w:multiLevelType w:val="hybridMultilevel"/>
     <w:tmpl w:val="07941C34"/>
@@ -4162,31 +4872,31 @@
     </w:lvl>
   </w:abstractNum>
   <w:num w:numId="1">
-    <w:abstractNumId w:val="13"/>
+    <w:abstractNumId w:val="17"/>
   </w:num>
   <w:num w:numId="2">
-    <w:abstractNumId w:val="1"/>
+    <w:abstractNumId w:val="2"/>
   </w:num>
   <w:num w:numId="3">
-    <w:abstractNumId w:val="11"/>
+    <w:abstractNumId w:val="15"/>
   </w:num>
   <w:num w:numId="4">
-    <w:abstractNumId w:val="3"/>
+    <w:abstractNumId w:val="5"/>
   </w:num>
   <w:num w:numId="5">
     <w:abstractNumId w:val="0"/>
   </w:num>
   <w:num w:numId="6">
-    <w:abstractNumId w:val="2"/>
+    <w:abstractNumId w:val="4"/>
   </w:num>
   <w:num w:numId="7">
-    <w:abstractNumId w:val="10"/>
+    <w:abstractNumId w:val="14"/>
   </w:num>
   <w:num w:numId="8">
-    <w:abstractNumId w:val="9"/>
+    <w:abstractNumId w:val="13"/>
   </w:num>
   <w:num w:numId="9">
-    <w:abstractNumId w:val="1"/>
+    <w:abstractNumId w:val="2"/>
     <w:lvlOverride w:ilvl="0">
       <w:startOverride w:val="1"/>
     </w:lvlOverride>
@@ -4216,7 +4926,7 @@
     </w:lvlOverride>
   </w:num>
   <w:num w:numId="10">
-    <w:abstractNumId w:val="3"/>
+    <w:abstractNumId w:val="5"/>
   </w:num>
   <w:num w:numId="11">
     <w:abstractNumId w:val="0"/>
@@ -4249,22 +4959,34 @@
     </w:lvlOverride>
   </w:num>
   <w:num w:numId="12">
+    <w:abstractNumId w:val="16"/>
+  </w:num>
+  <w:num w:numId="13">
+    <w:abstractNumId w:val="10"/>
+  </w:num>
+  <w:num w:numId="14">
+    <w:abstractNumId w:val="8"/>
+  </w:num>
+  <w:num w:numId="15">
+    <w:abstractNumId w:val="7"/>
+  </w:num>
+  <w:num w:numId="16">
     <w:abstractNumId w:val="12"/>
   </w:num>
-  <w:num w:numId="13">
+  <w:num w:numId="17">
+    <w:abstractNumId w:val="11"/>
+  </w:num>
+  <w:num w:numId="18">
     <w:abstractNumId w:val="6"/>
   </w:num>
-  <w:num w:numId="14">
-    <w:abstractNumId w:val="5"/>
+  <w:num w:numId="19">
+    <w:abstractNumId w:val="3"/>
   </w:num>
-  <w:num w:numId="15">
-    <w:abstractNumId w:val="4"/>
+  <w:num w:numId="20">
+    <w:abstractNumId w:val="9"/>
   </w:num>
-  <w:num w:numId="16">
-    <w:abstractNumId w:val="8"/>
-  </w:num>
-  <w:num w:numId="17">
-    <w:abstractNumId w:val="7"/>
+  <w:num w:numId="21">
+    <w:abstractNumId w:val="1"/>
   </w:num>
 </w:numbering>
 </file>
@@ -4667,6 +5389,7 @@
   <w:style w:type="paragraph" w:default="1" w:styleId="a">
     <w:name w:val="Normal"/>
     <w:qFormat/>
+    <w:rsid w:val="00594BEC"/>
     <w:pPr>
       <w:bidi/>
     </w:pPr>

</xml_diff>

<commit_message>
final edit for all
</commit_message>
<xml_diff>
--- a/24-25/1st semester/Exam1/5th grade/علوم امتحان.docx
+++ b/24-25/1st semester/Exam1/5th grade/علوم امتحان.docx
@@ -51,8 +51,8 @@
           <w:rFonts w:ascii="Sakkal Majalla" w:hAnsi="Sakkal Majalla" w:cs="Sakkal Majalla"/>
           <w:b/>
           <w:bCs/>
-          <w:sz w:val="36"/>
-          <w:szCs w:val="36"/>
+          <w:sz w:val="28"/>
+          <w:szCs w:val="28"/>
           <w:rtl/>
           <w:lang w:bidi="ar-AE"/>
         </w:rPr>
@@ -119,6 +119,29 @@
           <w:lang w:bidi="ar-AE"/>
         </w:rPr>
         <w:tab/>
+      </w:r>
+      <w:r>
+        <w:rPr>
+          <w:rFonts w:ascii="Sakkal Majalla" w:hAnsi="Sakkal Majalla" w:cs="Sakkal Majalla" w:hint="cs"/>
+          <w:b/>
+          <w:bCs/>
+          <w:sz w:val="36"/>
+          <w:szCs w:val="36"/>
+          <w:rtl/>
+          <w:lang w:bidi="ar-AE"/>
+        </w:rPr>
+        <w:t xml:space="preserve">                   </w:t>
+      </w:r>
+      <w:r>
+        <w:rPr>
+          <w:rFonts w:ascii="Sakkal Majalla" w:hAnsi="Sakkal Majalla" w:cs="Sakkal Majalla"/>
+          <w:b/>
+          <w:bCs/>
+          <w:sz w:val="36"/>
+          <w:szCs w:val="36"/>
+          <w:rtl/>
+          <w:lang w:bidi="ar-AE"/>
+        </w:rPr>
         <w:t xml:space="preserve"> </w:t>
       </w:r>
       <w:r>
@@ -126,12 +149,60 @@
           <w:rFonts w:ascii="Sakkal Majalla" w:hAnsi="Sakkal Majalla" w:cs="Sakkal Majalla"/>
           <w:b/>
           <w:bCs/>
-          <w:sz w:val="32"/>
-          <w:szCs w:val="32"/>
-          <w:rtl/>
-          <w:lang w:bidi="ar-AE"/>
-        </w:rPr>
-        <w:t>/3 درجات /</w:t>
+          <w:sz w:val="28"/>
+          <w:szCs w:val="28"/>
+          <w:rtl/>
+          <w:lang w:bidi="ar-AE"/>
+        </w:rPr>
+        <w:t>/</w:t>
+      </w:r>
+      <w:r>
+        <w:rPr>
+          <w:rFonts w:ascii="Sakkal Majalla" w:hAnsi="Sakkal Majalla" w:cs="Sakkal Majalla" w:hint="cs"/>
+          <w:b/>
+          <w:bCs/>
+          <w:sz w:val="28"/>
+          <w:szCs w:val="28"/>
+          <w:rtl/>
+          <w:lang w:bidi="ar-AE"/>
+        </w:rPr>
+        <w:t>15</w:t>
+      </w:r>
+      <w:r>
+        <w:rPr>
+          <w:rFonts w:ascii="Sakkal Majalla" w:hAnsi="Sakkal Majalla" w:cs="Sakkal Majalla"/>
+          <w:b/>
+          <w:bCs/>
+          <w:sz w:val="28"/>
+          <w:szCs w:val="28"/>
+          <w:rtl/>
+          <w:lang w:bidi="ar-AE"/>
+        </w:rPr>
+        <w:t xml:space="preserve"> درج</w:t>
+      </w:r>
+      <w:r>
+        <w:rPr>
+          <w:rFonts w:ascii="Sakkal Majalla" w:hAnsi="Sakkal Majalla" w:cs="Sakkal Majalla" w:hint="cs"/>
+          <w:b/>
+          <w:bCs/>
+          <w:sz w:val="28"/>
+          <w:szCs w:val="28"/>
+          <w:rtl/>
+          <w:lang w:bidi="ar-AE"/>
+        </w:rPr>
+        <w:t>ة</w:t>
+      </w:r>
+      <w:r>
+        <w:rPr>
+          <w:rFonts w:ascii="Sakkal Majalla" w:hAnsi="Sakkal Majalla" w:cs="Sakkal Majalla"/>
+          <w:b/>
+          <w:bCs/>
+          <w:sz w:val="28"/>
+          <w:szCs w:val="28"/>
+          <w:rtl/>
+          <w:lang w:bidi="ar-AE"/>
+        </w:rPr>
+        <w:t xml:space="preserve"> /</w:t>
       </w:r>
     </w:p>
     <w:p>
@@ -672,15 +743,75 @@
       </w:r>
       <w:r>
         <w:rPr>
-          <w:rFonts w:ascii="Sakkal Majalla" w:hAnsi="Sakkal Majalla" w:cs="Sakkal Majalla"/>
-          <w:b/>
-          <w:bCs/>
-          <w:sz w:val="32"/>
-          <w:szCs w:val="32"/>
-          <w:rtl/>
-          <w:lang w:bidi="ar-AE"/>
-        </w:rPr>
-        <w:t>/3 درجات /</w:t>
+          <w:rFonts w:ascii="Sakkal Majalla" w:hAnsi="Sakkal Majalla" w:cs="Sakkal Majalla" w:hint="cs"/>
+          <w:b/>
+          <w:bCs/>
+          <w:sz w:val="40"/>
+          <w:szCs w:val="40"/>
+          <w:rtl/>
+          <w:lang w:bidi="ar-AE"/>
+        </w:rPr>
+        <w:t xml:space="preserve">               </w:t>
+      </w:r>
+      <w:r>
+        <w:rPr>
+          <w:rFonts w:ascii="Sakkal Majalla" w:hAnsi="Sakkal Majalla" w:cs="Sakkal Majalla"/>
+          <w:b/>
+          <w:bCs/>
+          <w:sz w:val="28"/>
+          <w:szCs w:val="28"/>
+          <w:rtl/>
+          <w:lang w:bidi="ar-AE"/>
+        </w:rPr>
+        <w:t>/</w:t>
+      </w:r>
+      <w:r>
+        <w:rPr>
+          <w:rFonts w:ascii="Sakkal Majalla" w:hAnsi="Sakkal Majalla" w:cs="Sakkal Majalla" w:hint="cs"/>
+          <w:b/>
+          <w:bCs/>
+          <w:sz w:val="28"/>
+          <w:szCs w:val="28"/>
+          <w:rtl/>
+          <w:lang w:bidi="ar-AE"/>
+        </w:rPr>
+        <w:t>10</w:t>
+      </w:r>
+      <w:r>
+        <w:rPr>
+          <w:rFonts w:ascii="Sakkal Majalla" w:hAnsi="Sakkal Majalla" w:cs="Sakkal Majalla"/>
+          <w:b/>
+          <w:bCs/>
+          <w:sz w:val="28"/>
+          <w:szCs w:val="28"/>
+          <w:rtl/>
+          <w:lang w:bidi="ar-AE"/>
+        </w:rPr>
+        <w:t xml:space="preserve"> درج</w:t>
+      </w:r>
+      <w:r>
+        <w:rPr>
+          <w:rFonts w:ascii="Sakkal Majalla" w:hAnsi="Sakkal Majalla" w:cs="Sakkal Majalla" w:hint="cs"/>
+          <w:b/>
+          <w:bCs/>
+          <w:sz w:val="28"/>
+          <w:szCs w:val="28"/>
+          <w:rtl/>
+          <w:lang w:bidi="ar-AE"/>
+        </w:rPr>
+        <w:t>ات</w:t>
+      </w:r>
+      <w:r>
+        <w:rPr>
+          <w:rFonts w:ascii="Sakkal Majalla" w:hAnsi="Sakkal Majalla" w:cs="Sakkal Majalla"/>
+          <w:b/>
+          <w:bCs/>
+          <w:sz w:val="28"/>
+          <w:szCs w:val="28"/>
+          <w:rtl/>
+          <w:lang w:bidi="ar-AE"/>
+        </w:rPr>
+        <w:t xml:space="preserve"> /</w:t>
       </w:r>
     </w:p>
     <w:p>
@@ -827,7 +958,27 @@
           <w:rtl/>
           <w:lang w:bidi="ar-AE"/>
         </w:rPr>
-        <w:t>يتألف جهاز الدوران عند الفقاريات من .................... والأوعية الدموية و.........................</w:t>
+        <w:t xml:space="preserve">يتألف جهاز الدوران عند الفقاريات من </w:t>
+      </w:r>
+      <w:r>
+        <w:rPr>
+          <w:rFonts w:ascii="Sakkal Majalla" w:hAnsi="Sakkal Majalla" w:cs="Sakkal Majalla" w:hint="cs"/>
+          <w:sz w:val="36"/>
+          <w:szCs w:val="36"/>
+          <w:rtl/>
+          <w:lang w:bidi="ar-AE"/>
+        </w:rPr>
+        <w:t>........</w:t>
+      </w:r>
+      <w:r>
+        <w:rPr>
+          <w:rFonts w:ascii="Sakkal Majalla" w:hAnsi="Sakkal Majalla" w:cs="Sakkal Majalla" w:hint="cs"/>
+          <w:sz w:val="36"/>
+          <w:szCs w:val="36"/>
+          <w:rtl/>
+          <w:lang w:bidi="ar-AE"/>
+        </w:rPr>
+        <w:t>.................... والأوعية الدموية و.........................</w:t>
       </w:r>
     </w:p>
     <w:p>
@@ -938,15 +1089,87 @@
       </w:r>
       <w:r>
         <w:rPr>
-          <w:rFonts w:ascii="Sakkal Majalla" w:hAnsi="Sakkal Majalla" w:cs="Sakkal Majalla"/>
-          <w:b/>
-          <w:bCs/>
-          <w:sz w:val="32"/>
-          <w:szCs w:val="32"/>
-          <w:rtl/>
-          <w:lang w:bidi="ar-AE"/>
-        </w:rPr>
-        <w:t>/ درجتان /</w:t>
+          <w:rFonts w:ascii="Sakkal Majalla" w:hAnsi="Sakkal Majalla" w:cs="Sakkal Majalla" w:hint="cs"/>
+          <w:b/>
+          <w:bCs/>
+          <w:sz w:val="40"/>
+          <w:szCs w:val="40"/>
+          <w:rtl/>
+          <w:lang w:bidi="ar-AE"/>
+        </w:rPr>
+        <w:t xml:space="preserve">              </w:t>
+      </w:r>
+      <w:r>
+        <w:rPr>
+          <w:rFonts w:ascii="Sakkal Majalla" w:hAnsi="Sakkal Majalla" w:cs="Sakkal Majalla"/>
+          <w:b/>
+          <w:bCs/>
+          <w:sz w:val="28"/>
+          <w:szCs w:val="28"/>
+          <w:rtl/>
+          <w:lang w:bidi="ar-AE"/>
+        </w:rPr>
+        <w:t xml:space="preserve">/ </w:t>
+      </w:r>
+      <w:r>
+        <w:rPr>
+          <w:rFonts w:ascii="Sakkal Majalla" w:hAnsi="Sakkal Majalla" w:cs="Sakkal Majalla" w:hint="cs"/>
+          <w:b/>
+          <w:bCs/>
+          <w:sz w:val="28"/>
+          <w:szCs w:val="28"/>
+          <w:rtl/>
+          <w:lang w:bidi="ar-AE"/>
+        </w:rPr>
+        <w:t>15</w:t>
+      </w:r>
+      <w:r>
+        <w:rPr>
+          <w:rFonts w:ascii="Sakkal Majalla" w:hAnsi="Sakkal Majalla" w:cs="Sakkal Majalla"/>
+          <w:b/>
+          <w:bCs/>
+          <w:sz w:val="28"/>
+          <w:szCs w:val="28"/>
+          <w:rtl/>
+          <w:lang w:bidi="ar-AE"/>
+        </w:rPr>
+        <w:t>د</w:t>
+      </w:r>
+      <w:r>
+        <w:rPr>
+          <w:rFonts w:ascii="Sakkal Majalla" w:hAnsi="Sakkal Majalla" w:cs="Sakkal Majalla" w:hint="cs"/>
+          <w:b/>
+          <w:bCs/>
+          <w:sz w:val="28"/>
+          <w:szCs w:val="28"/>
+          <w:rtl/>
+          <w:lang w:bidi="ar-AE"/>
+        </w:rPr>
+        <w:t>رج</w:t>
+      </w:r>
+      <w:r>
+        <w:rPr>
+          <w:rFonts w:ascii="Sakkal Majalla" w:hAnsi="Sakkal Majalla" w:cs="Sakkal Majalla" w:hint="cs"/>
+          <w:b/>
+          <w:bCs/>
+          <w:sz w:val="28"/>
+          <w:szCs w:val="28"/>
+          <w:rtl/>
+          <w:lang w:bidi="ar-AE"/>
+        </w:rPr>
+        <w:t>ة</w:t>
+      </w:r>
+      <w:r>
+        <w:rPr>
+          <w:rFonts w:ascii="Sakkal Majalla" w:hAnsi="Sakkal Majalla" w:cs="Sakkal Majalla"/>
+          <w:b/>
+          <w:bCs/>
+          <w:sz w:val="28"/>
+          <w:szCs w:val="28"/>
+          <w:rtl/>
+          <w:lang w:bidi="ar-AE"/>
+        </w:rPr>
+        <w:t xml:space="preserve"> /</w:t>
       </w:r>
     </w:p>
     <w:p>
@@ -1273,12 +1496,84 @@
           <w:rFonts w:ascii="Sakkal Majalla" w:hAnsi="Sakkal Majalla" w:cs="Sakkal Majalla"/>
           <w:b/>
           <w:bCs/>
+          <w:sz w:val="36"/>
+          <w:szCs w:val="36"/>
+          <w:rtl/>
+          <w:lang w:bidi="ar-AE"/>
+        </w:rPr>
+        <w:tab/>
+      </w:r>
+      <w:r>
+        <w:rPr>
+          <w:rFonts w:ascii="Sakkal Majalla" w:hAnsi="Sakkal Majalla" w:cs="Sakkal Majalla"/>
+          <w:b/>
+          <w:bCs/>
+          <w:sz w:val="36"/>
+          <w:szCs w:val="36"/>
+          <w:rtl/>
+          <w:lang w:bidi="ar-AE"/>
+        </w:rPr>
+        <w:tab/>
+      </w:r>
+      <w:r>
+        <w:rPr>
+          <w:rFonts w:ascii="Sakkal Majalla" w:hAnsi="Sakkal Majalla" w:cs="Sakkal Majalla"/>
+          <w:b/>
+          <w:bCs/>
+          <w:sz w:val="36"/>
+          <w:szCs w:val="36"/>
+          <w:rtl/>
+          <w:lang w:bidi="ar-AE"/>
+        </w:rPr>
+        <w:tab/>
+      </w:r>
+      <w:r>
+        <w:rPr>
+          <w:rFonts w:ascii="Sakkal Majalla" w:hAnsi="Sakkal Majalla" w:cs="Sakkal Majalla" w:hint="cs"/>
+          <w:b/>
+          <w:bCs/>
+          <w:sz w:val="36"/>
+          <w:szCs w:val="36"/>
+          <w:rtl/>
+          <w:lang w:bidi="ar-AE"/>
+        </w:rPr>
+        <w:t xml:space="preserve">                           </w:t>
+      </w:r>
+      <w:r>
+        <w:rPr>
+          <w:rFonts w:ascii="Sakkal Majalla" w:hAnsi="Sakkal Majalla" w:cs="Sakkal Majalla"/>
+          <w:b/>
+          <w:bCs/>
           <w:sz w:val="28"/>
           <w:szCs w:val="28"/>
           <w:rtl/>
           <w:lang w:bidi="ar-AE"/>
         </w:rPr>
-        <w:t xml:space="preserve"> /3 درجات /</w:t>
+        <w:t>/</w:t>
+      </w:r>
+      <w:r>
+        <w:rPr>
+          <w:rFonts w:ascii="Sakkal Majalla" w:hAnsi="Sakkal Majalla" w:cs="Sakkal Majalla" w:hint="cs"/>
+          <w:b/>
+          <w:bCs/>
+          <w:sz w:val="28"/>
+          <w:szCs w:val="28"/>
+          <w:rtl/>
+          <w:lang w:bidi="ar-AE"/>
+        </w:rPr>
+        <w:t>15درجة</w:t>
+      </w:r>
+      <w:r>
+        <w:rPr>
+          <w:rFonts w:ascii="Sakkal Majalla" w:hAnsi="Sakkal Majalla" w:cs="Sakkal Majalla"/>
+          <w:b/>
+          <w:bCs/>
+          <w:sz w:val="28"/>
+          <w:szCs w:val="28"/>
+          <w:rtl/>
+          <w:lang w:bidi="ar-AE"/>
+        </w:rPr>
+        <w:t xml:space="preserve"> /</w:t>
       </w:r>
     </w:p>
     <w:p>
@@ -1304,7 +1599,27 @@
           <w:rtl/>
           <w:lang w:bidi="ar-AE"/>
         </w:rPr>
-        <w:t xml:space="preserve">كل كيلو غرم واحد يساوي </w:t>
+        <w:t>كل كيلو غر</w:t>
+      </w:r>
+      <w:r>
+        <w:rPr>
+          <w:rFonts w:ascii="Sakkal Majalla" w:hAnsi="Sakkal Majalla" w:cs="Sakkal Majalla" w:hint="cs"/>
+          <w:sz w:val="36"/>
+          <w:szCs w:val="36"/>
+          <w:rtl/>
+          <w:lang w:bidi="ar-AE"/>
+        </w:rPr>
+        <w:t>ا</w:t>
+      </w:r>
+      <w:r>
+        <w:rPr>
+          <w:rFonts w:ascii="Sakkal Majalla" w:hAnsi="Sakkal Majalla" w:cs="Sakkal Majalla" w:hint="cs"/>
+          <w:sz w:val="36"/>
+          <w:szCs w:val="36"/>
+          <w:rtl/>
+          <w:lang w:bidi="ar-AE"/>
+        </w:rPr>
+        <w:t xml:space="preserve">م واحد يساوي </w:t>
       </w:r>
       <w:proofErr w:type="gramStart"/>
       <w:r>
@@ -1895,12 +2210,60 @@
           <w:rFonts w:ascii="Sakkal Majalla" w:hAnsi="Sakkal Majalla" w:cs="Sakkal Majalla"/>
           <w:b/>
           <w:bCs/>
+          <w:sz w:val="40"/>
+          <w:szCs w:val="40"/>
+          <w:rtl/>
+          <w:lang w:bidi="ar-AE"/>
+        </w:rPr>
+        <w:tab/>
+      </w:r>
+      <w:r>
+        <w:rPr>
+          <w:rFonts w:ascii="Sakkal Majalla" w:hAnsi="Sakkal Majalla" w:cs="Sakkal Majalla"/>
+          <w:b/>
+          <w:bCs/>
+          <w:sz w:val="40"/>
+          <w:szCs w:val="40"/>
+          <w:rtl/>
+          <w:lang w:bidi="ar-AE"/>
+        </w:rPr>
+        <w:tab/>
+      </w:r>
+      <w:r>
+        <w:rPr>
+          <w:rFonts w:ascii="Sakkal Majalla" w:hAnsi="Sakkal Majalla" w:cs="Sakkal Majalla"/>
+          <w:b/>
+          <w:bCs/>
           <w:sz w:val="28"/>
           <w:szCs w:val="28"/>
           <w:rtl/>
           <w:lang w:bidi="ar-AE"/>
         </w:rPr>
-        <w:t>/3 درجات /</w:t>
+        <w:t>/</w:t>
+      </w:r>
+      <w:r>
+        <w:rPr>
+          <w:rFonts w:ascii="Sakkal Majalla" w:hAnsi="Sakkal Majalla" w:cs="Sakkal Majalla" w:hint="cs"/>
+          <w:b/>
+          <w:bCs/>
+          <w:sz w:val="28"/>
+          <w:szCs w:val="28"/>
+          <w:rtl/>
+          <w:lang w:bidi="ar-AE"/>
+        </w:rPr>
+        <w:t>10 درجات</w:t>
+      </w:r>
+      <w:r>
+        <w:rPr>
+          <w:rFonts w:ascii="Sakkal Majalla" w:hAnsi="Sakkal Majalla" w:cs="Sakkal Majalla"/>
+          <w:b/>
+          <w:bCs/>
+          <w:sz w:val="28"/>
+          <w:szCs w:val="28"/>
+          <w:rtl/>
+          <w:lang w:bidi="ar-AE"/>
+        </w:rPr>
+        <w:t xml:space="preserve"> /</w:t>
       </w:r>
     </w:p>
     <w:p>
@@ -1936,28 +2299,7 @@
           <w:rtl/>
           <w:lang w:bidi="ar-AE"/>
         </w:rPr>
-        <w:t xml:space="preserve">للمادة ثلاث حالات </w:t>
-      </w:r>
-      <w:proofErr w:type="gramStart"/>
-      <w:r>
-        <w:rPr>
-          <w:rFonts w:ascii="Sakkal Majalla" w:hAnsi="Sakkal Majalla" w:cs="Sakkal Majalla" w:hint="cs"/>
-          <w:sz w:val="36"/>
-          <w:szCs w:val="36"/>
-          <w:rtl/>
-          <w:lang w:bidi="ar-AE"/>
-        </w:rPr>
-        <w:t xml:space="preserve">هي </w:t>
-      </w:r>
-      <w:r>
-        <w:rPr>
-          <w:rFonts w:ascii="Sakkal Majalla" w:hAnsi="Sakkal Majalla" w:cs="Sakkal Majalla" w:hint="cs"/>
-          <w:sz w:val="36"/>
-          <w:szCs w:val="36"/>
-          <w:rtl/>
-          <w:lang w:bidi="ar-AE"/>
-        </w:rPr>
-        <w:t xml:space="preserve"> </w:t>
+        <w:t xml:space="preserve">للمادة ثلاث حالات هي </w:t>
       </w:r>
       <w:r>
         <w:rPr>
@@ -1989,29 +2331,16 @@
         </w:rPr>
         <w:t>..........</w:t>
       </w:r>
-      <w:proofErr w:type="gramEnd"/>
-      <w:r>
-        <w:rPr>
-          <w:rFonts w:ascii="Sakkal Majalla" w:hAnsi="Sakkal Majalla" w:cs="Sakkal Majalla" w:hint="cs"/>
-          <w:sz w:val="36"/>
-          <w:szCs w:val="36"/>
-          <w:rtl/>
-          <w:lang w:bidi="ar-AE"/>
-        </w:rPr>
-        <w:t xml:space="preserve"> و .................... </w:t>
-      </w:r>
-      <w:proofErr w:type="gramStart"/>
-      <w:r>
-        <w:rPr>
-          <w:rFonts w:ascii="Sakkal Majalla" w:hAnsi="Sakkal Majalla" w:cs="Sakkal Majalla" w:hint="cs"/>
-          <w:sz w:val="36"/>
-          <w:szCs w:val="36"/>
-          <w:rtl/>
-          <w:lang w:bidi="ar-AE"/>
-        </w:rPr>
-        <w:t>و غازية</w:t>
-      </w:r>
-      <w:proofErr w:type="gramEnd"/>
+      <w:r>
+        <w:rPr>
+          <w:rFonts w:ascii="Sakkal Majalla" w:hAnsi="Sakkal Majalla" w:cs="Sakkal Majalla" w:hint="cs"/>
+          <w:sz w:val="36"/>
+          <w:szCs w:val="36"/>
+          <w:rtl/>
+          <w:lang w:bidi="ar-AE"/>
+        </w:rPr>
+        <w:t xml:space="preserve"> و .................... وغازية</w:t>
+      </w:r>
       <w:r>
         <w:rPr>
           <w:rFonts w:ascii="Sakkal Majalla" w:hAnsi="Sakkal Majalla" w:cs="Sakkal Majalla"/>
@@ -2205,12 +2534,60 @@
           <w:rFonts w:ascii="Sakkal Majalla" w:hAnsi="Sakkal Majalla" w:cs="Sakkal Majalla"/>
           <w:b/>
           <w:bCs/>
+          <w:sz w:val="36"/>
+          <w:szCs w:val="36"/>
+          <w:rtl/>
+          <w:lang w:bidi="ar-AE"/>
+        </w:rPr>
+        <w:tab/>
+      </w:r>
+      <w:r>
+        <w:rPr>
+          <w:rFonts w:ascii="Sakkal Majalla" w:hAnsi="Sakkal Majalla" w:cs="Sakkal Majalla"/>
+          <w:b/>
+          <w:bCs/>
+          <w:sz w:val="36"/>
+          <w:szCs w:val="36"/>
+          <w:rtl/>
+          <w:lang w:bidi="ar-AE"/>
+        </w:rPr>
+        <w:tab/>
+      </w:r>
+      <w:r>
+        <w:rPr>
+          <w:rFonts w:ascii="Sakkal Majalla" w:hAnsi="Sakkal Majalla" w:cs="Sakkal Majalla"/>
+          <w:b/>
+          <w:bCs/>
           <w:sz w:val="28"/>
           <w:szCs w:val="28"/>
           <w:rtl/>
           <w:lang w:bidi="ar-AE"/>
         </w:rPr>
-        <w:t>/ درجتان /</w:t>
+        <w:t xml:space="preserve">/ </w:t>
+      </w:r>
+      <w:r>
+        <w:rPr>
+          <w:rFonts w:ascii="Sakkal Majalla" w:hAnsi="Sakkal Majalla" w:cs="Sakkal Majalla" w:hint="cs"/>
+          <w:b/>
+          <w:bCs/>
+          <w:sz w:val="28"/>
+          <w:szCs w:val="28"/>
+          <w:rtl/>
+          <w:lang w:bidi="ar-AE"/>
+        </w:rPr>
+        <w:t>15درجة</w:t>
+      </w:r>
+      <w:r>
+        <w:rPr>
+          <w:rFonts w:ascii="Sakkal Majalla" w:hAnsi="Sakkal Majalla" w:cs="Sakkal Majalla"/>
+          <w:b/>
+          <w:bCs/>
+          <w:sz w:val="28"/>
+          <w:szCs w:val="28"/>
+          <w:rtl/>
+          <w:lang w:bidi="ar-AE"/>
+        </w:rPr>
+        <w:t xml:space="preserve"> /</w:t>
       </w:r>
     </w:p>
     <w:p>
@@ -2291,18 +2668,7 @@
           <w:rtl/>
           <w:lang w:bidi="ar-AE"/>
         </w:rPr>
-        <w:t xml:space="preserve">ماهي الأجسام </w:t>
-      </w:r>
-      <w:proofErr w:type="gramStart"/>
-      <w:r>
-        <w:rPr>
-          <w:rFonts w:ascii="Sakkal Majalla" w:hAnsi="Sakkal Majalla" w:cs="Sakkal Majalla" w:hint="cs"/>
-          <w:sz w:val="36"/>
-          <w:szCs w:val="36"/>
-          <w:rtl/>
-          <w:lang w:bidi="ar-AE"/>
-        </w:rPr>
-        <w:t xml:space="preserve">الصلبة </w:t>
+        <w:t>ماهي الأجسام الصلبة</w:t>
       </w:r>
       <w:r>
         <w:rPr>
@@ -2314,7 +2680,6 @@
         </w:rPr>
         <w:t>.</w:t>
       </w:r>
-      <w:proofErr w:type="gramEnd"/>
     </w:p>
     <w:p>
       <w:pPr>
@@ -2399,8 +2764,12 @@
       </w:r>
     </w:p>
     <w:sectPr>
-      <w:headerReference w:type="default" r:id="rId7"/>
-      <w:footerReference w:type="even" r:id="rId8"/>
+      <w:headerReference w:type="even" r:id="rId7"/>
+      <w:headerReference w:type="default" r:id="rId8"/>
+      <w:footerReference w:type="even" r:id="rId9"/>
+      <w:footerReference w:type="default" r:id="rId10"/>
+      <w:headerReference w:type="first" r:id="rId11"/>
+      <w:footerReference w:type="first" r:id="rId12"/>
       <w:pgSz w:w="11906" w:h="16838" w:code="9"/>
       <w:pgMar w:top="720" w:right="720" w:bottom="720" w:left="720" w:header="340" w:footer="340" w:gutter="0"/>
       <w:cols w:space="708"/>
@@ -2445,20 +2814,82 @@
       <w:jc w:val="center"/>
       <w:rPr>
         <w:rFonts w:ascii="Sakkal Majalla" w:hAnsi="Sakkal Majalla" w:cs="Sakkal Majalla"/>
-        <w:sz w:val="36"/>
-        <w:szCs w:val="36"/>
+        <w:sz w:val="44"/>
+        <w:szCs w:val="44"/>
         <w:rtl/>
       </w:rPr>
     </w:pPr>
     <w:r>
       <w:rPr>
+        <w:rFonts w:ascii="Sakkal Majalla" w:hAnsi="Sakkal Majalla" w:cs="Sakkal Majalla" w:hint="cs"/>
+        <w:sz w:val="44"/>
+        <w:szCs w:val="44"/>
+        <w:rtl/>
+      </w:rPr>
+      <w:t xml:space="preserve">-------------- </w:t>
+    </w:r>
+    <w:r>
+      <w:rPr>
         <w:rFonts w:ascii="Sakkal Majalla" w:hAnsi="Sakkal Majalla" w:cs="Sakkal Majalla"/>
-        <w:sz w:val="36"/>
-        <w:szCs w:val="36"/>
+        <w:sz w:val="44"/>
+        <w:szCs w:val="44"/>
         <w:rtl/>
       </w:rPr>
       <w:t>انتهت الأسئلة</w:t>
     </w:r>
+    <w:r>
+      <w:rPr>
+        <w:rFonts w:ascii="Sakkal Majalla" w:hAnsi="Sakkal Majalla" w:cs="Sakkal Majalla" w:hint="cs"/>
+        <w:sz w:val="44"/>
+        <w:szCs w:val="44"/>
+        <w:rtl/>
+      </w:rPr>
+      <w:t xml:space="preserve"> --------------</w:t>
+    </w:r>
+  </w:p>
+</w:ftr>
+</file>
+
+<file path=word/footer2.xml><?xml version="1.0" encoding="utf-8"?>
+<w:ftr xmlns:wpc="http://schemas.microsoft.com/office/word/2010/wordprocessingCanvas" xmlns:cx="http://schemas.microsoft.com/office/drawing/2014/chartex" xmlns:cx1="http://schemas.microsoft.com/office/drawing/2015/9/8/chartex" xmlns:cx2="http://schemas.microsoft.com/office/drawing/2015/10/21/chartex" xmlns:cx3="http://schemas.microsoft.com/office/drawing/2016/5/9/chartex" xmlns:cx4="http://schemas.microsoft.com/office/drawing/2016/5/10/chartex" xmlns:cx5="http://schemas.microsoft.com/office/drawing/2016/5/11/chartex" xmlns:cx6="http://schemas.microsoft.com/office/drawing/2016/5/12/chartex" xmlns:cx7="http://schemas.microsoft.com/office/drawing/2016/5/13/chartex" xmlns:cx8="http://schemas.microsoft.com/office/drawing/2016/5/14/chartex" xmlns:mc="http://schemas.openxmlformats.org/markup-compatibility/2006" xmlns:aink="http://schemas.microsoft.com/office/drawing/2016/ink" xmlns:am3d="http://schemas.microsoft.com/office/drawing/2017/model3d" xmlns:o="urn:schemas-microsoft-com:office:office" xmlns:r="http://schemas.openxmlformats.org/officeDocument/2006/relationships" xmlns:m="http://schemas.openxmlformats.org/officeDocument/2006/math" xmlns:v="urn:schemas-microsoft-com:vml" xmlns:wp14="http://schemas.microsoft.com/office/word/2010/wordprocessingDrawing" xmlns:wp="http://schemas.openxmlformats.org/drawingml/2006/wordprocessingDrawing" xmlns:w10="urn:schemas-microsoft-com:office:word" xmlns:w="http://schemas.openxmlformats.org/wordprocessingml/2006/main" xmlns:w14="http://schemas.microsoft.com/office/word/2010/wordml" xmlns:w15="http://schemas.microsoft.com/office/word/2012/wordml" xmlns:w16cex="http://schemas.microsoft.com/office/word/2018/wordml/cex" xmlns:w16cid="http://schemas.microsoft.com/office/word/2016/wordml/cid" xmlns:w16="http://schemas.microsoft.com/office/word/2018/wordml" xmlns:w16sdtdh="http://schemas.microsoft.com/office/word/2020/wordml/sdtdatahash" xmlns:w16se="http://schemas.microsoft.com/office/word/2015/wordml/symex" xmlns:wpg="http://schemas.microsoft.com/office/word/2010/wordprocessingGroup" xmlns:wpi="http://schemas.microsoft.com/office/word/2010/wordprocessingInk" xmlns:wne="http://schemas.microsoft.com/office/word/2006/wordml" xmlns:wps="http://schemas.microsoft.com/office/word/2010/wordprocessingShape" mc:Ignorable="w14 w15 w16se w16cid w16 w16cex w16sdtdh wp14">
+  <w:p>
+    <w:pPr>
+      <w:pStyle w:val="a4"/>
+      <w:rPr>
+        <w:b/>
+        <w:bCs/>
+      </w:rPr>
+    </w:pPr>
+    <w:r>
+      <w:rPr>
+        <w:rFonts w:hint="cs"/>
+        <w:b/>
+        <w:bCs/>
+        <w:rtl/>
+      </w:rPr>
+      <w:t xml:space="preserve">يتبع في الصفحة التالية </w:t>
+    </w:r>
+    <w:r>
+      <w:rPr>
+        <w:rFonts w:ascii="Cambria Math" w:hAnsi="Cambria Math" w:cs="Times New Roman" w:hint="cs"/>
+        <w:b/>
+        <w:bCs/>
+        <w:sz w:val="32"/>
+        <w:szCs w:val="32"/>
+        <w:rtl/>
+      </w:rPr>
+      <w:t>⇚⇚⇚</w:t>
+    </w:r>
+  </w:p>
+</w:ftr>
+</file>
+
+<file path=word/footer3.xml><?xml version="1.0" encoding="utf-8"?>
+<w:ftr xmlns:wpc="http://schemas.microsoft.com/office/word/2010/wordprocessingCanvas" xmlns:cx="http://schemas.microsoft.com/office/drawing/2014/chartex" xmlns:cx1="http://schemas.microsoft.com/office/drawing/2015/9/8/chartex" xmlns:cx2="http://schemas.microsoft.com/office/drawing/2015/10/21/chartex" xmlns:cx3="http://schemas.microsoft.com/office/drawing/2016/5/9/chartex" xmlns:cx4="http://schemas.microsoft.com/office/drawing/2016/5/10/chartex" xmlns:cx5="http://schemas.microsoft.com/office/drawing/2016/5/11/chartex" xmlns:cx6="http://schemas.microsoft.com/office/drawing/2016/5/12/chartex" xmlns:cx7="http://schemas.microsoft.com/office/drawing/2016/5/13/chartex" xmlns:cx8="http://schemas.microsoft.com/office/drawing/2016/5/14/chartex" xmlns:mc="http://schemas.openxmlformats.org/markup-compatibility/2006" xmlns:aink="http://schemas.microsoft.com/office/drawing/2016/ink" xmlns:am3d="http://schemas.microsoft.com/office/drawing/2017/model3d" xmlns:o="urn:schemas-microsoft-com:office:office" xmlns:r="http://schemas.openxmlformats.org/officeDocument/2006/relationships" xmlns:m="http://schemas.openxmlformats.org/officeDocument/2006/math" xmlns:v="urn:schemas-microsoft-com:vml" xmlns:wp14="http://schemas.microsoft.com/office/word/2010/wordprocessingDrawing" xmlns:wp="http://schemas.openxmlformats.org/drawingml/2006/wordprocessingDrawing" xmlns:w10="urn:schemas-microsoft-com:office:word" xmlns:w="http://schemas.openxmlformats.org/wordprocessingml/2006/main" xmlns:w14="http://schemas.microsoft.com/office/word/2010/wordml" xmlns:w15="http://schemas.microsoft.com/office/word/2012/wordml" xmlns:w16cex="http://schemas.microsoft.com/office/word/2018/wordml/cex" xmlns:w16cid="http://schemas.microsoft.com/office/word/2016/wordml/cid" xmlns:w16="http://schemas.microsoft.com/office/word/2018/wordml" xmlns:w16sdtdh="http://schemas.microsoft.com/office/word/2020/wordml/sdtdatahash" xmlns:w16se="http://schemas.microsoft.com/office/word/2015/wordml/symex" xmlns:wpg="http://schemas.microsoft.com/office/word/2010/wordprocessingGroup" xmlns:wpi="http://schemas.microsoft.com/office/word/2010/wordprocessingInk" xmlns:wne="http://schemas.microsoft.com/office/word/2006/wordml" xmlns:wps="http://schemas.microsoft.com/office/word/2010/wordprocessingShape" mc:Ignorable="w14 w15 w16se w16cid w16 w16cex w16sdtdh wp14">
+  <w:p>
+    <w:pPr>
+      <w:pStyle w:val="a4"/>
+    </w:pPr>
   </w:p>
 </w:ftr>
 </file>
@@ -2489,6 +2920,16 @@
 </file>
 
 <file path=word/header1.xml><?xml version="1.0" encoding="utf-8"?>
+<w:hdr xmlns:wpc="http://schemas.microsoft.com/office/word/2010/wordprocessingCanvas" xmlns:cx="http://schemas.microsoft.com/office/drawing/2014/chartex" xmlns:cx1="http://schemas.microsoft.com/office/drawing/2015/9/8/chartex" xmlns:cx2="http://schemas.microsoft.com/office/drawing/2015/10/21/chartex" xmlns:cx3="http://schemas.microsoft.com/office/drawing/2016/5/9/chartex" xmlns:cx4="http://schemas.microsoft.com/office/drawing/2016/5/10/chartex" xmlns:cx5="http://schemas.microsoft.com/office/drawing/2016/5/11/chartex" xmlns:cx6="http://schemas.microsoft.com/office/drawing/2016/5/12/chartex" xmlns:cx7="http://schemas.microsoft.com/office/drawing/2016/5/13/chartex" xmlns:cx8="http://schemas.microsoft.com/office/drawing/2016/5/14/chartex" xmlns:mc="http://schemas.openxmlformats.org/markup-compatibility/2006" xmlns:aink="http://schemas.microsoft.com/office/drawing/2016/ink" xmlns:am3d="http://schemas.microsoft.com/office/drawing/2017/model3d" xmlns:o="urn:schemas-microsoft-com:office:office" xmlns:r="http://schemas.openxmlformats.org/officeDocument/2006/relationships" xmlns:m="http://schemas.openxmlformats.org/officeDocument/2006/math" xmlns:v="urn:schemas-microsoft-com:vml" xmlns:wp14="http://schemas.microsoft.com/office/word/2010/wordprocessingDrawing" xmlns:wp="http://schemas.openxmlformats.org/drawingml/2006/wordprocessingDrawing" xmlns:w10="urn:schemas-microsoft-com:office:word" xmlns:w="http://schemas.openxmlformats.org/wordprocessingml/2006/main" xmlns:w14="http://schemas.microsoft.com/office/word/2010/wordml" xmlns:w15="http://schemas.microsoft.com/office/word/2012/wordml" xmlns:w16cex="http://schemas.microsoft.com/office/word/2018/wordml/cex" xmlns:w16cid="http://schemas.microsoft.com/office/word/2016/wordml/cid" xmlns:w16="http://schemas.microsoft.com/office/word/2018/wordml" xmlns:w16sdtdh="http://schemas.microsoft.com/office/word/2020/wordml/sdtdatahash" xmlns:w16se="http://schemas.microsoft.com/office/word/2015/wordml/symex" xmlns:wpg="http://schemas.microsoft.com/office/word/2010/wordprocessingGroup" xmlns:wpi="http://schemas.microsoft.com/office/word/2010/wordprocessingInk" xmlns:wne="http://schemas.microsoft.com/office/word/2006/wordml" xmlns:wps="http://schemas.microsoft.com/office/word/2010/wordprocessingShape" mc:Ignorable="w14 w15 w16se w16cid w16 w16cex w16sdtdh wp14">
+  <w:p>
+    <w:pPr>
+      <w:pStyle w:val="a3"/>
+    </w:pPr>
+  </w:p>
+</w:hdr>
+</file>
+
+<file path=word/header2.xml><?xml version="1.0" encoding="utf-8"?>
 <w:hdr xmlns:wpc="http://schemas.microsoft.com/office/word/2010/wordprocessingCanvas" xmlns:cx="http://schemas.microsoft.com/office/drawing/2014/chartex" xmlns:cx1="http://schemas.microsoft.com/office/drawing/2015/9/8/chartex" xmlns:cx2="http://schemas.microsoft.com/office/drawing/2015/10/21/chartex" xmlns:cx3="http://schemas.microsoft.com/office/drawing/2016/5/9/chartex" xmlns:cx4="http://schemas.microsoft.com/office/drawing/2016/5/10/chartex" xmlns:cx5="http://schemas.microsoft.com/office/drawing/2016/5/11/chartex" xmlns:cx6="http://schemas.microsoft.com/office/drawing/2016/5/12/chartex" xmlns:cx7="http://schemas.microsoft.com/office/drawing/2016/5/13/chartex" xmlns:cx8="http://schemas.microsoft.com/office/drawing/2016/5/14/chartex" xmlns:mc="http://schemas.openxmlformats.org/markup-compatibility/2006" xmlns:aink="http://schemas.microsoft.com/office/drawing/2016/ink" xmlns:am3d="http://schemas.microsoft.com/office/drawing/2017/model3d" xmlns:o="urn:schemas-microsoft-com:office:office" xmlns:r="http://schemas.openxmlformats.org/officeDocument/2006/relationships" xmlns:m="http://schemas.openxmlformats.org/officeDocument/2006/math" xmlns:v="urn:schemas-microsoft-com:vml" xmlns:wp14="http://schemas.microsoft.com/office/word/2010/wordprocessingDrawing" xmlns:wp="http://schemas.openxmlformats.org/drawingml/2006/wordprocessingDrawing" xmlns:w10="urn:schemas-microsoft-com:office:word" xmlns:w="http://schemas.openxmlformats.org/wordprocessingml/2006/main" xmlns:w14="http://schemas.microsoft.com/office/word/2010/wordml" xmlns:w15="http://schemas.microsoft.com/office/word/2012/wordml" xmlns:w16cex="http://schemas.microsoft.com/office/word/2018/wordml/cex" xmlns:w16cid="http://schemas.microsoft.com/office/word/2016/wordml/cid" xmlns:w16="http://schemas.microsoft.com/office/word/2018/wordml" xmlns:w16sdtdh="http://schemas.microsoft.com/office/word/2020/wordml/sdtdatahash" xmlns:w16se="http://schemas.microsoft.com/office/word/2015/wordml/symex" xmlns:wpg="http://schemas.microsoft.com/office/word/2010/wordprocessingGroup" xmlns:wpi="http://schemas.microsoft.com/office/word/2010/wordprocessingInk" xmlns:wne="http://schemas.microsoft.com/office/word/2006/wordml" xmlns:wps="http://schemas.microsoft.com/office/word/2010/wordprocessingShape" mc:Ignorable="w14 w15 w16se w16cid w16 w16cex w16sdtdh wp14">
   <w:tbl>
     <w:tblPr>
@@ -3061,6 +3502,16 @@
       <w:rPr>
         <w:rtl/>
       </w:rPr>
+    </w:pPr>
+  </w:p>
+</w:hdr>
+</file>
+
+<file path=word/header3.xml><?xml version="1.0" encoding="utf-8"?>
+<w:hdr xmlns:wpc="http://schemas.microsoft.com/office/word/2010/wordprocessingCanvas" xmlns:cx="http://schemas.microsoft.com/office/drawing/2014/chartex" xmlns:cx1="http://schemas.microsoft.com/office/drawing/2015/9/8/chartex" xmlns:cx2="http://schemas.microsoft.com/office/drawing/2015/10/21/chartex" xmlns:cx3="http://schemas.microsoft.com/office/drawing/2016/5/9/chartex" xmlns:cx4="http://schemas.microsoft.com/office/drawing/2016/5/10/chartex" xmlns:cx5="http://schemas.microsoft.com/office/drawing/2016/5/11/chartex" xmlns:cx6="http://schemas.microsoft.com/office/drawing/2016/5/12/chartex" xmlns:cx7="http://schemas.microsoft.com/office/drawing/2016/5/13/chartex" xmlns:cx8="http://schemas.microsoft.com/office/drawing/2016/5/14/chartex" xmlns:mc="http://schemas.openxmlformats.org/markup-compatibility/2006" xmlns:aink="http://schemas.microsoft.com/office/drawing/2016/ink" xmlns:am3d="http://schemas.microsoft.com/office/drawing/2017/model3d" xmlns:o="urn:schemas-microsoft-com:office:office" xmlns:r="http://schemas.openxmlformats.org/officeDocument/2006/relationships" xmlns:m="http://schemas.openxmlformats.org/officeDocument/2006/math" xmlns:v="urn:schemas-microsoft-com:vml" xmlns:wp14="http://schemas.microsoft.com/office/word/2010/wordprocessingDrawing" xmlns:wp="http://schemas.openxmlformats.org/drawingml/2006/wordprocessingDrawing" xmlns:w10="urn:schemas-microsoft-com:office:word" xmlns:w="http://schemas.openxmlformats.org/wordprocessingml/2006/main" xmlns:w14="http://schemas.microsoft.com/office/word/2010/wordml" xmlns:w15="http://schemas.microsoft.com/office/word/2012/wordml" xmlns:w16cex="http://schemas.microsoft.com/office/word/2018/wordml/cex" xmlns:w16cid="http://schemas.microsoft.com/office/word/2016/wordml/cid" xmlns:w16="http://schemas.microsoft.com/office/word/2018/wordml" xmlns:w16sdtdh="http://schemas.microsoft.com/office/word/2020/wordml/sdtdatahash" xmlns:w16se="http://schemas.microsoft.com/office/word/2015/wordml/symex" xmlns:wpg="http://schemas.microsoft.com/office/word/2010/wordprocessingGroup" xmlns:wpi="http://schemas.microsoft.com/office/word/2010/wordprocessingInk" xmlns:wne="http://schemas.microsoft.com/office/word/2006/wordml" xmlns:wps="http://schemas.microsoft.com/office/word/2010/wordprocessingShape" mc:Ignorable="w14 w15 w16se w16cid w16 w16cex w16sdtdh wp14">
+  <w:p>
+    <w:pPr>
+      <w:pStyle w:val="a3"/>
     </w:pPr>
   </w:p>
 </w:hdr>

</xml_diff>